<commit_message>
Review Sprint 2 Update & Dokumentation Update
</commit_message>
<xml_diff>
--- a/Dokumentation/01032023_TableCastDokumentatio.docx
+++ b/Dokumentation/01032023_TableCastDokumentatio.docx
@@ -418,7 +418,13 @@
               <w:rPr>
                 <w:rFonts w:ascii="Arial" w:hAnsi="Arial" w:cs="Arial"/>
               </w:rPr>
-              <w:t>01</w:t>
+              <w:t>0</w:t>
+            </w:r>
+            <w:r>
+              <w:rPr>
+                <w:rFonts w:ascii="Arial" w:hAnsi="Arial" w:cs="Arial"/>
+              </w:rPr>
+              <w:t>2</w:t>
             </w:r>
             <w:r>
               <w:rPr>
@@ -1733,6 +1739,14 @@
                 <w:sz w:val="20"/>
               </w:rPr>
             </w:pPr>
+          </w:p>
+          <w:p>
+            <w:pPr>
+              <w:rPr>
+                <w:rFonts w:ascii="Arial" w:hAnsi="Arial" w:cs="Arial"/>
+                <w:sz w:val="20"/>
+              </w:rPr>
+            </w:pPr>
             <w:r>
               <w:rPr>
                 <w:rFonts w:ascii="Arial" w:hAnsi="Arial" w:cs="Arial"/>
@@ -1740,6 +1754,29 @@
               </w:rPr>
               <w:t>01.03.2023</w:t>
             </w:r>
+          </w:p>
+          <w:p>
+            <w:pPr>
+              <w:rPr>
+                <w:rFonts w:ascii="Arial" w:hAnsi="Arial" w:cs="Arial"/>
+                <w:sz w:val="20"/>
+              </w:rPr>
+            </w:pPr>
+            <w:r>
+              <w:rPr>
+                <w:rFonts w:ascii="Arial" w:hAnsi="Arial" w:cs="Arial"/>
+                <w:sz w:val="20"/>
+              </w:rPr>
+              <w:t>02.03.2023</w:t>
+            </w:r>
+          </w:p>
+          <w:p>
+            <w:pPr>
+              <w:rPr>
+                <w:rFonts w:ascii="Arial" w:hAnsi="Arial" w:cs="Arial"/>
+                <w:sz w:val="20"/>
+              </w:rPr>
+            </w:pPr>
           </w:p>
         </w:tc>
         <w:tc>
@@ -1808,7 +1845,7 @@
                 <w:sz w:val="20"/>
                 <w:lang w:val="de-DE"/>
               </w:rPr>
-              <w:t>Ergänzung Sprint 2</w:t>
+              <w:t>Dokumentation Sprint 2</w:t>
             </w:r>
           </w:p>
         </w:tc>
@@ -1882,8 +1919,16 @@
       <w:pPr>
         <w:pStyle w:val="Verzeichnis1"/>
         <w:tabs>
-          <w:tab w:val="right" w:leader="dot" w:pos="9020"/>
+          <w:tab w:val="left" w:pos="420"/>
+          <w:tab w:val="right" w:leader="dot" w:pos="9010"/>
         </w:tabs>
+        <w:rPr>
+          <w:rFonts w:eastAsiaTheme="minorEastAsia"/>
+          <w:noProof/>
+          <w:sz w:val="22"/>
+          <w:szCs w:val="22"/>
+          <w:lang w:val="de-AT" w:eastAsia="de-AT"/>
+        </w:rPr>
       </w:pPr>
       <w:r>
         <w:rPr>
@@ -1912,29 +1957,72 @@
         </w:rPr>
         <w:fldChar w:fldCharType="separate"/>
       </w:r>
-      <w:hyperlink w:anchor="_Toc965522712" w:history="1">
-        <w:r>
-          <w:rPr>
+      <w:hyperlink w:anchor="_Toc128664116" w:history="1">
+        <w:r>
+          <w:rPr>
+            <w:rStyle w:val="Hyperlink"/>
+            <w:noProof/>
             <w:lang w:val="de-DE"/>
           </w:rPr>
-          <w:t>1. Allgemeines / Projektübersicht</w:t>
-        </w:r>
-        <w:r>
+          <w:t>1.</w:t>
+        </w:r>
+        <w:r>
+          <w:rPr>
+            <w:rFonts w:eastAsiaTheme="minorEastAsia"/>
+            <w:noProof/>
+            <w:sz w:val="22"/>
+            <w:szCs w:val="22"/>
+            <w:lang w:val="de-AT" w:eastAsia="de-AT"/>
+          </w:rPr>
           <w:tab/>
         </w:r>
         <w:r>
+          <w:rPr>
+            <w:rStyle w:val="Hyperlink"/>
+            <w:noProof/>
+            <w:lang w:val="de-DE"/>
+          </w:rPr>
+          <w:t>Allgemeines / Projektübersicht</w:t>
+        </w:r>
+        <w:r>
+          <w:rPr>
+            <w:noProof/>
+          </w:rPr>
+          <w:tab/>
+        </w:r>
+        <w:r>
+          <w:rPr>
+            <w:noProof/>
+          </w:rPr>
           <w:fldChar w:fldCharType="begin"/>
         </w:r>
         <w:r>
-          <w:instrText xml:space="preserve"> PAGEREF _Toc965522712 \h </w:instrText>
-        </w:r>
-        <w:r>
+          <w:rPr>
+            <w:noProof/>
+          </w:rPr>
+          <w:instrText xml:space="preserve"> PAGEREF _Toc128664116 \h </w:instrText>
+        </w:r>
+        <w:r>
+          <w:rPr>
+            <w:noProof/>
+          </w:rPr>
+        </w:r>
+        <w:r>
+          <w:rPr>
+            <w:noProof/>
+          </w:rPr>
           <w:fldChar w:fldCharType="separate"/>
         </w:r>
         <w:r>
+          <w:rPr>
+            <w:noProof/>
+          </w:rPr>
           <w:t>4</w:t>
         </w:r>
         <w:r>
+          <w:rPr>
+            <w:noProof/>
+          </w:rPr>
           <w:fldChar w:fldCharType="end"/>
         </w:r>
       </w:hyperlink>
@@ -1943,33 +2031,65 @@
       <w:pPr>
         <w:pStyle w:val="Verzeichnis2"/>
         <w:tabs>
-          <w:tab w:val="right" w:leader="dot" w:pos="9020"/>
+          <w:tab w:val="right" w:leader="dot" w:pos="9010"/>
         </w:tabs>
         <w:ind w:left="480"/>
-      </w:pPr>
-      <w:hyperlink w:anchor="_Toc1040632592" w:history="1">
-        <w:r>
-          <w:rPr>
+        <w:rPr>
+          <w:rFonts w:eastAsiaTheme="minorEastAsia"/>
+          <w:noProof/>
+          <w:sz w:val="22"/>
+          <w:szCs w:val="22"/>
+          <w:lang w:val="de-AT" w:eastAsia="de-AT"/>
+        </w:rPr>
+      </w:pPr>
+      <w:hyperlink w:anchor="_Toc128664117" w:history="1">
+        <w:r>
+          <w:rPr>
+            <w:rStyle w:val="Hyperlink"/>
+            <w:noProof/>
             <w:lang w:val="de-DE"/>
           </w:rPr>
           <w:t>1.1 Projektbeschreibung</w:t>
         </w:r>
         <w:r>
+          <w:rPr>
+            <w:noProof/>
+          </w:rPr>
           <w:tab/>
         </w:r>
         <w:r>
+          <w:rPr>
+            <w:noProof/>
+          </w:rPr>
           <w:fldChar w:fldCharType="begin"/>
         </w:r>
         <w:r>
-          <w:instrText xml:space="preserve"> PAGEREF _Toc1040632592 \h </w:instrText>
-        </w:r>
-        <w:r>
+          <w:rPr>
+            <w:noProof/>
+          </w:rPr>
+          <w:instrText xml:space="preserve"> PAGEREF _Toc128664117 \h </w:instrText>
+        </w:r>
+        <w:r>
+          <w:rPr>
+            <w:noProof/>
+          </w:rPr>
+        </w:r>
+        <w:r>
+          <w:rPr>
+            <w:noProof/>
+          </w:rPr>
           <w:fldChar w:fldCharType="separate"/>
         </w:r>
         <w:r>
+          <w:rPr>
+            <w:noProof/>
+          </w:rPr>
           <w:t>4</w:t>
         </w:r>
         <w:r>
+          <w:rPr>
+            <w:noProof/>
+          </w:rPr>
           <w:fldChar w:fldCharType="end"/>
         </w:r>
       </w:hyperlink>
@@ -1978,33 +2098,65 @@
       <w:pPr>
         <w:pStyle w:val="Verzeichnis2"/>
         <w:tabs>
-          <w:tab w:val="right" w:leader="dot" w:pos="9020"/>
+          <w:tab w:val="right" w:leader="dot" w:pos="9010"/>
         </w:tabs>
         <w:ind w:left="480"/>
-      </w:pPr>
-      <w:hyperlink w:anchor="_Toc284604490" w:history="1">
-        <w:r>
-          <w:rPr>
+        <w:rPr>
+          <w:rFonts w:eastAsiaTheme="minorEastAsia"/>
+          <w:noProof/>
+          <w:sz w:val="22"/>
+          <w:szCs w:val="22"/>
+          <w:lang w:val="de-AT" w:eastAsia="de-AT"/>
+        </w:rPr>
+      </w:pPr>
+      <w:hyperlink w:anchor="_Toc128664118" w:history="1">
+        <w:r>
+          <w:rPr>
+            <w:rStyle w:val="Hyperlink"/>
+            <w:noProof/>
             <w:lang w:val="de-DE"/>
           </w:rPr>
           <w:t>1.2 Projektteam und Schnittstellen</w:t>
         </w:r>
         <w:r>
+          <w:rPr>
+            <w:noProof/>
+          </w:rPr>
           <w:tab/>
         </w:r>
         <w:r>
+          <w:rPr>
+            <w:noProof/>
+          </w:rPr>
           <w:fldChar w:fldCharType="begin"/>
         </w:r>
         <w:r>
-          <w:instrText xml:space="preserve"> PAGEREF _Toc284604490 \h </w:instrText>
-        </w:r>
-        <w:r>
+          <w:rPr>
+            <w:noProof/>
+          </w:rPr>
+          <w:instrText xml:space="preserve"> PAGEREF _Toc128664118 \h </w:instrText>
+        </w:r>
+        <w:r>
+          <w:rPr>
+            <w:noProof/>
+          </w:rPr>
+        </w:r>
+        <w:r>
+          <w:rPr>
+            <w:noProof/>
+          </w:rPr>
           <w:fldChar w:fldCharType="separate"/>
         </w:r>
         <w:r>
+          <w:rPr>
+            <w:noProof/>
+          </w:rPr>
           <w:t>4</w:t>
         </w:r>
         <w:r>
+          <w:rPr>
+            <w:noProof/>
+          </w:rPr>
           <w:fldChar w:fldCharType="end"/>
         </w:r>
       </w:hyperlink>
@@ -2013,32 +2165,83 @@
       <w:pPr>
         <w:pStyle w:val="Verzeichnis1"/>
         <w:tabs>
-          <w:tab w:val="right" w:leader="dot" w:pos="9020"/>
+          <w:tab w:val="left" w:pos="420"/>
+          <w:tab w:val="right" w:leader="dot" w:pos="9010"/>
         </w:tabs>
-      </w:pPr>
-      <w:hyperlink w:anchor="_Toc521691458" w:history="1">
-        <w:r>
-          <w:rPr>
+        <w:rPr>
+          <w:rFonts w:eastAsiaTheme="minorEastAsia"/>
+          <w:noProof/>
+          <w:sz w:val="22"/>
+          <w:szCs w:val="22"/>
+          <w:lang w:val="de-AT" w:eastAsia="de-AT"/>
+        </w:rPr>
+      </w:pPr>
+      <w:hyperlink w:anchor="_Toc128664119" w:history="1">
+        <w:r>
+          <w:rPr>
+            <w:rStyle w:val="Hyperlink"/>
+            <w:noProof/>
             <w:lang w:val="de-DE"/>
           </w:rPr>
-          <w:t>2. Funktionale Anforderungen</w:t>
-        </w:r>
-        <w:r>
+          <w:t>2.</w:t>
+        </w:r>
+        <w:r>
+          <w:rPr>
+            <w:rFonts w:eastAsiaTheme="minorEastAsia"/>
+            <w:noProof/>
+            <w:sz w:val="22"/>
+            <w:szCs w:val="22"/>
+            <w:lang w:val="de-AT" w:eastAsia="de-AT"/>
+          </w:rPr>
           <w:tab/>
         </w:r>
         <w:r>
+          <w:rPr>
+            <w:rStyle w:val="Hyperlink"/>
+            <w:noProof/>
+            <w:lang w:val="de-DE"/>
+          </w:rPr>
+          <w:t>Funktionale Anforderungen</w:t>
+        </w:r>
+        <w:r>
+          <w:rPr>
+            <w:noProof/>
+          </w:rPr>
+          <w:tab/>
+        </w:r>
+        <w:r>
+          <w:rPr>
+            <w:noProof/>
+          </w:rPr>
           <w:fldChar w:fldCharType="begin"/>
         </w:r>
         <w:r>
-          <w:instrText xml:space="preserve"> PAGEREF _Toc521691458 \h </w:instrText>
-        </w:r>
-        <w:r>
+          <w:rPr>
+            <w:noProof/>
+          </w:rPr>
+          <w:instrText xml:space="preserve"> PAGEREF _Toc128664119 \h </w:instrText>
+        </w:r>
+        <w:r>
+          <w:rPr>
+            <w:noProof/>
+          </w:rPr>
+        </w:r>
+        <w:r>
+          <w:rPr>
+            <w:noProof/>
+          </w:rPr>
           <w:fldChar w:fldCharType="separate"/>
         </w:r>
         <w:r>
+          <w:rPr>
+            <w:noProof/>
+          </w:rPr>
           <w:t>4</w:t>
         </w:r>
         <w:r>
+          <w:rPr>
+            <w:noProof/>
+          </w:rPr>
           <w:fldChar w:fldCharType="end"/>
         </w:r>
       </w:hyperlink>
@@ -2047,33 +2250,65 @@
       <w:pPr>
         <w:pStyle w:val="Verzeichnis2"/>
         <w:tabs>
-          <w:tab w:val="right" w:leader="dot" w:pos="9020"/>
+          <w:tab w:val="right" w:leader="dot" w:pos="9010"/>
         </w:tabs>
         <w:ind w:left="480"/>
-      </w:pPr>
-      <w:hyperlink w:anchor="_Toc1840059643" w:history="1">
-        <w:r>
-          <w:rPr>
+        <w:rPr>
+          <w:rFonts w:eastAsiaTheme="minorEastAsia"/>
+          <w:noProof/>
+          <w:sz w:val="22"/>
+          <w:szCs w:val="22"/>
+          <w:lang w:val="de-AT" w:eastAsia="de-AT"/>
+        </w:rPr>
+      </w:pPr>
+      <w:hyperlink w:anchor="_Toc128664120" w:history="1">
+        <w:r>
+          <w:rPr>
+            <w:rStyle w:val="Hyperlink"/>
+            <w:noProof/>
             <w:lang w:val="de-DE"/>
           </w:rPr>
-          <w:t>2.1 Use Cases</w:t>
-        </w:r>
-        <w:r>
+          <w:t>2.1 Grundlegende Funktionalität</w:t>
+        </w:r>
+        <w:r>
+          <w:rPr>
+            <w:noProof/>
+          </w:rPr>
           <w:tab/>
         </w:r>
         <w:r>
+          <w:rPr>
+            <w:noProof/>
+          </w:rPr>
           <w:fldChar w:fldCharType="begin"/>
         </w:r>
         <w:r>
-          <w:instrText xml:space="preserve"> PAGEREF _Toc1840059643 \h </w:instrText>
-        </w:r>
-        <w:r>
+          <w:rPr>
+            <w:noProof/>
+          </w:rPr>
+          <w:instrText xml:space="preserve"> PAGEREF _Toc128664120 \h </w:instrText>
+        </w:r>
+        <w:r>
+          <w:rPr>
+            <w:noProof/>
+          </w:rPr>
+        </w:r>
+        <w:r>
+          <w:rPr>
+            <w:noProof/>
+          </w:rPr>
           <w:fldChar w:fldCharType="separate"/>
         </w:r>
         <w:r>
+          <w:rPr>
+            <w:noProof/>
+          </w:rPr>
           <w:t>4</w:t>
         </w:r>
         <w:r>
+          <w:rPr>
+            <w:noProof/>
+          </w:rPr>
           <w:fldChar w:fldCharType="end"/>
         </w:r>
       </w:hyperlink>
@@ -2082,33 +2317,65 @@
       <w:pPr>
         <w:pStyle w:val="Verzeichnis3"/>
         <w:tabs>
-          <w:tab w:val="right" w:leader="dot" w:pos="9020"/>
+          <w:tab w:val="right" w:leader="dot" w:pos="9010"/>
         </w:tabs>
         <w:ind w:left="960"/>
-      </w:pPr>
-      <w:hyperlink w:anchor="_Toc1384425644" w:history="1">
-        <w:r>
-          <w:rPr>
+        <w:rPr>
+          <w:rFonts w:eastAsiaTheme="minorEastAsia"/>
+          <w:noProof/>
+          <w:sz w:val="22"/>
+          <w:szCs w:val="22"/>
+          <w:lang w:val="de-AT" w:eastAsia="de-AT"/>
+        </w:rPr>
+      </w:pPr>
+      <w:hyperlink w:anchor="_Toc128664121" w:history="1">
+        <w:r>
+          <w:rPr>
+            <w:rStyle w:val="Hyperlink"/>
+            <w:noProof/>
             <w:lang w:val="de-DE"/>
           </w:rPr>
-          <w:t>2.1.1 &lt;Name Use Case 1&gt;</w:t>
-        </w:r>
-        <w:r>
+          <w:t>2.1.1 Teller drehen, Text auf dem Display, LED Helligkeit</w:t>
+        </w:r>
+        <w:r>
+          <w:rPr>
+            <w:noProof/>
+          </w:rPr>
           <w:tab/>
         </w:r>
         <w:r>
+          <w:rPr>
+            <w:noProof/>
+          </w:rPr>
           <w:fldChar w:fldCharType="begin"/>
         </w:r>
         <w:r>
-          <w:instrText xml:space="preserve"> PAGEREF _Toc1384425644 \h </w:instrText>
-        </w:r>
-        <w:r>
+          <w:rPr>
+            <w:noProof/>
+          </w:rPr>
+          <w:instrText xml:space="preserve"> PAGEREF _Toc128664121 \h </w:instrText>
+        </w:r>
+        <w:r>
+          <w:rPr>
+            <w:noProof/>
+          </w:rPr>
+        </w:r>
+        <w:r>
+          <w:rPr>
+            <w:noProof/>
+          </w:rPr>
           <w:fldChar w:fldCharType="separate"/>
         </w:r>
         <w:r>
+          <w:rPr>
+            <w:noProof/>
+          </w:rPr>
           <w:t>4</w:t>
         </w:r>
         <w:r>
+          <w:rPr>
+            <w:noProof/>
+          </w:rPr>
           <w:fldChar w:fldCharType="end"/>
         </w:r>
       </w:hyperlink>
@@ -2117,33 +2384,65 @@
       <w:pPr>
         <w:pStyle w:val="Verzeichnis3"/>
         <w:tabs>
-          <w:tab w:val="right" w:leader="dot" w:pos="9020"/>
+          <w:tab w:val="right" w:leader="dot" w:pos="9010"/>
         </w:tabs>
         <w:ind w:left="960"/>
-      </w:pPr>
-      <w:hyperlink w:anchor="_Toc2131939576" w:history="1">
-        <w:r>
-          <w:rPr>
-            <w:lang w:val="de-DE"/>
-          </w:rPr>
-          <w:t>2.1.2 &lt;Name Use Case 2&gt;</w:t>
-        </w:r>
-        <w:r>
+        <w:rPr>
+          <w:rFonts w:eastAsiaTheme="minorEastAsia"/>
+          <w:noProof/>
+          <w:sz w:val="22"/>
+          <w:szCs w:val="22"/>
+          <w:lang w:val="de-AT" w:eastAsia="de-AT"/>
+        </w:rPr>
+      </w:pPr>
+      <w:hyperlink w:anchor="_Toc128664122" w:history="1">
+        <w:r>
+          <w:rPr>
+            <w:rStyle w:val="Hyperlink"/>
+            <w:noProof/>
+            <w:lang w:val="de-AT"/>
+          </w:rPr>
+          <w:t>2.1.2 SSH Server</w:t>
+        </w:r>
+        <w:r>
+          <w:rPr>
+            <w:noProof/>
+          </w:rPr>
           <w:tab/>
         </w:r>
         <w:r>
+          <w:rPr>
+            <w:noProof/>
+          </w:rPr>
           <w:fldChar w:fldCharType="begin"/>
         </w:r>
         <w:r>
-          <w:instrText xml:space="preserve"> PAGEREF _Toc2131939576 \h </w:instrText>
-        </w:r>
-        <w:r>
+          <w:rPr>
+            <w:noProof/>
+          </w:rPr>
+          <w:instrText xml:space="preserve"> PAGEREF _Toc128664122 \h </w:instrText>
+        </w:r>
+        <w:r>
+          <w:rPr>
+            <w:noProof/>
+          </w:rPr>
+        </w:r>
+        <w:r>
+          <w:rPr>
+            <w:noProof/>
+          </w:rPr>
           <w:fldChar w:fldCharType="separate"/>
         </w:r>
         <w:r>
-          <w:t>4</w:t>
-        </w:r>
-        <w:r>
+          <w:rPr>
+            <w:noProof/>
+          </w:rPr>
+          <w:t>5</w:t>
+        </w:r>
+        <w:r>
+          <w:rPr>
+            <w:noProof/>
+          </w:rPr>
           <w:fldChar w:fldCharType="end"/>
         </w:r>
       </w:hyperlink>
@@ -2152,33 +2451,65 @@
       <w:pPr>
         <w:pStyle w:val="Verzeichnis3"/>
         <w:tabs>
-          <w:tab w:val="right" w:leader="dot" w:pos="9020"/>
+          <w:tab w:val="right" w:leader="dot" w:pos="9010"/>
         </w:tabs>
         <w:ind w:left="960"/>
-      </w:pPr>
-      <w:hyperlink w:anchor="_Toc1332338971" w:history="1">
-        <w:r>
-          <w:rPr>
-            <w:lang w:val="de-DE"/>
-          </w:rPr>
-          <w:t>2.1.3 &lt;Name Use Case n&gt;</w:t>
-        </w:r>
-        <w:r>
+        <w:rPr>
+          <w:rFonts w:eastAsiaTheme="minorEastAsia"/>
+          <w:noProof/>
+          <w:sz w:val="22"/>
+          <w:szCs w:val="22"/>
+          <w:lang w:val="de-AT" w:eastAsia="de-AT"/>
+        </w:rPr>
+      </w:pPr>
+      <w:hyperlink w:anchor="_Toc128664123" w:history="1">
+        <w:r>
+          <w:rPr>
+            <w:rStyle w:val="Hyperlink"/>
+            <w:noProof/>
+            <w:lang w:val="de-AT"/>
+          </w:rPr>
+          <w:t>2.2 Sämtliche Steuerung durch Website, Datenspeicherung</w:t>
+        </w:r>
+        <w:r>
+          <w:rPr>
+            <w:noProof/>
+          </w:rPr>
           <w:tab/>
         </w:r>
         <w:r>
+          <w:rPr>
+            <w:noProof/>
+          </w:rPr>
           <w:fldChar w:fldCharType="begin"/>
         </w:r>
         <w:r>
-          <w:instrText xml:space="preserve"> PAGEREF _Toc1332338971 \h </w:instrText>
-        </w:r>
-        <w:r>
+          <w:rPr>
+            <w:noProof/>
+          </w:rPr>
+          <w:instrText xml:space="preserve"> PAGEREF _Toc128664123 \h </w:instrText>
+        </w:r>
+        <w:r>
+          <w:rPr>
+            <w:noProof/>
+          </w:rPr>
+        </w:r>
+        <w:r>
+          <w:rPr>
+            <w:noProof/>
+          </w:rPr>
           <w:fldChar w:fldCharType="separate"/>
         </w:r>
         <w:r>
-          <w:t>4</w:t>
-        </w:r>
-        <w:r>
+          <w:rPr>
+            <w:noProof/>
+          </w:rPr>
+          <w:t>5</w:t>
+        </w:r>
+        <w:r>
+          <w:rPr>
+            <w:noProof/>
+          </w:rPr>
           <w:fldChar w:fldCharType="end"/>
         </w:r>
       </w:hyperlink>
@@ -2187,32 +2518,83 @@
       <w:pPr>
         <w:pStyle w:val="Verzeichnis1"/>
         <w:tabs>
-          <w:tab w:val="right" w:leader="dot" w:pos="9020"/>
+          <w:tab w:val="left" w:pos="420"/>
+          <w:tab w:val="right" w:leader="dot" w:pos="9010"/>
         </w:tabs>
-      </w:pPr>
-      <w:hyperlink w:anchor="_Toc542409565" w:history="1">
-        <w:r>
-          <w:rPr>
+        <w:rPr>
+          <w:rFonts w:eastAsiaTheme="minorEastAsia"/>
+          <w:noProof/>
+          <w:sz w:val="22"/>
+          <w:szCs w:val="22"/>
+          <w:lang w:val="de-AT" w:eastAsia="de-AT"/>
+        </w:rPr>
+      </w:pPr>
+      <w:hyperlink w:anchor="_Toc128664124" w:history="1">
+        <w:r>
+          <w:rPr>
+            <w:rStyle w:val="Hyperlink"/>
+            <w:noProof/>
             <w:lang w:val="de-DE"/>
           </w:rPr>
-          <w:t>3. Nichtfunktionale Anforderungen</w:t>
-        </w:r>
-        <w:r>
+          <w:t>3.</w:t>
+        </w:r>
+        <w:r>
+          <w:rPr>
+            <w:rFonts w:eastAsiaTheme="minorEastAsia"/>
+            <w:noProof/>
+            <w:sz w:val="22"/>
+            <w:szCs w:val="22"/>
+            <w:lang w:val="de-AT" w:eastAsia="de-AT"/>
+          </w:rPr>
           <w:tab/>
         </w:r>
         <w:r>
+          <w:rPr>
+            <w:rStyle w:val="Hyperlink"/>
+            <w:noProof/>
+            <w:lang w:val="de-DE"/>
+          </w:rPr>
+          <w:t>Nichtfunktionale Anforderungen</w:t>
+        </w:r>
+        <w:r>
+          <w:rPr>
+            <w:noProof/>
+          </w:rPr>
+          <w:tab/>
+        </w:r>
+        <w:r>
+          <w:rPr>
+            <w:noProof/>
+          </w:rPr>
           <w:fldChar w:fldCharType="begin"/>
         </w:r>
         <w:r>
-          <w:instrText xml:space="preserve"> PAGEREF _Toc542409565 \h </w:instrText>
-        </w:r>
-        <w:r>
+          <w:rPr>
+            <w:noProof/>
+          </w:rPr>
+          <w:instrText xml:space="preserve"> PAGEREF _Toc128664124 \h </w:instrText>
+        </w:r>
+        <w:r>
+          <w:rPr>
+            <w:noProof/>
+          </w:rPr>
+        </w:r>
+        <w:r>
+          <w:rPr>
+            <w:noProof/>
+          </w:rPr>
           <w:fldChar w:fldCharType="separate"/>
         </w:r>
         <w:r>
-          <w:t>4</w:t>
-        </w:r>
-        <w:r>
+          <w:rPr>
+            <w:noProof/>
+          </w:rPr>
+          <w:t>5</w:t>
+        </w:r>
+        <w:r>
+          <w:rPr>
+            <w:noProof/>
+          </w:rPr>
           <w:fldChar w:fldCharType="end"/>
         </w:r>
       </w:hyperlink>
@@ -2221,32 +2603,83 @@
       <w:pPr>
         <w:pStyle w:val="Verzeichnis1"/>
         <w:tabs>
-          <w:tab w:val="right" w:leader="dot" w:pos="9020"/>
+          <w:tab w:val="left" w:pos="420"/>
+          <w:tab w:val="right" w:leader="dot" w:pos="9010"/>
         </w:tabs>
-      </w:pPr>
-      <w:hyperlink w:anchor="_Toc1181161558" w:history="1">
-        <w:r>
-          <w:rPr>
+        <w:rPr>
+          <w:rFonts w:eastAsiaTheme="minorEastAsia"/>
+          <w:noProof/>
+          <w:sz w:val="22"/>
+          <w:szCs w:val="22"/>
+          <w:lang w:val="de-AT" w:eastAsia="de-AT"/>
+        </w:rPr>
+      </w:pPr>
+      <w:hyperlink w:anchor="_Toc128664125" w:history="1">
+        <w:r>
+          <w:rPr>
+            <w:rStyle w:val="Hyperlink"/>
+            <w:noProof/>
             <w:lang w:val="de-DE"/>
           </w:rPr>
-          <w:t>4. Projektplanung</w:t>
-        </w:r>
-        <w:r>
+          <w:t>4.</w:t>
+        </w:r>
+        <w:r>
+          <w:rPr>
+            <w:rFonts w:eastAsiaTheme="minorEastAsia"/>
+            <w:noProof/>
+            <w:sz w:val="22"/>
+            <w:szCs w:val="22"/>
+            <w:lang w:val="de-AT" w:eastAsia="de-AT"/>
+          </w:rPr>
           <w:tab/>
         </w:r>
         <w:r>
+          <w:rPr>
+            <w:rStyle w:val="Hyperlink"/>
+            <w:noProof/>
+            <w:lang w:val="de-DE"/>
+          </w:rPr>
+          <w:t>Projektplanung</w:t>
+        </w:r>
+        <w:r>
+          <w:rPr>
+            <w:noProof/>
+          </w:rPr>
+          <w:tab/>
+        </w:r>
+        <w:r>
+          <w:rPr>
+            <w:noProof/>
+          </w:rPr>
           <w:fldChar w:fldCharType="begin"/>
         </w:r>
         <w:r>
-          <w:instrText xml:space="preserve"> PAGEREF _Toc1181161558 \h </w:instrText>
-        </w:r>
-        <w:r>
+          <w:rPr>
+            <w:noProof/>
+          </w:rPr>
+          <w:instrText xml:space="preserve"> PAGEREF _Toc128664125 \h </w:instrText>
+        </w:r>
+        <w:r>
+          <w:rPr>
+            <w:noProof/>
+          </w:rPr>
+        </w:r>
+        <w:r>
+          <w:rPr>
+            <w:noProof/>
+          </w:rPr>
           <w:fldChar w:fldCharType="separate"/>
         </w:r>
         <w:r>
+          <w:rPr>
+            <w:noProof/>
+          </w:rPr>
           <w:t>5</w:t>
         </w:r>
         <w:r>
+          <w:rPr>
+            <w:noProof/>
+          </w:rPr>
           <w:fldChar w:fldCharType="end"/>
         </w:r>
       </w:hyperlink>
@@ -2255,33 +2688,65 @@
       <w:pPr>
         <w:pStyle w:val="Verzeichnis2"/>
         <w:tabs>
-          <w:tab w:val="right" w:leader="dot" w:pos="9020"/>
+          <w:tab w:val="right" w:leader="dot" w:pos="9010"/>
         </w:tabs>
         <w:ind w:left="480"/>
-      </w:pPr>
-      <w:hyperlink w:anchor="_Toc191553135" w:history="1">
-        <w:r>
-          <w:rPr>
+        <w:rPr>
+          <w:rFonts w:eastAsiaTheme="minorEastAsia"/>
+          <w:noProof/>
+          <w:sz w:val="22"/>
+          <w:szCs w:val="22"/>
+          <w:lang w:val="de-AT" w:eastAsia="de-AT"/>
+        </w:rPr>
+      </w:pPr>
+      <w:hyperlink w:anchor="_Toc128664126" w:history="1">
+        <w:r>
+          <w:rPr>
+            <w:rStyle w:val="Hyperlink"/>
+            <w:noProof/>
             <w:lang w:val="de-DE"/>
           </w:rPr>
           <w:t>4.1 Variantenbildung</w:t>
         </w:r>
         <w:r>
+          <w:rPr>
+            <w:noProof/>
+          </w:rPr>
           <w:tab/>
         </w:r>
         <w:r>
+          <w:rPr>
+            <w:noProof/>
+          </w:rPr>
           <w:fldChar w:fldCharType="begin"/>
         </w:r>
         <w:r>
-          <w:instrText xml:space="preserve"> PAGEREF _Toc191553135 \h </w:instrText>
-        </w:r>
-        <w:r>
+          <w:rPr>
+            <w:noProof/>
+          </w:rPr>
+          <w:instrText xml:space="preserve"> PAGEREF _Toc128664126 \h </w:instrText>
+        </w:r>
+        <w:r>
+          <w:rPr>
+            <w:noProof/>
+          </w:rPr>
+        </w:r>
+        <w:r>
+          <w:rPr>
+            <w:noProof/>
+          </w:rPr>
           <w:fldChar w:fldCharType="separate"/>
         </w:r>
         <w:r>
+          <w:rPr>
+            <w:noProof/>
+          </w:rPr>
           <w:t>5</w:t>
         </w:r>
         <w:r>
+          <w:rPr>
+            <w:noProof/>
+          </w:rPr>
           <w:fldChar w:fldCharType="end"/>
         </w:r>
       </w:hyperlink>
@@ -2290,33 +2755,65 @@
       <w:pPr>
         <w:pStyle w:val="Verzeichnis2"/>
         <w:tabs>
-          <w:tab w:val="right" w:leader="dot" w:pos="9020"/>
+          <w:tab w:val="right" w:leader="dot" w:pos="9010"/>
         </w:tabs>
         <w:ind w:left="480"/>
-      </w:pPr>
-      <w:hyperlink w:anchor="_Toc729802831" w:history="1">
-        <w:r>
-          <w:rPr>
+        <w:rPr>
+          <w:rFonts w:eastAsiaTheme="minorEastAsia"/>
+          <w:noProof/>
+          <w:sz w:val="22"/>
+          <w:szCs w:val="22"/>
+          <w:lang w:val="de-AT" w:eastAsia="de-AT"/>
+        </w:rPr>
+      </w:pPr>
+      <w:hyperlink w:anchor="_Toc128664127" w:history="1">
+        <w:r>
+          <w:rPr>
+            <w:rStyle w:val="Hyperlink"/>
+            <w:noProof/>
             <w:lang w:val="de-DE"/>
           </w:rPr>
           <w:t>4.2 Machbarkeitsstudie</w:t>
         </w:r>
         <w:r>
+          <w:rPr>
+            <w:noProof/>
+          </w:rPr>
           <w:tab/>
         </w:r>
         <w:r>
+          <w:rPr>
+            <w:noProof/>
+          </w:rPr>
           <w:fldChar w:fldCharType="begin"/>
         </w:r>
         <w:r>
-          <w:instrText xml:space="preserve"> PAGEREF _Toc729802831 \h </w:instrText>
-        </w:r>
-        <w:r>
+          <w:rPr>
+            <w:noProof/>
+          </w:rPr>
+          <w:instrText xml:space="preserve"> PAGEREF _Toc128664127 \h </w:instrText>
+        </w:r>
+        <w:r>
+          <w:rPr>
+            <w:noProof/>
+          </w:rPr>
+        </w:r>
+        <w:r>
+          <w:rPr>
+            <w:noProof/>
+          </w:rPr>
           <w:fldChar w:fldCharType="separate"/>
         </w:r>
         <w:r>
-          <w:t>5</w:t>
-        </w:r>
-        <w:r>
+          <w:rPr>
+            <w:noProof/>
+          </w:rPr>
+          <w:t>6</w:t>
+        </w:r>
+        <w:r>
+          <w:rPr>
+            <w:noProof/>
+          </w:rPr>
           <w:fldChar w:fldCharType="end"/>
         </w:r>
       </w:hyperlink>
@@ -2325,33 +2822,65 @@
       <w:pPr>
         <w:pStyle w:val="Verzeichnis2"/>
         <w:tabs>
-          <w:tab w:val="right" w:leader="dot" w:pos="9020"/>
+          <w:tab w:val="right" w:leader="dot" w:pos="9010"/>
         </w:tabs>
         <w:ind w:left="480"/>
-      </w:pPr>
-      <w:hyperlink w:anchor="_Toc2024584587" w:history="1">
-        <w:r>
-          <w:rPr>
+        <w:rPr>
+          <w:rFonts w:eastAsiaTheme="minorEastAsia"/>
+          <w:noProof/>
+          <w:sz w:val="22"/>
+          <w:szCs w:val="22"/>
+          <w:lang w:val="de-AT" w:eastAsia="de-AT"/>
+        </w:rPr>
+      </w:pPr>
+      <w:hyperlink w:anchor="_Toc128664128" w:history="1">
+        <w:r>
+          <w:rPr>
+            <w:rStyle w:val="Hyperlink"/>
+            <w:noProof/>
             <w:lang w:val="de-DE"/>
           </w:rPr>
           <w:t>4.3 Allgemeine Planungsinformationen</w:t>
         </w:r>
         <w:r>
+          <w:rPr>
+            <w:noProof/>
+          </w:rPr>
           <w:tab/>
         </w:r>
         <w:r>
+          <w:rPr>
+            <w:noProof/>
+          </w:rPr>
           <w:fldChar w:fldCharType="begin"/>
         </w:r>
         <w:r>
-          <w:instrText xml:space="preserve"> PAGEREF _Toc2024584587 \h </w:instrText>
-        </w:r>
-        <w:r>
+          <w:rPr>
+            <w:noProof/>
+          </w:rPr>
+          <w:instrText xml:space="preserve"> PAGEREF _Toc128664128 \h </w:instrText>
+        </w:r>
+        <w:r>
+          <w:rPr>
+            <w:noProof/>
+          </w:rPr>
+        </w:r>
+        <w:r>
+          <w:rPr>
+            <w:noProof/>
+          </w:rPr>
           <w:fldChar w:fldCharType="separate"/>
         </w:r>
         <w:r>
-          <w:t>5</w:t>
-        </w:r>
-        <w:r>
+          <w:rPr>
+            <w:noProof/>
+          </w:rPr>
+          <w:t>6</w:t>
+        </w:r>
+        <w:r>
+          <w:rPr>
+            <w:noProof/>
+          </w:rPr>
           <w:fldChar w:fldCharType="end"/>
         </w:r>
       </w:hyperlink>
@@ -2360,33 +2889,65 @@
       <w:pPr>
         <w:pStyle w:val="Verzeichnis2"/>
         <w:tabs>
-          <w:tab w:val="right" w:leader="dot" w:pos="9020"/>
+          <w:tab w:val="right" w:leader="dot" w:pos="9010"/>
         </w:tabs>
         <w:ind w:left="480"/>
-      </w:pPr>
-      <w:hyperlink w:anchor="_Toc502666407" w:history="1">
-        <w:r>
-          <w:rPr>
+        <w:rPr>
+          <w:rFonts w:eastAsiaTheme="minorEastAsia"/>
+          <w:noProof/>
+          <w:sz w:val="22"/>
+          <w:szCs w:val="22"/>
+          <w:lang w:val="de-AT" w:eastAsia="de-AT"/>
+        </w:rPr>
+      </w:pPr>
+      <w:hyperlink w:anchor="_Toc128664129" w:history="1">
+        <w:r>
+          <w:rPr>
+            <w:rStyle w:val="Hyperlink"/>
+            <w:noProof/>
             <w:lang w:val="de-DE"/>
           </w:rPr>
           <w:t>4.4 Projektumfeldanalyse</w:t>
         </w:r>
         <w:r>
+          <w:rPr>
+            <w:noProof/>
+          </w:rPr>
           <w:tab/>
         </w:r>
         <w:r>
+          <w:rPr>
+            <w:noProof/>
+          </w:rPr>
           <w:fldChar w:fldCharType="begin"/>
         </w:r>
         <w:r>
-          <w:instrText xml:space="preserve"> PAGEREF _Toc502666407 \h </w:instrText>
-        </w:r>
-        <w:r>
+          <w:rPr>
+            <w:noProof/>
+          </w:rPr>
+          <w:instrText xml:space="preserve"> PAGEREF _Toc128664129 \h </w:instrText>
+        </w:r>
+        <w:r>
+          <w:rPr>
+            <w:noProof/>
+          </w:rPr>
+        </w:r>
+        <w:r>
+          <w:rPr>
+            <w:noProof/>
+          </w:rPr>
           <w:fldChar w:fldCharType="separate"/>
         </w:r>
         <w:r>
-          <w:t>5</w:t>
-        </w:r>
-        <w:r>
+          <w:rPr>
+            <w:noProof/>
+          </w:rPr>
+          <w:t>6</w:t>
+        </w:r>
+        <w:r>
+          <w:rPr>
+            <w:noProof/>
+          </w:rPr>
           <w:fldChar w:fldCharType="end"/>
         </w:r>
       </w:hyperlink>
@@ -2395,32 +2956,83 @@
       <w:pPr>
         <w:pStyle w:val="Verzeichnis1"/>
         <w:tabs>
-          <w:tab w:val="right" w:leader="dot" w:pos="9020"/>
+          <w:tab w:val="left" w:pos="420"/>
+          <w:tab w:val="right" w:leader="dot" w:pos="9010"/>
         </w:tabs>
-      </w:pPr>
-      <w:hyperlink w:anchor="_Toc2079537197" w:history="1">
-        <w:r>
-          <w:rPr>
+        <w:rPr>
+          <w:rFonts w:eastAsiaTheme="minorEastAsia"/>
+          <w:noProof/>
+          <w:sz w:val="22"/>
+          <w:szCs w:val="22"/>
+          <w:lang w:val="de-AT" w:eastAsia="de-AT"/>
+        </w:rPr>
+      </w:pPr>
+      <w:hyperlink w:anchor="_Toc128664130" w:history="1">
+        <w:r>
+          <w:rPr>
+            <w:rStyle w:val="Hyperlink"/>
+            <w:noProof/>
             <w:lang w:val="de-DE"/>
           </w:rPr>
-          <w:t>5. Softwarearchitektur</w:t>
-        </w:r>
-        <w:r>
+          <w:t>5.</w:t>
+        </w:r>
+        <w:r>
+          <w:rPr>
+            <w:rFonts w:eastAsiaTheme="minorEastAsia"/>
+            <w:noProof/>
+            <w:sz w:val="22"/>
+            <w:szCs w:val="22"/>
+            <w:lang w:val="de-AT" w:eastAsia="de-AT"/>
+          </w:rPr>
           <w:tab/>
         </w:r>
         <w:r>
+          <w:rPr>
+            <w:rStyle w:val="Hyperlink"/>
+            <w:noProof/>
+            <w:lang w:val="de-DE"/>
+          </w:rPr>
+          <w:t>Softwarearchitektur</w:t>
+        </w:r>
+        <w:r>
+          <w:rPr>
+            <w:noProof/>
+          </w:rPr>
+          <w:tab/>
+        </w:r>
+        <w:r>
+          <w:rPr>
+            <w:noProof/>
+          </w:rPr>
           <w:fldChar w:fldCharType="begin"/>
         </w:r>
         <w:r>
-          <w:instrText xml:space="preserve"> PAGEREF _Toc2079537197 \h </w:instrText>
-        </w:r>
-        <w:r>
+          <w:rPr>
+            <w:noProof/>
+          </w:rPr>
+          <w:instrText xml:space="preserve"> PAGEREF _Toc128664130 \h </w:instrText>
+        </w:r>
+        <w:r>
+          <w:rPr>
+            <w:noProof/>
+          </w:rPr>
+        </w:r>
+        <w:r>
+          <w:rPr>
+            <w:noProof/>
+          </w:rPr>
           <w:fldChar w:fldCharType="separate"/>
         </w:r>
         <w:r>
-          <w:t>5</w:t>
-        </w:r>
-        <w:r>
+          <w:rPr>
+            <w:noProof/>
+          </w:rPr>
+          <w:t>6</w:t>
+        </w:r>
+        <w:r>
+          <w:rPr>
+            <w:noProof/>
+          </w:rPr>
           <w:fldChar w:fldCharType="end"/>
         </w:r>
       </w:hyperlink>
@@ -2429,33 +3041,65 @@
       <w:pPr>
         <w:pStyle w:val="Verzeichnis2"/>
         <w:tabs>
-          <w:tab w:val="right" w:leader="dot" w:pos="9020"/>
+          <w:tab w:val="right" w:leader="dot" w:pos="9010"/>
         </w:tabs>
         <w:ind w:left="480"/>
-      </w:pPr>
-      <w:hyperlink w:anchor="_Toc659892040" w:history="1">
-        <w:r>
-          <w:rPr>
+        <w:rPr>
+          <w:rFonts w:eastAsiaTheme="minorEastAsia"/>
+          <w:noProof/>
+          <w:sz w:val="22"/>
+          <w:szCs w:val="22"/>
+          <w:lang w:val="de-AT" w:eastAsia="de-AT"/>
+        </w:rPr>
+      </w:pPr>
+      <w:hyperlink w:anchor="_Toc128664131" w:history="1">
+        <w:r>
+          <w:rPr>
+            <w:rStyle w:val="Hyperlink"/>
+            <w:noProof/>
             <w:lang w:val="de-DE"/>
           </w:rPr>
           <w:t>5.1 Aktivitätsdiagramme</w:t>
         </w:r>
         <w:r>
+          <w:rPr>
+            <w:noProof/>
+          </w:rPr>
           <w:tab/>
         </w:r>
         <w:r>
+          <w:rPr>
+            <w:noProof/>
+          </w:rPr>
           <w:fldChar w:fldCharType="begin"/>
         </w:r>
         <w:r>
-          <w:instrText xml:space="preserve"> PAGEREF _Toc659892040 \h </w:instrText>
-        </w:r>
-        <w:r>
+          <w:rPr>
+            <w:noProof/>
+          </w:rPr>
+          <w:instrText xml:space="preserve"> PAGEREF _Toc128664131 \h </w:instrText>
+        </w:r>
+        <w:r>
+          <w:rPr>
+            <w:noProof/>
+          </w:rPr>
+        </w:r>
+        <w:r>
+          <w:rPr>
+            <w:noProof/>
+          </w:rPr>
           <w:fldChar w:fldCharType="separate"/>
         </w:r>
         <w:r>
+          <w:rPr>
+            <w:noProof/>
+          </w:rPr>
           <w:t>6</w:t>
         </w:r>
         <w:r>
+          <w:rPr>
+            <w:noProof/>
+          </w:rPr>
           <w:fldChar w:fldCharType="end"/>
         </w:r>
       </w:hyperlink>
@@ -2464,33 +3108,65 @@
       <w:pPr>
         <w:pStyle w:val="Verzeichnis3"/>
         <w:tabs>
-          <w:tab w:val="right" w:leader="dot" w:pos="9020"/>
+          <w:tab w:val="right" w:leader="dot" w:pos="9010"/>
         </w:tabs>
         <w:ind w:left="960"/>
-      </w:pPr>
-      <w:hyperlink w:anchor="_Toc1701078734" w:history="1">
-        <w:r>
-          <w:rPr>
+        <w:rPr>
+          <w:rFonts w:eastAsiaTheme="minorEastAsia"/>
+          <w:noProof/>
+          <w:sz w:val="22"/>
+          <w:szCs w:val="22"/>
+          <w:lang w:val="de-AT" w:eastAsia="de-AT"/>
+        </w:rPr>
+      </w:pPr>
+      <w:hyperlink w:anchor="_Toc128664132" w:history="1">
+        <w:r>
+          <w:rPr>
+            <w:rStyle w:val="Hyperlink"/>
+            <w:noProof/>
             <w:lang w:val="de-DE"/>
           </w:rPr>
           <w:t>5.1.1 Aktivitätsdiagramm 1 Name</w:t>
         </w:r>
         <w:r>
+          <w:rPr>
+            <w:noProof/>
+          </w:rPr>
           <w:tab/>
         </w:r>
         <w:r>
+          <w:rPr>
+            <w:noProof/>
+          </w:rPr>
           <w:fldChar w:fldCharType="begin"/>
         </w:r>
         <w:r>
-          <w:instrText xml:space="preserve"> PAGEREF _Toc1701078734 \h </w:instrText>
-        </w:r>
-        <w:r>
+          <w:rPr>
+            <w:noProof/>
+          </w:rPr>
+          <w:instrText xml:space="preserve"> PAGEREF _Toc128664132 \h </w:instrText>
+        </w:r>
+        <w:r>
+          <w:rPr>
+            <w:noProof/>
+          </w:rPr>
+        </w:r>
+        <w:r>
+          <w:rPr>
+            <w:noProof/>
+          </w:rPr>
           <w:fldChar w:fldCharType="separate"/>
         </w:r>
         <w:r>
+          <w:rPr>
+            <w:noProof/>
+          </w:rPr>
           <w:t>6</w:t>
         </w:r>
         <w:r>
+          <w:rPr>
+            <w:noProof/>
+          </w:rPr>
           <w:fldChar w:fldCharType="end"/>
         </w:r>
       </w:hyperlink>
@@ -2499,33 +3175,65 @@
       <w:pPr>
         <w:pStyle w:val="Verzeichnis3"/>
         <w:tabs>
-          <w:tab w:val="right" w:leader="dot" w:pos="9020"/>
+          <w:tab w:val="right" w:leader="dot" w:pos="9010"/>
         </w:tabs>
         <w:ind w:left="960"/>
-      </w:pPr>
-      <w:hyperlink w:anchor="_Toc1952219604" w:history="1">
-        <w:r>
-          <w:rPr>
+        <w:rPr>
+          <w:rFonts w:eastAsiaTheme="minorEastAsia"/>
+          <w:noProof/>
+          <w:sz w:val="22"/>
+          <w:szCs w:val="22"/>
+          <w:lang w:val="de-AT" w:eastAsia="de-AT"/>
+        </w:rPr>
+      </w:pPr>
+      <w:hyperlink w:anchor="_Toc128664133" w:history="1">
+        <w:r>
+          <w:rPr>
+            <w:rStyle w:val="Hyperlink"/>
+            <w:noProof/>
             <w:lang w:val="de-DE"/>
           </w:rPr>
           <w:t>5.1.2 Aktivitätsdiagramm n Name</w:t>
         </w:r>
         <w:r>
+          <w:rPr>
+            <w:noProof/>
+          </w:rPr>
           <w:tab/>
         </w:r>
         <w:r>
+          <w:rPr>
+            <w:noProof/>
+          </w:rPr>
           <w:fldChar w:fldCharType="begin"/>
         </w:r>
         <w:r>
-          <w:instrText xml:space="preserve"> PAGEREF _Toc1952219604 \h </w:instrText>
-        </w:r>
-        <w:r>
+          <w:rPr>
+            <w:noProof/>
+          </w:rPr>
+          <w:instrText xml:space="preserve"> PAGEREF _Toc128664133 \h </w:instrText>
+        </w:r>
+        <w:r>
+          <w:rPr>
+            <w:noProof/>
+          </w:rPr>
+        </w:r>
+        <w:r>
+          <w:rPr>
+            <w:noProof/>
+          </w:rPr>
           <w:fldChar w:fldCharType="separate"/>
         </w:r>
         <w:r>
+          <w:rPr>
+            <w:noProof/>
+          </w:rPr>
           <w:t>6</w:t>
         </w:r>
         <w:r>
+          <w:rPr>
+            <w:noProof/>
+          </w:rPr>
           <w:fldChar w:fldCharType="end"/>
         </w:r>
       </w:hyperlink>
@@ -2534,33 +3242,65 @@
       <w:pPr>
         <w:pStyle w:val="Verzeichnis2"/>
         <w:tabs>
-          <w:tab w:val="right" w:leader="dot" w:pos="9020"/>
+          <w:tab w:val="right" w:leader="dot" w:pos="9010"/>
         </w:tabs>
         <w:ind w:left="480"/>
-      </w:pPr>
-      <w:hyperlink w:anchor="_Toc452400050" w:history="1">
-        <w:r>
-          <w:rPr>
+        <w:rPr>
+          <w:rFonts w:eastAsiaTheme="minorEastAsia"/>
+          <w:noProof/>
+          <w:sz w:val="22"/>
+          <w:szCs w:val="22"/>
+          <w:lang w:val="de-AT" w:eastAsia="de-AT"/>
+        </w:rPr>
+      </w:pPr>
+      <w:hyperlink w:anchor="_Toc128664134" w:history="1">
+        <w:r>
+          <w:rPr>
+            <w:rStyle w:val="Hyperlink"/>
+            <w:noProof/>
             <w:lang w:val="de-DE"/>
           </w:rPr>
           <w:t>5.2 Sequenzdiagramme</w:t>
         </w:r>
         <w:r>
+          <w:rPr>
+            <w:noProof/>
+          </w:rPr>
           <w:tab/>
         </w:r>
         <w:r>
+          <w:rPr>
+            <w:noProof/>
+          </w:rPr>
           <w:fldChar w:fldCharType="begin"/>
         </w:r>
         <w:r>
-          <w:instrText xml:space="preserve"> PAGEREF _Toc452400050 \h </w:instrText>
-        </w:r>
-        <w:r>
+          <w:rPr>
+            <w:noProof/>
+          </w:rPr>
+          <w:instrText xml:space="preserve"> PAGEREF _Toc128664134 \h </w:instrText>
+        </w:r>
+        <w:r>
+          <w:rPr>
+            <w:noProof/>
+          </w:rPr>
+        </w:r>
+        <w:r>
+          <w:rPr>
+            <w:noProof/>
+          </w:rPr>
           <w:fldChar w:fldCharType="separate"/>
         </w:r>
         <w:r>
-          <w:t>6</w:t>
-        </w:r>
-        <w:r>
+          <w:rPr>
+            <w:noProof/>
+          </w:rPr>
+          <w:t>7</w:t>
+        </w:r>
+        <w:r>
+          <w:rPr>
+            <w:noProof/>
+          </w:rPr>
           <w:fldChar w:fldCharType="end"/>
         </w:r>
       </w:hyperlink>
@@ -2569,33 +3309,65 @@
       <w:pPr>
         <w:pStyle w:val="Verzeichnis3"/>
         <w:tabs>
-          <w:tab w:val="right" w:leader="dot" w:pos="9020"/>
+          <w:tab w:val="right" w:leader="dot" w:pos="9010"/>
         </w:tabs>
         <w:ind w:left="960"/>
-      </w:pPr>
-      <w:hyperlink w:anchor="_Toc539048854" w:history="1">
-        <w:r>
-          <w:rPr>
+        <w:rPr>
+          <w:rFonts w:eastAsiaTheme="minorEastAsia"/>
+          <w:noProof/>
+          <w:sz w:val="22"/>
+          <w:szCs w:val="22"/>
+          <w:lang w:val="de-AT" w:eastAsia="de-AT"/>
+        </w:rPr>
+      </w:pPr>
+      <w:hyperlink w:anchor="_Toc128664135" w:history="1">
+        <w:r>
+          <w:rPr>
+            <w:rStyle w:val="Hyperlink"/>
+            <w:noProof/>
             <w:lang w:val="de-DE"/>
           </w:rPr>
           <w:t>5.2.1 Sequenzdiagramm 1 Name</w:t>
         </w:r>
         <w:r>
+          <w:rPr>
+            <w:noProof/>
+          </w:rPr>
           <w:tab/>
         </w:r>
         <w:r>
+          <w:rPr>
+            <w:noProof/>
+          </w:rPr>
           <w:fldChar w:fldCharType="begin"/>
         </w:r>
         <w:r>
-          <w:instrText xml:space="preserve"> PAGEREF _Toc539048854 \h </w:instrText>
-        </w:r>
-        <w:r>
+          <w:rPr>
+            <w:noProof/>
+          </w:rPr>
+          <w:instrText xml:space="preserve"> PAGEREF _Toc128664135 \h </w:instrText>
+        </w:r>
+        <w:r>
+          <w:rPr>
+            <w:noProof/>
+          </w:rPr>
+        </w:r>
+        <w:r>
+          <w:rPr>
+            <w:noProof/>
+          </w:rPr>
           <w:fldChar w:fldCharType="separate"/>
         </w:r>
         <w:r>
-          <w:t>6</w:t>
-        </w:r>
-        <w:r>
+          <w:rPr>
+            <w:noProof/>
+          </w:rPr>
+          <w:t>7</w:t>
+        </w:r>
+        <w:r>
+          <w:rPr>
+            <w:noProof/>
+          </w:rPr>
           <w:fldChar w:fldCharType="end"/>
         </w:r>
       </w:hyperlink>
@@ -2604,33 +3376,65 @@
       <w:pPr>
         <w:pStyle w:val="Verzeichnis3"/>
         <w:tabs>
-          <w:tab w:val="right" w:leader="dot" w:pos="9020"/>
+          <w:tab w:val="right" w:leader="dot" w:pos="9010"/>
         </w:tabs>
         <w:ind w:left="960"/>
-      </w:pPr>
-      <w:hyperlink w:anchor="_Toc1656117885" w:history="1">
-        <w:r>
-          <w:rPr>
+        <w:rPr>
+          <w:rFonts w:eastAsiaTheme="minorEastAsia"/>
+          <w:noProof/>
+          <w:sz w:val="22"/>
+          <w:szCs w:val="22"/>
+          <w:lang w:val="de-AT" w:eastAsia="de-AT"/>
+        </w:rPr>
+      </w:pPr>
+      <w:hyperlink w:anchor="_Toc128664136" w:history="1">
+        <w:r>
+          <w:rPr>
+            <w:rStyle w:val="Hyperlink"/>
+            <w:noProof/>
             <w:lang w:val="de-DE"/>
           </w:rPr>
           <w:t>5.2.2 Sequenzdiagramm n Name</w:t>
         </w:r>
         <w:r>
+          <w:rPr>
+            <w:noProof/>
+          </w:rPr>
           <w:tab/>
         </w:r>
         <w:r>
+          <w:rPr>
+            <w:noProof/>
+          </w:rPr>
           <w:fldChar w:fldCharType="begin"/>
         </w:r>
         <w:r>
-          <w:instrText xml:space="preserve"> PAGEREF _Toc1656117885 \h </w:instrText>
-        </w:r>
-        <w:r>
+          <w:rPr>
+            <w:noProof/>
+          </w:rPr>
+          <w:instrText xml:space="preserve"> PAGEREF _Toc128664136 \h </w:instrText>
+        </w:r>
+        <w:r>
+          <w:rPr>
+            <w:noProof/>
+          </w:rPr>
+        </w:r>
+        <w:r>
+          <w:rPr>
+            <w:noProof/>
+          </w:rPr>
           <w:fldChar w:fldCharType="separate"/>
         </w:r>
         <w:r>
-          <w:t>6</w:t>
-        </w:r>
-        <w:r>
+          <w:rPr>
+            <w:noProof/>
+          </w:rPr>
+          <w:t>7</w:t>
+        </w:r>
+        <w:r>
+          <w:rPr>
+            <w:noProof/>
+          </w:rPr>
           <w:fldChar w:fldCharType="end"/>
         </w:r>
       </w:hyperlink>
@@ -2639,33 +3443,65 @@
       <w:pPr>
         <w:pStyle w:val="Verzeichnis2"/>
         <w:tabs>
-          <w:tab w:val="right" w:leader="dot" w:pos="9020"/>
+          <w:tab w:val="right" w:leader="dot" w:pos="9010"/>
         </w:tabs>
         <w:ind w:left="480"/>
-      </w:pPr>
-      <w:hyperlink w:anchor="_Toc1549670347" w:history="1">
-        <w:r>
-          <w:rPr>
+        <w:rPr>
+          <w:rFonts w:eastAsiaTheme="minorEastAsia"/>
+          <w:noProof/>
+          <w:sz w:val="22"/>
+          <w:szCs w:val="22"/>
+          <w:lang w:val="de-AT" w:eastAsia="de-AT"/>
+        </w:rPr>
+      </w:pPr>
+      <w:hyperlink w:anchor="_Toc128664137" w:history="1">
+        <w:r>
+          <w:rPr>
+            <w:rStyle w:val="Hyperlink"/>
+            <w:noProof/>
             <w:lang w:val="de-DE"/>
           </w:rPr>
           <w:t>5.3 Komponentendiagramme</w:t>
         </w:r>
         <w:r>
+          <w:rPr>
+            <w:noProof/>
+          </w:rPr>
           <w:tab/>
         </w:r>
         <w:r>
+          <w:rPr>
+            <w:noProof/>
+          </w:rPr>
           <w:fldChar w:fldCharType="begin"/>
         </w:r>
         <w:r>
-          <w:instrText xml:space="preserve"> PAGEREF _Toc1549670347 \h </w:instrText>
-        </w:r>
-        <w:r>
+          <w:rPr>
+            <w:noProof/>
+          </w:rPr>
+          <w:instrText xml:space="preserve"> PAGEREF _Toc128664137 \h </w:instrText>
+        </w:r>
+        <w:r>
+          <w:rPr>
+            <w:noProof/>
+          </w:rPr>
+        </w:r>
+        <w:r>
+          <w:rPr>
+            <w:noProof/>
+          </w:rPr>
           <w:fldChar w:fldCharType="separate"/>
         </w:r>
         <w:r>
-          <w:t>6</w:t>
-        </w:r>
-        <w:r>
+          <w:rPr>
+            <w:noProof/>
+          </w:rPr>
+          <w:t>7</w:t>
+        </w:r>
+        <w:r>
+          <w:rPr>
+            <w:noProof/>
+          </w:rPr>
           <w:fldChar w:fldCharType="end"/>
         </w:r>
       </w:hyperlink>
@@ -2674,33 +3510,65 @@
       <w:pPr>
         <w:pStyle w:val="Verzeichnis2"/>
         <w:tabs>
-          <w:tab w:val="right" w:leader="dot" w:pos="9020"/>
+          <w:tab w:val="right" w:leader="dot" w:pos="9010"/>
         </w:tabs>
         <w:ind w:left="480"/>
-      </w:pPr>
-      <w:hyperlink w:anchor="_Toc1782933099" w:history="1">
-        <w:r>
-          <w:rPr>
+        <w:rPr>
+          <w:rFonts w:eastAsiaTheme="minorEastAsia"/>
+          <w:noProof/>
+          <w:sz w:val="22"/>
+          <w:szCs w:val="22"/>
+          <w:lang w:val="de-AT" w:eastAsia="de-AT"/>
+        </w:rPr>
+      </w:pPr>
+      <w:hyperlink w:anchor="_Toc128664138" w:history="1">
+        <w:r>
+          <w:rPr>
+            <w:rStyle w:val="Hyperlink"/>
+            <w:noProof/>
             <w:lang w:val="de-DE"/>
           </w:rPr>
           <w:t>5.4 Verteilungsdiagramme</w:t>
         </w:r>
         <w:r>
+          <w:rPr>
+            <w:noProof/>
+          </w:rPr>
           <w:tab/>
         </w:r>
         <w:r>
+          <w:rPr>
+            <w:noProof/>
+          </w:rPr>
           <w:fldChar w:fldCharType="begin"/>
         </w:r>
         <w:r>
-          <w:instrText xml:space="preserve"> PAGEREF _Toc1782933099 \h </w:instrText>
-        </w:r>
-        <w:r>
+          <w:rPr>
+            <w:noProof/>
+          </w:rPr>
+          <w:instrText xml:space="preserve"> PAGEREF _Toc128664138 \h </w:instrText>
+        </w:r>
+        <w:r>
+          <w:rPr>
+            <w:noProof/>
+          </w:rPr>
+        </w:r>
+        <w:r>
+          <w:rPr>
+            <w:noProof/>
+          </w:rPr>
           <w:fldChar w:fldCharType="separate"/>
         </w:r>
         <w:r>
-          <w:t>6</w:t>
-        </w:r>
-        <w:r>
+          <w:rPr>
+            <w:noProof/>
+          </w:rPr>
+          <w:t>7</w:t>
+        </w:r>
+        <w:r>
+          <w:rPr>
+            <w:noProof/>
+          </w:rPr>
           <w:fldChar w:fldCharType="end"/>
         </w:r>
       </w:hyperlink>
@@ -2709,33 +3577,65 @@
       <w:pPr>
         <w:pStyle w:val="Verzeichnis2"/>
         <w:tabs>
-          <w:tab w:val="right" w:leader="dot" w:pos="9020"/>
+          <w:tab w:val="right" w:leader="dot" w:pos="9010"/>
         </w:tabs>
         <w:ind w:left="480"/>
-      </w:pPr>
-      <w:hyperlink w:anchor="_Toc863584749" w:history="1">
-        <w:r>
-          <w:rPr>
+        <w:rPr>
+          <w:rFonts w:eastAsiaTheme="minorEastAsia"/>
+          <w:noProof/>
+          <w:sz w:val="22"/>
+          <w:szCs w:val="22"/>
+          <w:lang w:val="de-AT" w:eastAsia="de-AT"/>
+        </w:rPr>
+      </w:pPr>
+      <w:hyperlink w:anchor="_Toc128664139" w:history="1">
+        <w:r>
+          <w:rPr>
+            <w:rStyle w:val="Hyperlink"/>
+            <w:noProof/>
             <w:lang w:val="de-DE"/>
           </w:rPr>
           <w:t>5.5 Softwarekomponenten / Programme</w:t>
         </w:r>
         <w:r>
+          <w:rPr>
+            <w:noProof/>
+          </w:rPr>
           <w:tab/>
         </w:r>
         <w:r>
+          <w:rPr>
+            <w:noProof/>
+          </w:rPr>
           <w:fldChar w:fldCharType="begin"/>
         </w:r>
         <w:r>
-          <w:instrText xml:space="preserve"> PAGEREF _Toc863584749 \h </w:instrText>
-        </w:r>
-        <w:r>
+          <w:rPr>
+            <w:noProof/>
+          </w:rPr>
+          <w:instrText xml:space="preserve"> PAGEREF _Toc128664139 \h </w:instrText>
+        </w:r>
+        <w:r>
+          <w:rPr>
+            <w:noProof/>
+          </w:rPr>
+        </w:r>
+        <w:r>
+          <w:rPr>
+            <w:noProof/>
+          </w:rPr>
           <w:fldChar w:fldCharType="separate"/>
         </w:r>
         <w:r>
-          <w:t>6</w:t>
-        </w:r>
-        <w:r>
+          <w:rPr>
+            <w:noProof/>
+          </w:rPr>
+          <w:t>7</w:t>
+        </w:r>
+        <w:r>
+          <w:rPr>
+            <w:noProof/>
+          </w:rPr>
           <w:fldChar w:fldCharType="end"/>
         </w:r>
       </w:hyperlink>
@@ -2744,33 +3644,65 @@
       <w:pPr>
         <w:pStyle w:val="Verzeichnis3"/>
         <w:tabs>
-          <w:tab w:val="right" w:leader="dot" w:pos="9020"/>
+          <w:tab w:val="right" w:leader="dot" w:pos="9010"/>
         </w:tabs>
         <w:ind w:left="960"/>
-      </w:pPr>
-      <w:hyperlink w:anchor="_Toc2059131748" w:history="1">
-        <w:r>
-          <w:rPr>
+        <w:rPr>
+          <w:rFonts w:eastAsiaTheme="minorEastAsia"/>
+          <w:noProof/>
+          <w:sz w:val="22"/>
+          <w:szCs w:val="22"/>
+          <w:lang w:val="de-AT" w:eastAsia="de-AT"/>
+        </w:rPr>
+      </w:pPr>
+      <w:hyperlink w:anchor="_Toc128664140" w:history="1">
+        <w:r>
+          <w:rPr>
+            <w:rStyle w:val="Hyperlink"/>
+            <w:noProof/>
             <w:lang w:val="de-DE"/>
           </w:rPr>
           <w:t>5.5.1 SW Programme</w:t>
         </w:r>
         <w:r>
+          <w:rPr>
+            <w:noProof/>
+          </w:rPr>
           <w:tab/>
         </w:r>
         <w:r>
+          <w:rPr>
+            <w:noProof/>
+          </w:rPr>
           <w:fldChar w:fldCharType="begin"/>
         </w:r>
         <w:r>
-          <w:instrText xml:space="preserve"> PAGEREF _Toc2059131748 \h </w:instrText>
-        </w:r>
-        <w:r>
+          <w:rPr>
+            <w:noProof/>
+          </w:rPr>
+          <w:instrText xml:space="preserve"> PAGEREF _Toc128664140 \h </w:instrText>
+        </w:r>
+        <w:r>
+          <w:rPr>
+            <w:noProof/>
+          </w:rPr>
+        </w:r>
+        <w:r>
+          <w:rPr>
+            <w:noProof/>
+          </w:rPr>
           <w:fldChar w:fldCharType="separate"/>
         </w:r>
         <w:r>
-          <w:t>6</w:t>
-        </w:r>
-        <w:r>
+          <w:rPr>
+            <w:noProof/>
+          </w:rPr>
+          <w:t>7</w:t>
+        </w:r>
+        <w:r>
+          <w:rPr>
+            <w:noProof/>
+          </w:rPr>
           <w:fldChar w:fldCharType="end"/>
         </w:r>
       </w:hyperlink>
@@ -2779,33 +3711,64 @@
       <w:pPr>
         <w:pStyle w:val="Verzeichnis3"/>
         <w:tabs>
-          <w:tab w:val="right" w:leader="dot" w:pos="9020"/>
+          <w:tab w:val="right" w:leader="dot" w:pos="9010"/>
         </w:tabs>
         <w:ind w:left="960"/>
-      </w:pPr>
-      <w:hyperlink w:anchor="_Toc2020768912" w:history="1">
-        <w:r>
-          <w:rPr>
-            <w:lang w:val="de-DE"/>
+        <w:rPr>
+          <w:rFonts w:eastAsiaTheme="minorEastAsia"/>
+          <w:noProof/>
+          <w:sz w:val="22"/>
+          <w:szCs w:val="22"/>
+          <w:lang w:val="de-AT" w:eastAsia="de-AT"/>
+        </w:rPr>
+      </w:pPr>
+      <w:hyperlink w:anchor="_Toc128664141" w:history="1">
+        <w:r>
+          <w:rPr>
+            <w:rStyle w:val="Hyperlink"/>
+            <w:noProof/>
           </w:rPr>
           <w:t>5.5.2 SW Komponenten</w:t>
         </w:r>
         <w:r>
+          <w:rPr>
+            <w:noProof/>
+          </w:rPr>
           <w:tab/>
         </w:r>
         <w:r>
+          <w:rPr>
+            <w:noProof/>
+          </w:rPr>
           <w:fldChar w:fldCharType="begin"/>
         </w:r>
         <w:r>
-          <w:instrText xml:space="preserve"> PAGEREF _Toc2020768912 \h </w:instrText>
-        </w:r>
-        <w:r>
+          <w:rPr>
+            <w:noProof/>
+          </w:rPr>
+          <w:instrText xml:space="preserve"> PAGEREF _Toc128664141 \h </w:instrText>
+        </w:r>
+        <w:r>
+          <w:rPr>
+            <w:noProof/>
+          </w:rPr>
+        </w:r>
+        <w:r>
+          <w:rPr>
+            <w:noProof/>
+          </w:rPr>
           <w:fldChar w:fldCharType="separate"/>
         </w:r>
         <w:r>
-          <w:t>6</w:t>
-        </w:r>
-        <w:r>
+          <w:rPr>
+            <w:noProof/>
+          </w:rPr>
+          <w:t>7</w:t>
+        </w:r>
+        <w:r>
+          <w:rPr>
+            <w:noProof/>
+          </w:rPr>
           <w:fldChar w:fldCharType="end"/>
         </w:r>
       </w:hyperlink>
@@ -2814,32 +3777,83 @@
       <w:pPr>
         <w:pStyle w:val="Verzeichnis1"/>
         <w:tabs>
-          <w:tab w:val="right" w:leader="dot" w:pos="9020"/>
+          <w:tab w:val="left" w:pos="420"/>
+          <w:tab w:val="right" w:leader="dot" w:pos="9010"/>
         </w:tabs>
-      </w:pPr>
-      <w:hyperlink w:anchor="_Toc1459545787" w:history="1">
-        <w:r>
-          <w:rPr>
+        <w:rPr>
+          <w:rFonts w:eastAsiaTheme="minorEastAsia"/>
+          <w:noProof/>
+          <w:sz w:val="22"/>
+          <w:szCs w:val="22"/>
+          <w:lang w:val="de-AT" w:eastAsia="de-AT"/>
+        </w:rPr>
+      </w:pPr>
+      <w:hyperlink w:anchor="_Toc128664142" w:history="1">
+        <w:r>
+          <w:rPr>
+            <w:rStyle w:val="Hyperlink"/>
+            <w:noProof/>
             <w:lang w:val="de-DE"/>
           </w:rPr>
-          <w:t>6. Projektdurchführung</w:t>
-        </w:r>
-        <w:r>
+          <w:t>6.</w:t>
+        </w:r>
+        <w:r>
+          <w:rPr>
+            <w:rFonts w:eastAsiaTheme="minorEastAsia"/>
+            <w:noProof/>
+            <w:sz w:val="22"/>
+            <w:szCs w:val="22"/>
+            <w:lang w:val="de-AT" w:eastAsia="de-AT"/>
+          </w:rPr>
           <w:tab/>
         </w:r>
         <w:r>
+          <w:rPr>
+            <w:rStyle w:val="Hyperlink"/>
+            <w:noProof/>
+            <w:lang w:val="de-DE"/>
+          </w:rPr>
+          <w:t>Projektdurchführung</w:t>
+        </w:r>
+        <w:r>
+          <w:rPr>
+            <w:noProof/>
+          </w:rPr>
+          <w:tab/>
+        </w:r>
+        <w:r>
+          <w:rPr>
+            <w:noProof/>
+          </w:rPr>
           <w:fldChar w:fldCharType="begin"/>
         </w:r>
         <w:r>
-          <w:instrText xml:space="preserve"> PAGEREF _Toc1459545787 \h </w:instrText>
-        </w:r>
-        <w:r>
+          <w:rPr>
+            <w:noProof/>
+          </w:rPr>
+          <w:instrText xml:space="preserve"> PAGEREF _Toc128664142 \h </w:instrText>
+        </w:r>
+        <w:r>
+          <w:rPr>
+            <w:noProof/>
+          </w:rPr>
+        </w:r>
+        <w:r>
+          <w:rPr>
+            <w:noProof/>
+          </w:rPr>
           <w:fldChar w:fldCharType="separate"/>
         </w:r>
         <w:r>
-          <w:t>7</w:t>
-        </w:r>
-        <w:r>
+          <w:rPr>
+            <w:noProof/>
+          </w:rPr>
+          <w:t>8</w:t>
+        </w:r>
+        <w:r>
+          <w:rPr>
+            <w:noProof/>
+          </w:rPr>
           <w:fldChar w:fldCharType="end"/>
         </w:r>
       </w:hyperlink>
@@ -2848,33 +3862,65 @@
       <w:pPr>
         <w:pStyle w:val="Verzeichnis2"/>
         <w:tabs>
-          <w:tab w:val="right" w:leader="dot" w:pos="9020"/>
+          <w:tab w:val="right" w:leader="dot" w:pos="9010"/>
         </w:tabs>
         <w:ind w:left="480"/>
-      </w:pPr>
-      <w:hyperlink w:anchor="_Toc965912477" w:history="1">
-        <w:r>
-          <w:rPr>
+        <w:rPr>
+          <w:rFonts w:eastAsiaTheme="minorEastAsia"/>
+          <w:noProof/>
+          <w:sz w:val="22"/>
+          <w:szCs w:val="22"/>
+          <w:lang w:val="de-AT" w:eastAsia="de-AT"/>
+        </w:rPr>
+      </w:pPr>
+      <w:hyperlink w:anchor="_Toc128664143" w:history="1">
+        <w:r>
+          <w:rPr>
+            <w:rStyle w:val="Hyperlink"/>
+            <w:noProof/>
             <w:lang w:val="de-DE"/>
           </w:rPr>
           <w:t>6.1 Sprint 1</w:t>
         </w:r>
         <w:r>
+          <w:rPr>
+            <w:noProof/>
+          </w:rPr>
           <w:tab/>
         </w:r>
         <w:r>
+          <w:rPr>
+            <w:noProof/>
+          </w:rPr>
           <w:fldChar w:fldCharType="begin"/>
         </w:r>
         <w:r>
-          <w:instrText xml:space="preserve"> PAGEREF _Toc965912477 \h </w:instrText>
-        </w:r>
-        <w:r>
+          <w:rPr>
+            <w:noProof/>
+          </w:rPr>
+          <w:instrText xml:space="preserve"> PAGEREF _Toc128664143 \h </w:instrText>
+        </w:r>
+        <w:r>
+          <w:rPr>
+            <w:noProof/>
+          </w:rPr>
+        </w:r>
+        <w:r>
+          <w:rPr>
+            <w:noProof/>
+          </w:rPr>
           <w:fldChar w:fldCharType="separate"/>
         </w:r>
         <w:r>
-          <w:t>7</w:t>
-        </w:r>
-        <w:r>
+          <w:rPr>
+            <w:noProof/>
+          </w:rPr>
+          <w:t>8</w:t>
+        </w:r>
+        <w:r>
+          <w:rPr>
+            <w:noProof/>
+          </w:rPr>
           <w:fldChar w:fldCharType="end"/>
         </w:r>
       </w:hyperlink>
@@ -2883,33 +3929,65 @@
       <w:pPr>
         <w:pStyle w:val="Verzeichnis3"/>
         <w:tabs>
-          <w:tab w:val="right" w:leader="dot" w:pos="9020"/>
+          <w:tab w:val="right" w:leader="dot" w:pos="9010"/>
         </w:tabs>
         <w:ind w:left="960"/>
-      </w:pPr>
-      <w:hyperlink w:anchor="_Toc1238068464" w:history="1">
-        <w:r>
-          <w:rPr>
+        <w:rPr>
+          <w:rFonts w:eastAsiaTheme="minorEastAsia"/>
+          <w:noProof/>
+          <w:sz w:val="22"/>
+          <w:szCs w:val="22"/>
+          <w:lang w:val="de-AT" w:eastAsia="de-AT"/>
+        </w:rPr>
+      </w:pPr>
+      <w:hyperlink w:anchor="_Toc128664144" w:history="1">
+        <w:r>
+          <w:rPr>
+            <w:rStyle w:val="Hyperlink"/>
+            <w:noProof/>
             <w:lang w:val="de-DE"/>
           </w:rPr>
           <w:t>6.1.1 Sprintplanung</w:t>
         </w:r>
         <w:r>
+          <w:rPr>
+            <w:noProof/>
+          </w:rPr>
           <w:tab/>
         </w:r>
         <w:r>
+          <w:rPr>
+            <w:noProof/>
+          </w:rPr>
           <w:fldChar w:fldCharType="begin"/>
         </w:r>
         <w:r>
-          <w:instrText xml:space="preserve"> PAGEREF _Toc1238068464 \h </w:instrText>
-        </w:r>
-        <w:r>
+          <w:rPr>
+            <w:noProof/>
+          </w:rPr>
+          <w:instrText xml:space="preserve"> PAGEREF _Toc128664144 \h </w:instrText>
+        </w:r>
+        <w:r>
+          <w:rPr>
+            <w:noProof/>
+          </w:rPr>
+        </w:r>
+        <w:r>
+          <w:rPr>
+            <w:noProof/>
+          </w:rPr>
           <w:fldChar w:fldCharType="separate"/>
         </w:r>
         <w:r>
-          <w:t>7</w:t>
-        </w:r>
-        <w:r>
+          <w:rPr>
+            <w:noProof/>
+          </w:rPr>
+          <w:t>8</w:t>
+        </w:r>
+        <w:r>
+          <w:rPr>
+            <w:noProof/>
+          </w:rPr>
           <w:fldChar w:fldCharType="end"/>
         </w:r>
       </w:hyperlink>
@@ -2918,33 +3996,65 @@
       <w:pPr>
         <w:pStyle w:val="Verzeichnis3"/>
         <w:tabs>
-          <w:tab w:val="right" w:leader="dot" w:pos="9020"/>
+          <w:tab w:val="right" w:leader="dot" w:pos="9010"/>
         </w:tabs>
         <w:ind w:left="960"/>
-      </w:pPr>
-      <w:hyperlink w:anchor="_Toc1608356264" w:history="1">
-        <w:r>
-          <w:rPr>
+        <w:rPr>
+          <w:rFonts w:eastAsiaTheme="minorEastAsia"/>
+          <w:noProof/>
+          <w:sz w:val="22"/>
+          <w:szCs w:val="22"/>
+          <w:lang w:val="de-AT" w:eastAsia="de-AT"/>
+        </w:rPr>
+      </w:pPr>
+      <w:hyperlink w:anchor="_Toc128664145" w:history="1">
+        <w:r>
+          <w:rPr>
+            <w:rStyle w:val="Hyperlink"/>
+            <w:noProof/>
             <w:lang w:val="de-DE"/>
           </w:rPr>
           <w:t>6.1.2 Sprint Demo</w:t>
         </w:r>
         <w:r>
+          <w:rPr>
+            <w:noProof/>
+          </w:rPr>
           <w:tab/>
         </w:r>
         <w:r>
+          <w:rPr>
+            <w:noProof/>
+          </w:rPr>
           <w:fldChar w:fldCharType="begin"/>
         </w:r>
         <w:r>
-          <w:instrText xml:space="preserve"> PAGEREF _Toc1608356264 \h </w:instrText>
-        </w:r>
-        <w:r>
+          <w:rPr>
+            <w:noProof/>
+          </w:rPr>
+          <w:instrText xml:space="preserve"> PAGEREF _Toc128664145 \h </w:instrText>
+        </w:r>
+        <w:r>
+          <w:rPr>
+            <w:noProof/>
+          </w:rPr>
+        </w:r>
+        <w:r>
+          <w:rPr>
+            <w:noProof/>
+          </w:rPr>
           <w:fldChar w:fldCharType="separate"/>
         </w:r>
         <w:r>
-          <w:t>7</w:t>
-        </w:r>
-        <w:r>
+          <w:rPr>
+            <w:noProof/>
+          </w:rPr>
+          <w:t>8</w:t>
+        </w:r>
+        <w:r>
+          <w:rPr>
+            <w:noProof/>
+          </w:rPr>
           <w:fldChar w:fldCharType="end"/>
         </w:r>
       </w:hyperlink>
@@ -2953,33 +4063,65 @@
       <w:pPr>
         <w:pStyle w:val="Verzeichnis3"/>
         <w:tabs>
-          <w:tab w:val="right" w:leader="dot" w:pos="9020"/>
+          <w:tab w:val="right" w:leader="dot" w:pos="9010"/>
         </w:tabs>
         <w:ind w:left="960"/>
-      </w:pPr>
-      <w:hyperlink w:anchor="_Toc1207657317" w:history="1">
-        <w:r>
-          <w:rPr>
+        <w:rPr>
+          <w:rFonts w:eastAsiaTheme="minorEastAsia"/>
+          <w:noProof/>
+          <w:sz w:val="22"/>
+          <w:szCs w:val="22"/>
+          <w:lang w:val="de-AT" w:eastAsia="de-AT"/>
+        </w:rPr>
+      </w:pPr>
+      <w:hyperlink w:anchor="_Toc128664146" w:history="1">
+        <w:r>
+          <w:rPr>
+            <w:rStyle w:val="Hyperlink"/>
+            <w:noProof/>
             <w:lang w:val="de-DE"/>
           </w:rPr>
           <w:t>6.1.3 Sprint Retrospektive</w:t>
         </w:r>
         <w:r>
+          <w:rPr>
+            <w:noProof/>
+          </w:rPr>
           <w:tab/>
         </w:r>
         <w:r>
+          <w:rPr>
+            <w:noProof/>
+          </w:rPr>
           <w:fldChar w:fldCharType="begin"/>
         </w:r>
         <w:r>
-          <w:instrText xml:space="preserve"> PAGEREF _Toc1207657317 \h </w:instrText>
-        </w:r>
-        <w:r>
+          <w:rPr>
+            <w:noProof/>
+          </w:rPr>
+          <w:instrText xml:space="preserve"> PAGEREF _Toc128664146 \h </w:instrText>
+        </w:r>
+        <w:r>
+          <w:rPr>
+            <w:noProof/>
+          </w:rPr>
+        </w:r>
+        <w:r>
+          <w:rPr>
+            <w:noProof/>
+          </w:rPr>
           <w:fldChar w:fldCharType="separate"/>
         </w:r>
         <w:r>
-          <w:t>7</w:t>
-        </w:r>
-        <w:r>
+          <w:rPr>
+            <w:noProof/>
+          </w:rPr>
+          <w:t>9</w:t>
+        </w:r>
+        <w:r>
+          <w:rPr>
+            <w:noProof/>
+          </w:rPr>
           <w:fldChar w:fldCharType="end"/>
         </w:r>
       </w:hyperlink>
@@ -2988,33 +4130,65 @@
       <w:pPr>
         <w:pStyle w:val="Verzeichnis3"/>
         <w:tabs>
-          <w:tab w:val="right" w:leader="dot" w:pos="9020"/>
+          <w:tab w:val="right" w:leader="dot" w:pos="9010"/>
         </w:tabs>
         <w:ind w:left="960"/>
-      </w:pPr>
-      <w:hyperlink w:anchor="_Toc56107529" w:history="1">
-        <w:r>
-          <w:rPr>
+        <w:rPr>
+          <w:rFonts w:eastAsiaTheme="minorEastAsia"/>
+          <w:noProof/>
+          <w:sz w:val="22"/>
+          <w:szCs w:val="22"/>
+          <w:lang w:val="de-AT" w:eastAsia="de-AT"/>
+        </w:rPr>
+      </w:pPr>
+      <w:hyperlink w:anchor="_Toc128664147" w:history="1">
+        <w:r>
+          <w:rPr>
+            <w:rStyle w:val="Hyperlink"/>
+            <w:noProof/>
             <w:lang w:val="de-DE"/>
           </w:rPr>
           <w:t>6.1.4 Sprint Zusammenfassung</w:t>
         </w:r>
         <w:r>
+          <w:rPr>
+            <w:noProof/>
+          </w:rPr>
           <w:tab/>
         </w:r>
         <w:r>
+          <w:rPr>
+            <w:noProof/>
+          </w:rPr>
           <w:fldChar w:fldCharType="begin"/>
         </w:r>
         <w:r>
-          <w:instrText xml:space="preserve"> PAGEREF _Toc56107529 \h </w:instrText>
-        </w:r>
-        <w:r>
+          <w:rPr>
+            <w:noProof/>
+          </w:rPr>
+          <w:instrText xml:space="preserve"> PAGEREF _Toc128664147 \h </w:instrText>
+        </w:r>
+        <w:r>
+          <w:rPr>
+            <w:noProof/>
+          </w:rPr>
+        </w:r>
+        <w:r>
+          <w:rPr>
+            <w:noProof/>
+          </w:rPr>
           <w:fldChar w:fldCharType="separate"/>
         </w:r>
         <w:r>
-          <w:t>7</w:t>
-        </w:r>
-        <w:r>
+          <w:rPr>
+            <w:noProof/>
+          </w:rPr>
+          <w:t>9</w:t>
+        </w:r>
+        <w:r>
+          <w:rPr>
+            <w:noProof/>
+          </w:rPr>
           <w:fldChar w:fldCharType="end"/>
         </w:r>
       </w:hyperlink>
@@ -3023,33 +4197,65 @@
       <w:pPr>
         <w:pStyle w:val="Verzeichnis2"/>
         <w:tabs>
-          <w:tab w:val="right" w:leader="dot" w:pos="9020"/>
+          <w:tab w:val="right" w:leader="dot" w:pos="9010"/>
         </w:tabs>
         <w:ind w:left="480"/>
-      </w:pPr>
-      <w:hyperlink w:anchor="_Toc501505208" w:history="1">
-        <w:r>
-          <w:rPr>
+        <w:rPr>
+          <w:rFonts w:eastAsiaTheme="minorEastAsia"/>
+          <w:noProof/>
+          <w:sz w:val="22"/>
+          <w:szCs w:val="22"/>
+          <w:lang w:val="de-AT" w:eastAsia="de-AT"/>
+        </w:rPr>
+      </w:pPr>
+      <w:hyperlink w:anchor="_Toc128664148" w:history="1">
+        <w:r>
+          <w:rPr>
+            <w:rStyle w:val="Hyperlink"/>
+            <w:noProof/>
             <w:lang w:val="de-DE"/>
           </w:rPr>
           <w:t>6.2 Sprint 2</w:t>
         </w:r>
         <w:r>
+          <w:rPr>
+            <w:noProof/>
+          </w:rPr>
           <w:tab/>
         </w:r>
         <w:r>
+          <w:rPr>
+            <w:noProof/>
+          </w:rPr>
           <w:fldChar w:fldCharType="begin"/>
         </w:r>
         <w:r>
-          <w:instrText xml:space="preserve"> PAGEREF _Toc501505208 \h </w:instrText>
-        </w:r>
-        <w:r>
+          <w:rPr>
+            <w:noProof/>
+          </w:rPr>
+          <w:instrText xml:space="preserve"> PAGEREF _Toc128664148 \h </w:instrText>
+        </w:r>
+        <w:r>
+          <w:rPr>
+            <w:noProof/>
+          </w:rPr>
+        </w:r>
+        <w:r>
+          <w:rPr>
+            <w:noProof/>
+          </w:rPr>
           <w:fldChar w:fldCharType="separate"/>
         </w:r>
         <w:r>
-          <w:t>8</w:t>
-        </w:r>
-        <w:r>
+          <w:rPr>
+            <w:noProof/>
+          </w:rPr>
+          <w:t>11</w:t>
+        </w:r>
+        <w:r>
+          <w:rPr>
+            <w:noProof/>
+          </w:rPr>
           <w:fldChar w:fldCharType="end"/>
         </w:r>
       </w:hyperlink>
@@ -3058,33 +4264,65 @@
       <w:pPr>
         <w:pStyle w:val="Verzeichnis3"/>
         <w:tabs>
-          <w:tab w:val="right" w:leader="dot" w:pos="9020"/>
+          <w:tab w:val="right" w:leader="dot" w:pos="9010"/>
         </w:tabs>
         <w:ind w:left="960"/>
-      </w:pPr>
-      <w:hyperlink w:anchor="_Toc1492261807" w:history="1">
-        <w:r>
-          <w:rPr>
+        <w:rPr>
+          <w:rFonts w:eastAsiaTheme="minorEastAsia"/>
+          <w:noProof/>
+          <w:sz w:val="22"/>
+          <w:szCs w:val="22"/>
+          <w:lang w:val="de-AT" w:eastAsia="de-AT"/>
+        </w:rPr>
+      </w:pPr>
+      <w:hyperlink w:anchor="_Toc128664149" w:history="1">
+        <w:r>
+          <w:rPr>
+            <w:rStyle w:val="Hyperlink"/>
+            <w:noProof/>
             <w:lang w:val="de-DE"/>
           </w:rPr>
           <w:t>6.2.1 Sprintplanung</w:t>
         </w:r>
         <w:r>
+          <w:rPr>
+            <w:noProof/>
+          </w:rPr>
           <w:tab/>
         </w:r>
         <w:r>
+          <w:rPr>
+            <w:noProof/>
+          </w:rPr>
           <w:fldChar w:fldCharType="begin"/>
         </w:r>
         <w:r>
-          <w:instrText xml:space="preserve"> PAGEREF _Toc1492261807 \h </w:instrText>
-        </w:r>
-        <w:r>
+          <w:rPr>
+            <w:noProof/>
+          </w:rPr>
+          <w:instrText xml:space="preserve"> PAGEREF _Toc128664149 \h </w:instrText>
+        </w:r>
+        <w:r>
+          <w:rPr>
+            <w:noProof/>
+          </w:rPr>
+        </w:r>
+        <w:r>
+          <w:rPr>
+            <w:noProof/>
+          </w:rPr>
           <w:fldChar w:fldCharType="separate"/>
         </w:r>
         <w:r>
-          <w:t>8</w:t>
-        </w:r>
-        <w:r>
+          <w:rPr>
+            <w:noProof/>
+          </w:rPr>
+          <w:t>11</w:t>
+        </w:r>
+        <w:r>
+          <w:rPr>
+            <w:noProof/>
+          </w:rPr>
           <w:fldChar w:fldCharType="end"/>
         </w:r>
       </w:hyperlink>
@@ -3093,33 +4331,65 @@
       <w:pPr>
         <w:pStyle w:val="Verzeichnis3"/>
         <w:tabs>
-          <w:tab w:val="right" w:leader="dot" w:pos="9020"/>
+          <w:tab w:val="right" w:leader="dot" w:pos="9010"/>
         </w:tabs>
         <w:ind w:left="960"/>
-      </w:pPr>
-      <w:hyperlink w:anchor="_Toc577798987" w:history="1">
-        <w:r>
-          <w:rPr>
+        <w:rPr>
+          <w:rFonts w:eastAsiaTheme="minorEastAsia"/>
+          <w:noProof/>
+          <w:sz w:val="22"/>
+          <w:szCs w:val="22"/>
+          <w:lang w:val="de-AT" w:eastAsia="de-AT"/>
+        </w:rPr>
+      </w:pPr>
+      <w:hyperlink w:anchor="_Toc128664150" w:history="1">
+        <w:r>
+          <w:rPr>
+            <w:rStyle w:val="Hyperlink"/>
+            <w:noProof/>
             <w:lang w:val="de-DE"/>
           </w:rPr>
           <w:t>6.2.2 Sprint Demo</w:t>
         </w:r>
         <w:r>
+          <w:rPr>
+            <w:noProof/>
+          </w:rPr>
           <w:tab/>
         </w:r>
         <w:r>
+          <w:rPr>
+            <w:noProof/>
+          </w:rPr>
           <w:fldChar w:fldCharType="begin"/>
         </w:r>
         <w:r>
-          <w:instrText xml:space="preserve"> PAGEREF _Toc577798987 \h </w:instrText>
-        </w:r>
-        <w:r>
+          <w:rPr>
+            <w:noProof/>
+          </w:rPr>
+          <w:instrText xml:space="preserve"> PAGEREF _Toc128664150 \h </w:instrText>
+        </w:r>
+        <w:r>
+          <w:rPr>
+            <w:noProof/>
+          </w:rPr>
+        </w:r>
+        <w:r>
+          <w:rPr>
+            <w:noProof/>
+          </w:rPr>
           <w:fldChar w:fldCharType="separate"/>
         </w:r>
         <w:r>
-          <w:t>8</w:t>
-        </w:r>
-        <w:r>
+          <w:rPr>
+            <w:noProof/>
+          </w:rPr>
+          <w:t>11</w:t>
+        </w:r>
+        <w:r>
+          <w:rPr>
+            <w:noProof/>
+          </w:rPr>
           <w:fldChar w:fldCharType="end"/>
         </w:r>
       </w:hyperlink>
@@ -3128,33 +4398,65 @@
       <w:pPr>
         <w:pStyle w:val="Verzeichnis3"/>
         <w:tabs>
-          <w:tab w:val="right" w:leader="dot" w:pos="9020"/>
+          <w:tab w:val="right" w:leader="dot" w:pos="9010"/>
         </w:tabs>
         <w:ind w:left="960"/>
-      </w:pPr>
-      <w:hyperlink w:anchor="_Toc194081203" w:history="1">
-        <w:r>
-          <w:rPr>
+        <w:rPr>
+          <w:rFonts w:eastAsiaTheme="minorEastAsia"/>
+          <w:noProof/>
+          <w:sz w:val="22"/>
+          <w:szCs w:val="22"/>
+          <w:lang w:val="de-AT" w:eastAsia="de-AT"/>
+        </w:rPr>
+      </w:pPr>
+      <w:hyperlink w:anchor="_Toc128664151" w:history="1">
+        <w:r>
+          <w:rPr>
+            <w:rStyle w:val="Hyperlink"/>
+            <w:noProof/>
             <w:lang w:val="de-DE"/>
           </w:rPr>
           <w:t>6.2.3 Sprint Retrospektive</w:t>
         </w:r>
         <w:r>
+          <w:rPr>
+            <w:noProof/>
+          </w:rPr>
           <w:tab/>
         </w:r>
         <w:r>
+          <w:rPr>
+            <w:noProof/>
+          </w:rPr>
           <w:fldChar w:fldCharType="begin"/>
         </w:r>
         <w:r>
-          <w:instrText xml:space="preserve"> PAGEREF _Toc194081203 \h </w:instrText>
-        </w:r>
-        <w:r>
+          <w:rPr>
+            <w:noProof/>
+          </w:rPr>
+          <w:instrText xml:space="preserve"> PAGEREF _Toc128664151 \h </w:instrText>
+        </w:r>
+        <w:r>
+          <w:rPr>
+            <w:noProof/>
+          </w:rPr>
+        </w:r>
+        <w:r>
+          <w:rPr>
+            <w:noProof/>
+          </w:rPr>
           <w:fldChar w:fldCharType="separate"/>
         </w:r>
         <w:r>
-          <w:t>8</w:t>
-        </w:r>
-        <w:r>
+          <w:rPr>
+            <w:noProof/>
+          </w:rPr>
+          <w:t>11</w:t>
+        </w:r>
+        <w:r>
+          <w:rPr>
+            <w:noProof/>
+          </w:rPr>
           <w:fldChar w:fldCharType="end"/>
         </w:r>
       </w:hyperlink>
@@ -3163,33 +4465,65 @@
       <w:pPr>
         <w:pStyle w:val="Verzeichnis3"/>
         <w:tabs>
-          <w:tab w:val="right" w:leader="dot" w:pos="9020"/>
+          <w:tab w:val="right" w:leader="dot" w:pos="9010"/>
         </w:tabs>
         <w:ind w:left="960"/>
-      </w:pPr>
-      <w:hyperlink w:anchor="_Toc729203803" w:history="1">
-        <w:r>
-          <w:rPr>
+        <w:rPr>
+          <w:rFonts w:eastAsiaTheme="minorEastAsia"/>
+          <w:noProof/>
+          <w:sz w:val="22"/>
+          <w:szCs w:val="22"/>
+          <w:lang w:val="de-AT" w:eastAsia="de-AT"/>
+        </w:rPr>
+      </w:pPr>
+      <w:hyperlink w:anchor="_Toc128664152" w:history="1">
+        <w:r>
+          <w:rPr>
+            <w:rStyle w:val="Hyperlink"/>
+            <w:noProof/>
             <w:lang w:val="de-DE"/>
           </w:rPr>
           <w:t>6.2.4 Sprint Zusammenfassung</w:t>
         </w:r>
         <w:r>
+          <w:rPr>
+            <w:noProof/>
+          </w:rPr>
           <w:tab/>
         </w:r>
         <w:r>
+          <w:rPr>
+            <w:noProof/>
+          </w:rPr>
           <w:fldChar w:fldCharType="begin"/>
         </w:r>
         <w:r>
-          <w:instrText xml:space="preserve"> PAGEREF _Toc729203803 \h </w:instrText>
-        </w:r>
-        <w:r>
+          <w:rPr>
+            <w:noProof/>
+          </w:rPr>
+          <w:instrText xml:space="preserve"> PAGEREF _Toc128664152 \h </w:instrText>
+        </w:r>
+        <w:r>
+          <w:rPr>
+            <w:noProof/>
+          </w:rPr>
+        </w:r>
+        <w:r>
+          <w:rPr>
+            <w:noProof/>
+          </w:rPr>
           <w:fldChar w:fldCharType="separate"/>
         </w:r>
         <w:r>
-          <w:t>8</w:t>
-        </w:r>
-        <w:r>
+          <w:rPr>
+            <w:noProof/>
+          </w:rPr>
+          <w:t>12</w:t>
+        </w:r>
+        <w:r>
+          <w:rPr>
+            <w:noProof/>
+          </w:rPr>
           <w:fldChar w:fldCharType="end"/>
         </w:r>
       </w:hyperlink>
@@ -3198,33 +4532,333 @@
       <w:pPr>
         <w:pStyle w:val="Verzeichnis2"/>
         <w:tabs>
-          <w:tab w:val="right" w:leader="dot" w:pos="9020"/>
+          <w:tab w:val="right" w:leader="dot" w:pos="9010"/>
         </w:tabs>
         <w:ind w:left="480"/>
-      </w:pPr>
-      <w:hyperlink w:anchor="_Toc562254915" w:history="1">
-        <w:r>
-          <w:rPr>
+        <w:rPr>
+          <w:rFonts w:eastAsiaTheme="minorEastAsia"/>
+          <w:noProof/>
+          <w:sz w:val="22"/>
+          <w:szCs w:val="22"/>
+          <w:lang w:val="de-AT" w:eastAsia="de-AT"/>
+        </w:rPr>
+      </w:pPr>
+      <w:hyperlink w:anchor="_Toc128664153" w:history="1">
+        <w:r>
+          <w:rPr>
+            <w:rStyle w:val="Hyperlink"/>
+            <w:noProof/>
             <w:lang w:val="de-DE"/>
           </w:rPr>
           <w:t>6.3 Sprint n</w:t>
         </w:r>
         <w:r>
+          <w:rPr>
+            <w:noProof/>
+          </w:rPr>
           <w:tab/>
         </w:r>
         <w:r>
+          <w:rPr>
+            <w:noProof/>
+          </w:rPr>
           <w:fldChar w:fldCharType="begin"/>
         </w:r>
         <w:r>
-          <w:instrText xml:space="preserve"> PAGEREF _Toc562254915 \h </w:instrText>
-        </w:r>
-        <w:r>
+          <w:rPr>
+            <w:noProof/>
+          </w:rPr>
+          <w:instrText xml:space="preserve"> PAGEREF _Toc128664153 \h </w:instrText>
+        </w:r>
+        <w:r>
+          <w:rPr>
+            <w:noProof/>
+          </w:rPr>
+        </w:r>
+        <w:r>
+          <w:rPr>
+            <w:noProof/>
+          </w:rPr>
           <w:fldChar w:fldCharType="separate"/>
         </w:r>
         <w:r>
-          <w:t>8</w:t>
-        </w:r>
-        <w:r>
+          <w:rPr>
+            <w:noProof/>
+          </w:rPr>
+          <w:t>12</w:t>
+        </w:r>
+        <w:r>
+          <w:rPr>
+            <w:noProof/>
+          </w:rPr>
+          <w:fldChar w:fldCharType="end"/>
+        </w:r>
+      </w:hyperlink>
+    </w:p>
+    <w:p>
+      <w:pPr>
+        <w:pStyle w:val="Verzeichnis3"/>
+        <w:tabs>
+          <w:tab w:val="right" w:leader="dot" w:pos="9010"/>
+        </w:tabs>
+        <w:ind w:left="960"/>
+        <w:rPr>
+          <w:rFonts w:eastAsiaTheme="minorEastAsia"/>
+          <w:noProof/>
+          <w:sz w:val="22"/>
+          <w:szCs w:val="22"/>
+          <w:lang w:val="de-AT" w:eastAsia="de-AT"/>
+        </w:rPr>
+      </w:pPr>
+      <w:hyperlink w:anchor="_Toc128664154" w:history="1">
+        <w:r>
+          <w:rPr>
+            <w:rStyle w:val="Hyperlink"/>
+            <w:noProof/>
+            <w:lang w:val="de-DE"/>
+          </w:rPr>
+          <w:t>6.3.1 Sprintplanung</w:t>
+        </w:r>
+        <w:r>
+          <w:rPr>
+            <w:noProof/>
+          </w:rPr>
+          <w:tab/>
+        </w:r>
+        <w:r>
+          <w:rPr>
+            <w:noProof/>
+          </w:rPr>
+          <w:fldChar w:fldCharType="begin"/>
+        </w:r>
+        <w:r>
+          <w:rPr>
+            <w:noProof/>
+          </w:rPr>
+          <w:instrText xml:space="preserve"> PAGEREF _Toc128664154 \h </w:instrText>
+        </w:r>
+        <w:r>
+          <w:rPr>
+            <w:noProof/>
+          </w:rPr>
+        </w:r>
+        <w:r>
+          <w:rPr>
+            <w:noProof/>
+          </w:rPr>
+          <w:fldChar w:fldCharType="separate"/>
+        </w:r>
+        <w:r>
+          <w:rPr>
+            <w:noProof/>
+          </w:rPr>
+          <w:t>12</w:t>
+        </w:r>
+        <w:r>
+          <w:rPr>
+            <w:noProof/>
+          </w:rPr>
+          <w:fldChar w:fldCharType="end"/>
+        </w:r>
+      </w:hyperlink>
+    </w:p>
+    <w:p>
+      <w:pPr>
+        <w:pStyle w:val="Verzeichnis3"/>
+        <w:tabs>
+          <w:tab w:val="right" w:leader="dot" w:pos="9010"/>
+        </w:tabs>
+        <w:ind w:left="960"/>
+        <w:rPr>
+          <w:rFonts w:eastAsiaTheme="minorEastAsia"/>
+          <w:noProof/>
+          <w:sz w:val="22"/>
+          <w:szCs w:val="22"/>
+          <w:lang w:val="de-AT" w:eastAsia="de-AT"/>
+        </w:rPr>
+      </w:pPr>
+      <w:hyperlink w:anchor="_Toc128664155" w:history="1">
+        <w:r>
+          <w:rPr>
+            <w:rStyle w:val="Hyperlink"/>
+            <w:noProof/>
+            <w:lang w:val="de-DE"/>
+          </w:rPr>
+          <w:t>6.3.2 Sprint Demo</w:t>
+        </w:r>
+        <w:r>
+          <w:rPr>
+            <w:noProof/>
+          </w:rPr>
+          <w:tab/>
+        </w:r>
+        <w:r>
+          <w:rPr>
+            <w:noProof/>
+          </w:rPr>
+          <w:fldChar w:fldCharType="begin"/>
+        </w:r>
+        <w:r>
+          <w:rPr>
+            <w:noProof/>
+          </w:rPr>
+          <w:instrText xml:space="preserve"> PAGEREF _Toc128664155 \h </w:instrText>
+        </w:r>
+        <w:r>
+          <w:rPr>
+            <w:noProof/>
+          </w:rPr>
+        </w:r>
+        <w:r>
+          <w:rPr>
+            <w:noProof/>
+          </w:rPr>
+          <w:fldChar w:fldCharType="separate"/>
+        </w:r>
+        <w:r>
+          <w:rPr>
+            <w:noProof/>
+          </w:rPr>
+          <w:t>13</w:t>
+        </w:r>
+        <w:r>
+          <w:rPr>
+            <w:noProof/>
+          </w:rPr>
+          <w:fldChar w:fldCharType="end"/>
+        </w:r>
+      </w:hyperlink>
+    </w:p>
+    <w:p>
+      <w:pPr>
+        <w:pStyle w:val="Verzeichnis3"/>
+        <w:tabs>
+          <w:tab w:val="right" w:leader="dot" w:pos="9010"/>
+        </w:tabs>
+        <w:ind w:left="960"/>
+        <w:rPr>
+          <w:rFonts w:eastAsiaTheme="minorEastAsia"/>
+          <w:noProof/>
+          <w:sz w:val="22"/>
+          <w:szCs w:val="22"/>
+          <w:lang w:val="de-AT" w:eastAsia="de-AT"/>
+        </w:rPr>
+      </w:pPr>
+      <w:hyperlink w:anchor="_Toc128664156" w:history="1">
+        <w:r>
+          <w:rPr>
+            <w:rStyle w:val="Hyperlink"/>
+            <w:noProof/>
+            <w:lang w:val="de-DE"/>
+          </w:rPr>
+          <w:t>6.3.3 Sprint Retrospektive</w:t>
+        </w:r>
+        <w:r>
+          <w:rPr>
+            <w:noProof/>
+          </w:rPr>
+          <w:tab/>
+        </w:r>
+        <w:r>
+          <w:rPr>
+            <w:noProof/>
+          </w:rPr>
+          <w:fldChar w:fldCharType="begin"/>
+        </w:r>
+        <w:r>
+          <w:rPr>
+            <w:noProof/>
+          </w:rPr>
+          <w:instrText xml:space="preserve"> PAGEREF _Toc128664156 \h </w:instrText>
+        </w:r>
+        <w:r>
+          <w:rPr>
+            <w:noProof/>
+          </w:rPr>
+        </w:r>
+        <w:r>
+          <w:rPr>
+            <w:noProof/>
+          </w:rPr>
+          <w:fldChar w:fldCharType="separate"/>
+        </w:r>
+        <w:r>
+          <w:rPr>
+            <w:noProof/>
+          </w:rPr>
+          <w:t>13</w:t>
+        </w:r>
+        <w:r>
+          <w:rPr>
+            <w:noProof/>
+          </w:rPr>
+          <w:fldChar w:fldCharType="end"/>
+        </w:r>
+      </w:hyperlink>
+    </w:p>
+    <w:p>
+      <w:pPr>
+        <w:pStyle w:val="Verzeichnis3"/>
+        <w:tabs>
+          <w:tab w:val="right" w:leader="dot" w:pos="9010"/>
+        </w:tabs>
+        <w:ind w:left="960"/>
+        <w:rPr>
+          <w:rFonts w:eastAsiaTheme="minorEastAsia"/>
+          <w:noProof/>
+          <w:sz w:val="22"/>
+          <w:szCs w:val="22"/>
+          <w:lang w:val="de-AT" w:eastAsia="de-AT"/>
+        </w:rPr>
+      </w:pPr>
+      <w:hyperlink w:anchor="_Toc128664157" w:history="1">
+        <w:r>
+          <w:rPr>
+            <w:rStyle w:val="Hyperlink"/>
+            <w:noProof/>
+            <w:lang w:val="de-DE"/>
+          </w:rPr>
+          <w:t>6.3.4 Sprint Zusammenfassung</w:t>
+        </w:r>
+        <w:r>
+          <w:rPr>
+            <w:noProof/>
+          </w:rPr>
+          <w:tab/>
+        </w:r>
+        <w:r>
+          <w:rPr>
+            <w:noProof/>
+          </w:rPr>
+          <w:fldChar w:fldCharType="begin"/>
+        </w:r>
+        <w:r>
+          <w:rPr>
+            <w:noProof/>
+          </w:rPr>
+          <w:instrText xml:space="preserve"> PAGEREF _Toc128664157 \h </w:instrText>
+        </w:r>
+        <w:r>
+          <w:rPr>
+            <w:noProof/>
+          </w:rPr>
+        </w:r>
+        <w:r>
+          <w:rPr>
+            <w:noProof/>
+          </w:rPr>
+          <w:fldChar w:fldCharType="separate"/>
+        </w:r>
+        <w:r>
+          <w:rPr>
+            <w:noProof/>
+          </w:rPr>
+          <w:t>13</w:t>
+        </w:r>
+        <w:r>
+          <w:rPr>
+            <w:noProof/>
+          </w:rPr>
           <w:fldChar w:fldCharType="end"/>
         </w:r>
       </w:hyperlink>
@@ -3233,32 +4867,83 @@
       <w:pPr>
         <w:pStyle w:val="Verzeichnis1"/>
         <w:tabs>
-          <w:tab w:val="right" w:leader="dot" w:pos="9020"/>
+          <w:tab w:val="left" w:pos="420"/>
+          <w:tab w:val="right" w:leader="dot" w:pos="9010"/>
         </w:tabs>
-      </w:pPr>
-      <w:hyperlink w:anchor="_Toc1526420175" w:history="1">
-        <w:r>
-          <w:rPr>
+        <w:rPr>
+          <w:rFonts w:eastAsiaTheme="minorEastAsia"/>
+          <w:noProof/>
+          <w:sz w:val="22"/>
+          <w:szCs w:val="22"/>
+          <w:lang w:val="de-AT" w:eastAsia="de-AT"/>
+        </w:rPr>
+      </w:pPr>
+      <w:hyperlink w:anchor="_Toc128664158" w:history="1">
+        <w:r>
+          <w:rPr>
+            <w:rStyle w:val="Hyperlink"/>
+            <w:noProof/>
             <w:lang w:val="de-DE"/>
           </w:rPr>
-          <w:t>7. Installation / Software deployment</w:t>
-        </w:r>
-        <w:r>
+          <w:t>7.</w:t>
+        </w:r>
+        <w:r>
+          <w:rPr>
+            <w:rFonts w:eastAsiaTheme="minorEastAsia"/>
+            <w:noProof/>
+            <w:sz w:val="22"/>
+            <w:szCs w:val="22"/>
+            <w:lang w:val="de-AT" w:eastAsia="de-AT"/>
+          </w:rPr>
           <w:tab/>
         </w:r>
         <w:r>
+          <w:rPr>
+            <w:rStyle w:val="Hyperlink"/>
+            <w:noProof/>
+            <w:lang w:val="de-DE"/>
+          </w:rPr>
+          <w:t>Installation / Software deployment</w:t>
+        </w:r>
+        <w:r>
+          <w:rPr>
+            <w:noProof/>
+          </w:rPr>
+          <w:tab/>
+        </w:r>
+        <w:r>
+          <w:rPr>
+            <w:noProof/>
+          </w:rPr>
           <w:fldChar w:fldCharType="begin"/>
         </w:r>
         <w:r>
-          <w:instrText xml:space="preserve"> PAGEREF _Toc1526420175 \h </w:instrText>
-        </w:r>
-        <w:r>
+          <w:rPr>
+            <w:noProof/>
+          </w:rPr>
+          <w:instrText xml:space="preserve"> PAGEREF _Toc128664158 \h </w:instrText>
+        </w:r>
+        <w:r>
+          <w:rPr>
+            <w:noProof/>
+          </w:rPr>
+        </w:r>
+        <w:r>
+          <w:rPr>
+            <w:noProof/>
+          </w:rPr>
           <w:fldChar w:fldCharType="separate"/>
         </w:r>
         <w:r>
-          <w:t>8</w:t>
-        </w:r>
-        <w:r>
+          <w:rPr>
+            <w:noProof/>
+          </w:rPr>
+          <w:t>14</w:t>
+        </w:r>
+        <w:r>
+          <w:rPr>
+            <w:noProof/>
+          </w:rPr>
           <w:fldChar w:fldCharType="end"/>
         </w:r>
       </w:hyperlink>
@@ -3267,32 +4952,83 @@
       <w:pPr>
         <w:pStyle w:val="Verzeichnis1"/>
         <w:tabs>
-          <w:tab w:val="right" w:leader="dot" w:pos="9020"/>
+          <w:tab w:val="left" w:pos="420"/>
+          <w:tab w:val="right" w:leader="dot" w:pos="9010"/>
         </w:tabs>
-      </w:pPr>
-      <w:hyperlink w:anchor="_Toc1271613368" w:history="1">
-        <w:r>
-          <w:rPr>
+        <w:rPr>
+          <w:rFonts w:eastAsiaTheme="minorEastAsia"/>
+          <w:noProof/>
+          <w:sz w:val="22"/>
+          <w:szCs w:val="22"/>
+          <w:lang w:val="de-AT" w:eastAsia="de-AT"/>
+        </w:rPr>
+      </w:pPr>
+      <w:hyperlink w:anchor="_Toc128664159" w:history="1">
+        <w:r>
+          <w:rPr>
+            <w:rStyle w:val="Hyperlink"/>
+            <w:noProof/>
             <w:lang w:val="de-DE"/>
           </w:rPr>
-          <w:t>8. Projektabschluß</w:t>
-        </w:r>
-        <w:r>
+          <w:t>8.</w:t>
+        </w:r>
+        <w:r>
+          <w:rPr>
+            <w:rFonts w:eastAsiaTheme="minorEastAsia"/>
+            <w:noProof/>
+            <w:sz w:val="22"/>
+            <w:szCs w:val="22"/>
+            <w:lang w:val="de-AT" w:eastAsia="de-AT"/>
+          </w:rPr>
           <w:tab/>
         </w:r>
         <w:r>
+          <w:rPr>
+            <w:rStyle w:val="Hyperlink"/>
+            <w:noProof/>
+            <w:lang w:val="de-DE"/>
+          </w:rPr>
+          <w:t>Projektabschluss</w:t>
+        </w:r>
+        <w:r>
+          <w:rPr>
+            <w:noProof/>
+          </w:rPr>
+          <w:tab/>
+        </w:r>
+        <w:r>
+          <w:rPr>
+            <w:noProof/>
+          </w:rPr>
           <w:fldChar w:fldCharType="begin"/>
         </w:r>
         <w:r>
-          <w:instrText xml:space="preserve"> PAGEREF _Toc1271613368 \h </w:instrText>
-        </w:r>
-        <w:r>
+          <w:rPr>
+            <w:noProof/>
+          </w:rPr>
+          <w:instrText xml:space="preserve"> PAGEREF _Toc128664159 \h </w:instrText>
+        </w:r>
+        <w:r>
+          <w:rPr>
+            <w:noProof/>
+          </w:rPr>
+        </w:r>
+        <w:r>
+          <w:rPr>
+            <w:noProof/>
+          </w:rPr>
           <w:fldChar w:fldCharType="separate"/>
         </w:r>
         <w:r>
-          <w:t>8</w:t>
-        </w:r>
-        <w:r>
+          <w:rPr>
+            <w:noProof/>
+          </w:rPr>
+          <w:t>14</w:t>
+        </w:r>
+        <w:r>
+          <w:rPr>
+            <w:noProof/>
+          </w:rPr>
           <w:fldChar w:fldCharType="end"/>
         </w:r>
       </w:hyperlink>
@@ -3301,33 +5037,65 @@
       <w:pPr>
         <w:pStyle w:val="Verzeichnis2"/>
         <w:tabs>
-          <w:tab w:val="right" w:leader="dot" w:pos="9020"/>
+          <w:tab w:val="right" w:leader="dot" w:pos="9010"/>
         </w:tabs>
         <w:ind w:left="480"/>
-      </w:pPr>
-      <w:hyperlink w:anchor="_Toc1743416473" w:history="1">
-        <w:r>
-          <w:rPr>
+        <w:rPr>
+          <w:rFonts w:eastAsiaTheme="minorEastAsia"/>
+          <w:noProof/>
+          <w:sz w:val="22"/>
+          <w:szCs w:val="22"/>
+          <w:lang w:val="de-AT" w:eastAsia="de-AT"/>
+        </w:rPr>
+      </w:pPr>
+      <w:hyperlink w:anchor="_Toc128664160" w:history="1">
+        <w:r>
+          <w:rPr>
+            <w:rStyle w:val="Hyperlink"/>
+            <w:noProof/>
             <w:lang w:val="de-DE"/>
           </w:rPr>
           <w:t>8.1 Projektzusammenfassung</w:t>
         </w:r>
         <w:r>
+          <w:rPr>
+            <w:noProof/>
+          </w:rPr>
           <w:tab/>
         </w:r>
         <w:r>
+          <w:rPr>
+            <w:noProof/>
+          </w:rPr>
           <w:fldChar w:fldCharType="begin"/>
         </w:r>
         <w:r>
-          <w:instrText xml:space="preserve"> PAGEREF _Toc1743416473 \h </w:instrText>
-        </w:r>
-        <w:r>
+          <w:rPr>
+            <w:noProof/>
+          </w:rPr>
+          <w:instrText xml:space="preserve"> PAGEREF _Toc128664160 \h </w:instrText>
+        </w:r>
+        <w:r>
+          <w:rPr>
+            <w:noProof/>
+          </w:rPr>
+        </w:r>
+        <w:r>
+          <w:rPr>
+            <w:noProof/>
+          </w:rPr>
           <w:fldChar w:fldCharType="separate"/>
         </w:r>
         <w:r>
-          <w:t>8</w:t>
-        </w:r>
-        <w:r>
+          <w:rPr>
+            <w:noProof/>
+          </w:rPr>
+          <w:t>14</w:t>
+        </w:r>
+        <w:r>
+          <w:rPr>
+            <w:noProof/>
+          </w:rPr>
           <w:fldChar w:fldCharType="end"/>
         </w:r>
       </w:hyperlink>
@@ -3336,33 +5104,65 @@
       <w:pPr>
         <w:pStyle w:val="Verzeichnis2"/>
         <w:tabs>
-          <w:tab w:val="right" w:leader="dot" w:pos="9020"/>
+          <w:tab w:val="right" w:leader="dot" w:pos="9010"/>
         </w:tabs>
         <w:ind w:left="480"/>
-      </w:pPr>
-      <w:hyperlink w:anchor="_Toc1717973310" w:history="1">
-        <w:r>
-          <w:rPr>
+        <w:rPr>
+          <w:rFonts w:eastAsiaTheme="minorEastAsia"/>
+          <w:noProof/>
+          <w:sz w:val="22"/>
+          <w:szCs w:val="22"/>
+          <w:lang w:val="de-AT" w:eastAsia="de-AT"/>
+        </w:rPr>
+      </w:pPr>
+      <w:hyperlink w:anchor="_Toc128664161" w:history="1">
+        <w:r>
+          <w:rPr>
+            <w:rStyle w:val="Hyperlink"/>
+            <w:noProof/>
             <w:lang w:val="de-DE"/>
           </w:rPr>
           <w:t>8.2 Attachments</w:t>
         </w:r>
         <w:r>
+          <w:rPr>
+            <w:noProof/>
+          </w:rPr>
           <w:tab/>
         </w:r>
         <w:r>
+          <w:rPr>
+            <w:noProof/>
+          </w:rPr>
           <w:fldChar w:fldCharType="begin"/>
         </w:r>
         <w:r>
-          <w:instrText xml:space="preserve"> PAGEREF _Toc1717973310 \h </w:instrText>
-        </w:r>
-        <w:r>
+          <w:rPr>
+            <w:noProof/>
+          </w:rPr>
+          <w:instrText xml:space="preserve"> PAGEREF _Toc128664161 \h </w:instrText>
+        </w:r>
+        <w:r>
+          <w:rPr>
+            <w:noProof/>
+          </w:rPr>
+        </w:r>
+        <w:r>
+          <w:rPr>
+            <w:noProof/>
+          </w:rPr>
           <w:fldChar w:fldCharType="separate"/>
         </w:r>
         <w:r>
-          <w:t>8</w:t>
-        </w:r>
-        <w:r>
+          <w:rPr>
+            <w:noProof/>
+          </w:rPr>
+          <w:t>14</w:t>
+        </w:r>
+        <w:r>
+          <w:rPr>
+            <w:noProof/>
+          </w:rPr>
           <w:fldChar w:fldCharType="end"/>
         </w:r>
       </w:hyperlink>
@@ -3425,7 +5225,7 @@
           <w:lang w:val="de-DE"/>
         </w:rPr>
       </w:pPr>
-      <w:bookmarkStart w:id="0" w:name="_Toc965522712"/>
+      <w:bookmarkStart w:id="0" w:name="_Toc128664116"/>
       <w:r>
         <w:rPr>
           <w:lang w:val="de-DE"/>
@@ -3446,7 +5246,7 @@
           <w:lang w:val="de-DE"/>
         </w:rPr>
       </w:pPr>
-      <w:bookmarkStart w:id="1" w:name="_Toc1040632592"/>
+      <w:bookmarkStart w:id="1" w:name="_Toc128664117"/>
       <w:r>
         <w:rPr>
           <w:lang w:val="de-DE"/>
@@ -3512,7 +5312,7 @@
           <w:lang w:val="de-DE"/>
         </w:rPr>
       </w:pPr>
-      <w:bookmarkStart w:id="2" w:name="_Toc284604490"/>
+      <w:bookmarkStart w:id="2" w:name="_Toc128664118"/>
       <w:r>
         <w:rPr>
           <w:lang w:val="de-DE"/>
@@ -3961,7 +5761,7 @@
           <w:lang w:val="de-DE"/>
         </w:rPr>
       </w:pPr>
-      <w:bookmarkStart w:id="3" w:name="_Toc521691458"/>
+      <w:bookmarkStart w:id="3" w:name="_Toc128664119"/>
       <w:r>
         <w:rPr>
           <w:lang w:val="de-DE"/>
@@ -3981,12 +5781,14 @@
           <w:lang w:val="de-DE"/>
         </w:rPr>
       </w:pPr>
+      <w:bookmarkStart w:id="4" w:name="_Toc128664120"/>
       <w:r>
         <w:rPr>
           <w:lang w:val="de-DE"/>
         </w:rPr>
         <w:t>Grundlegende Funktionalität</w:t>
       </w:r>
+      <w:bookmarkEnd w:id="4"/>
     </w:p>
     <w:p>
       <w:pPr>
@@ -3999,12 +5801,14 @@
           <w:lang w:val="de-DE"/>
         </w:rPr>
       </w:pPr>
+      <w:bookmarkStart w:id="5" w:name="_Toc128664121"/>
       <w:r>
         <w:rPr>
           <w:lang w:val="de-DE"/>
         </w:rPr>
         <w:t>Teller drehen, Text auf dem Display, LED Helligkeit</w:t>
       </w:r>
+      <w:bookmarkEnd w:id="5"/>
     </w:p>
     <w:p>
       <w:pPr>
@@ -4057,7 +5861,6 @@
           <w:lang w:val="de-AT"/>
         </w:rPr>
       </w:pPr>
-      <w:bookmarkStart w:id="4" w:name="_Toc2131939576"/>
       <w:r>
         <w:rPr>
           <w:lang w:val="de-AT"/>
@@ -4065,18 +5868,25 @@
         <w:lastRenderedPageBreak/>
         <w:br/>
       </w:r>
+      <w:bookmarkStart w:id="6" w:name="_Toc128664122"/>
       <w:r>
         <w:rPr>
           <w:lang w:val="de-AT"/>
         </w:rPr>
         <w:t xml:space="preserve">2.1.2 </w:t>
       </w:r>
-      <w:bookmarkEnd w:id="4"/>
       <w:r>
         <w:rPr>
           <w:lang w:val="de-AT"/>
         </w:rPr>
-        <w:t xml:space="preserve">SSH Server </w:t>
+        <w:t>SSH Server</w:t>
+      </w:r>
+      <w:bookmarkEnd w:id="6"/>
+      <w:r>
+        <w:rPr>
+          <w:lang w:val="de-AT"/>
+        </w:rPr>
+        <w:t xml:space="preserve"> </w:t>
       </w:r>
     </w:p>
     <w:p>
@@ -4117,6 +5927,7 @@
           <w:lang w:val="de-AT"/>
         </w:rPr>
       </w:pPr>
+      <w:bookmarkStart w:id="7" w:name="_Toc128664123"/>
       <w:r>
         <w:rPr>
           <w:lang w:val="de-AT"/>
@@ -4129,6 +5940,7 @@
         </w:rPr>
         <w:t>atenspeicherung</w:t>
       </w:r>
+      <w:bookmarkEnd w:id="7"/>
     </w:p>
     <w:p>
       <w:pPr>
@@ -4260,14 +6072,14 @@
           <w:lang w:val="de-DE"/>
         </w:rPr>
       </w:pPr>
-      <w:bookmarkStart w:id="5" w:name="_Toc542409565"/>
+      <w:bookmarkStart w:id="8" w:name="_Toc128664124"/>
       <w:r>
         <w:rPr>
           <w:lang w:val="de-DE"/>
         </w:rPr>
         <w:t>Nichtfunktionale Anforderungen</w:t>
       </w:r>
-      <w:bookmarkEnd w:id="5"/>
+      <w:bookmarkEnd w:id="8"/>
     </w:p>
     <w:p>
       <w:pPr>
@@ -4300,14 +6112,14 @@
           <w:lang w:val="de-DE"/>
         </w:rPr>
       </w:pPr>
-      <w:bookmarkStart w:id="6" w:name="_Toc1181161558"/>
+      <w:bookmarkStart w:id="9" w:name="_Toc128664125"/>
       <w:r>
         <w:rPr>
           <w:lang w:val="de-DE"/>
         </w:rPr>
         <w:t>Projektplanung</w:t>
       </w:r>
-      <w:bookmarkEnd w:id="6"/>
+      <w:bookmarkEnd w:id="9"/>
     </w:p>
     <w:p>
       <w:pPr>
@@ -4321,14 +6133,14 @@
           <w:lang w:val="de-DE"/>
         </w:rPr>
       </w:pPr>
-      <w:bookmarkStart w:id="7" w:name="_Toc191553135"/>
+      <w:bookmarkStart w:id="10" w:name="_Toc128664126"/>
       <w:r>
         <w:rPr>
           <w:lang w:val="de-DE"/>
         </w:rPr>
         <w:t>Variantenbildung</w:t>
       </w:r>
-      <w:bookmarkEnd w:id="7"/>
+      <w:bookmarkEnd w:id="10"/>
     </w:p>
     <w:p>
       <w:pPr>
@@ -4421,7 +6233,7 @@
           <w:lang w:val="de-DE"/>
         </w:rPr>
       </w:pPr>
-      <w:bookmarkStart w:id="8" w:name="_Toc729802831"/>
+      <w:bookmarkStart w:id="11" w:name="_Toc128664127"/>
       <w:r>
         <w:rPr>
           <w:lang w:val="de-DE"/>
@@ -4429,7 +6241,7 @@
         <w:lastRenderedPageBreak/>
         <w:t>Machbarkeitsstudie</w:t>
       </w:r>
-      <w:bookmarkEnd w:id="8"/>
+      <w:bookmarkEnd w:id="11"/>
     </w:p>
     <w:p>
       <w:pPr>
@@ -4473,14 +6285,14 @@
           <w:lang w:val="de-DE"/>
         </w:rPr>
       </w:pPr>
-      <w:bookmarkStart w:id="9" w:name="_Toc2024584587"/>
+      <w:bookmarkStart w:id="12" w:name="_Toc128664128"/>
       <w:r>
         <w:rPr>
           <w:lang w:val="de-DE"/>
         </w:rPr>
         <w:t>Allgemeine Planungsinformationen</w:t>
       </w:r>
-      <w:bookmarkEnd w:id="9"/>
+      <w:bookmarkEnd w:id="12"/>
     </w:p>
     <w:p>
       <w:pPr>
@@ -4517,14 +6329,14 @@
           <w:lang w:val="de-DE"/>
         </w:rPr>
       </w:pPr>
-      <w:bookmarkStart w:id="10" w:name="_Toc502666407"/>
+      <w:bookmarkStart w:id="13" w:name="_Toc128664129"/>
       <w:r>
         <w:rPr>
           <w:lang w:val="de-DE"/>
         </w:rPr>
         <w:t>Projektumfeldanalyse</w:t>
       </w:r>
-      <w:bookmarkEnd w:id="10"/>
+      <w:bookmarkEnd w:id="13"/>
     </w:p>
     <w:p>
       <w:pPr>
@@ -4625,14 +6437,14 @@
           <w:lang w:val="de-DE"/>
         </w:rPr>
       </w:pPr>
-      <w:bookmarkStart w:id="11" w:name="_Toc2079537197"/>
+      <w:bookmarkStart w:id="14" w:name="_Toc128664130"/>
       <w:r>
         <w:rPr>
           <w:lang w:val="de-DE"/>
         </w:rPr>
         <w:t>Softwarearchitektur</w:t>
       </w:r>
-      <w:bookmarkEnd w:id="11"/>
+      <w:bookmarkEnd w:id="14"/>
     </w:p>
     <w:p>
       <w:pPr>
@@ -4713,14 +6525,14 @@
           <w:lang w:val="de-DE"/>
         </w:rPr>
       </w:pPr>
-      <w:bookmarkStart w:id="12" w:name="_Toc659892040"/>
+      <w:bookmarkStart w:id="15" w:name="_Toc128664131"/>
       <w:r>
         <w:rPr>
           <w:lang w:val="de-DE"/>
         </w:rPr>
         <w:t>Aktivitätsdiagramme</w:t>
       </w:r>
-      <w:bookmarkEnd w:id="12"/>
+      <w:bookmarkEnd w:id="15"/>
     </w:p>
     <w:p>
       <w:pPr>
@@ -4734,14 +6546,14 @@
           <w:lang w:val="de-DE"/>
         </w:rPr>
       </w:pPr>
-      <w:bookmarkStart w:id="13" w:name="_Toc1701078734"/>
+      <w:bookmarkStart w:id="16" w:name="_Toc128664132"/>
       <w:r>
         <w:rPr>
           <w:lang w:val="de-DE"/>
         </w:rPr>
         <w:t>Aktivitätsdiagramm 1 Name</w:t>
       </w:r>
-      <w:bookmarkEnd w:id="13"/>
+      <w:bookmarkEnd w:id="16"/>
     </w:p>
     <w:p>
       <w:pPr>
@@ -4770,14 +6582,14 @@
           <w:lang w:val="de-DE"/>
         </w:rPr>
       </w:pPr>
-      <w:bookmarkStart w:id="14" w:name="_Toc1952219604"/>
+      <w:bookmarkStart w:id="17" w:name="_Toc128664133"/>
       <w:r>
         <w:rPr>
           <w:lang w:val="de-DE"/>
         </w:rPr>
         <w:t>Aktivitätsdiagramm n Name</w:t>
       </w:r>
-      <w:bookmarkEnd w:id="14"/>
+      <w:bookmarkEnd w:id="17"/>
     </w:p>
     <w:p>
       <w:pPr>
@@ -4805,7 +6617,7 @@
           <w:lang w:val="de-DE"/>
         </w:rPr>
       </w:pPr>
-      <w:bookmarkStart w:id="15" w:name="_Toc452400050"/>
+      <w:bookmarkStart w:id="18" w:name="_Toc128664134"/>
       <w:r>
         <w:rPr>
           <w:lang w:val="de-DE"/>
@@ -4813,7 +6625,7 @@
         <w:lastRenderedPageBreak/>
         <w:t>Sequenzdiagramme</w:t>
       </w:r>
-      <w:bookmarkEnd w:id="15"/>
+      <w:bookmarkEnd w:id="18"/>
     </w:p>
     <w:p>
       <w:pPr>
@@ -4827,14 +6639,14 @@
           <w:lang w:val="de-DE"/>
         </w:rPr>
       </w:pPr>
-      <w:bookmarkStart w:id="16" w:name="_Toc539048854"/>
+      <w:bookmarkStart w:id="19" w:name="_Toc128664135"/>
       <w:r>
         <w:rPr>
           <w:lang w:val="de-DE"/>
         </w:rPr>
         <w:t>Sequenzdiagramm 1 Name</w:t>
       </w:r>
-      <w:bookmarkEnd w:id="16"/>
+      <w:bookmarkEnd w:id="19"/>
     </w:p>
     <w:p>
       <w:pPr>
@@ -4863,14 +6675,14 @@
           <w:lang w:val="de-DE"/>
         </w:rPr>
       </w:pPr>
-      <w:bookmarkStart w:id="17" w:name="_Toc1656117885"/>
+      <w:bookmarkStart w:id="20" w:name="_Toc128664136"/>
       <w:r>
         <w:rPr>
           <w:lang w:val="de-DE"/>
         </w:rPr>
         <w:t>Sequenzdiagramm n Name</w:t>
       </w:r>
-      <w:bookmarkEnd w:id="17"/>
+      <w:bookmarkEnd w:id="20"/>
     </w:p>
     <w:p>
       <w:pPr>
@@ -4906,14 +6718,14 @@
           <w:lang w:val="de-DE"/>
         </w:rPr>
       </w:pPr>
-      <w:bookmarkStart w:id="18" w:name="_Toc1549670347"/>
+      <w:bookmarkStart w:id="21" w:name="_Toc128664137"/>
       <w:r>
         <w:rPr>
           <w:lang w:val="de-DE"/>
         </w:rPr>
         <w:t>Komponentendiagramme</w:t>
       </w:r>
-      <w:bookmarkEnd w:id="18"/>
+      <w:bookmarkEnd w:id="21"/>
     </w:p>
     <w:p>
       <w:pPr>
@@ -4942,14 +6754,14 @@
           <w:lang w:val="de-DE"/>
         </w:rPr>
       </w:pPr>
-      <w:bookmarkStart w:id="19" w:name="_Toc1782933099"/>
+      <w:bookmarkStart w:id="22" w:name="_Toc128664138"/>
       <w:r>
         <w:rPr>
           <w:lang w:val="de-DE"/>
         </w:rPr>
         <w:t>Verteilungsdiagramme</w:t>
       </w:r>
-      <w:bookmarkEnd w:id="19"/>
+      <w:bookmarkEnd w:id="22"/>
     </w:p>
     <w:p>
       <w:pPr>
@@ -5001,14 +6813,14 @@
           <w:lang w:val="de-DE"/>
         </w:rPr>
       </w:pPr>
-      <w:bookmarkStart w:id="20" w:name="_Toc863584749"/>
+      <w:bookmarkStart w:id="23" w:name="_Toc128664139"/>
       <w:r>
         <w:rPr>
           <w:lang w:val="de-DE"/>
         </w:rPr>
         <w:t>Softwarekomponenten / Programme</w:t>
       </w:r>
-      <w:bookmarkEnd w:id="20"/>
+      <w:bookmarkEnd w:id="23"/>
     </w:p>
     <w:p>
       <w:pPr>
@@ -5022,14 +6834,14 @@
           <w:lang w:val="de-DE"/>
         </w:rPr>
       </w:pPr>
-      <w:bookmarkStart w:id="21" w:name="_Toc2059131748"/>
+      <w:bookmarkStart w:id="24" w:name="_Toc128664140"/>
       <w:r>
         <w:rPr>
           <w:lang w:val="de-DE"/>
         </w:rPr>
         <w:t>SW Programme</w:t>
       </w:r>
-      <w:bookmarkEnd w:id="21"/>
+      <w:bookmarkEnd w:id="24"/>
     </w:p>
     <w:p>
       <w:pPr>
@@ -5064,11 +6876,11 @@
         <w:pStyle w:val="berschrift3"/>
         <w:spacing w:line="240" w:lineRule="auto"/>
       </w:pPr>
-      <w:bookmarkStart w:id="22" w:name="_Toc2020768912"/>
+      <w:bookmarkStart w:id="25" w:name="_Toc128664141"/>
       <w:r>
         <w:t>5.5.2 SW Komponenten</w:t>
       </w:r>
-      <w:bookmarkEnd w:id="22"/>
+      <w:bookmarkEnd w:id="25"/>
     </w:p>
     <w:p>
       <w:pPr>
@@ -5135,14 +6947,14 @@
           <w:lang w:val="de-DE"/>
         </w:rPr>
       </w:pPr>
-      <w:bookmarkStart w:id="23" w:name="_Toc1459545787"/>
+      <w:bookmarkStart w:id="26" w:name="_Toc128664142"/>
       <w:r>
         <w:rPr>
           <w:lang w:val="de-DE"/>
         </w:rPr>
         <w:t>Projektdurchführung</w:t>
       </w:r>
-      <w:bookmarkEnd w:id="23"/>
+      <w:bookmarkEnd w:id="26"/>
     </w:p>
     <w:p>
       <w:pPr>
@@ -5156,14 +6968,14 @@
           <w:lang w:val="de-DE"/>
         </w:rPr>
       </w:pPr>
-      <w:bookmarkStart w:id="24" w:name="_Toc965912477"/>
+      <w:bookmarkStart w:id="27" w:name="_Toc128664143"/>
       <w:r>
         <w:rPr>
           <w:lang w:val="de-DE"/>
         </w:rPr>
         <w:t>Sprint 1</w:t>
       </w:r>
-      <w:bookmarkEnd w:id="24"/>
+      <w:bookmarkEnd w:id="27"/>
     </w:p>
     <w:p>
       <w:pPr>
@@ -5177,14 +6989,14 @@
           <w:lang w:val="de-DE"/>
         </w:rPr>
       </w:pPr>
-      <w:bookmarkStart w:id="25" w:name="_Toc1238068464"/>
+      <w:bookmarkStart w:id="28" w:name="_Toc128664144"/>
       <w:r>
         <w:rPr>
           <w:lang w:val="de-DE"/>
         </w:rPr>
         <w:t>Sprintplanung</w:t>
       </w:r>
-      <w:bookmarkEnd w:id="25"/>
+      <w:bookmarkEnd w:id="28"/>
     </w:p>
     <w:p>
       <w:pPr>
@@ -5308,14 +7120,14 @@
           <w:lang w:val="de-DE"/>
         </w:rPr>
       </w:pPr>
-      <w:bookmarkStart w:id="26" w:name="_Toc1608356264"/>
+      <w:bookmarkStart w:id="29" w:name="_Toc128664145"/>
       <w:r>
         <w:rPr>
           <w:lang w:val="de-DE"/>
         </w:rPr>
         <w:t>Sprint Demo</w:t>
       </w:r>
-      <w:bookmarkEnd w:id="26"/>
+      <w:bookmarkEnd w:id="29"/>
     </w:p>
     <w:p>
       <w:pPr>
@@ -5560,7 +7372,7 @@
           <w:lang w:val="de-DE"/>
         </w:rPr>
       </w:pPr>
-      <w:bookmarkStart w:id="27" w:name="_Toc1207657317"/>
+      <w:bookmarkStart w:id="30" w:name="_Toc128664146"/>
       <w:r>
         <w:rPr>
           <w:lang w:val="de-DE"/>
@@ -5568,7 +7380,7 @@
         <w:lastRenderedPageBreak/>
         <w:t>Sprint Retrospektive</w:t>
       </w:r>
-      <w:bookmarkEnd w:id="27"/>
+      <w:bookmarkEnd w:id="30"/>
     </w:p>
     <w:p>
       <w:pPr>
@@ -5864,14 +7676,14 @@
           <w:lang w:val="de-DE"/>
         </w:rPr>
       </w:pPr>
-      <w:bookmarkStart w:id="28" w:name="_Toc56107529"/>
+      <w:bookmarkStart w:id="31" w:name="_Toc128664147"/>
       <w:r>
         <w:rPr>
           <w:lang w:val="de-DE"/>
         </w:rPr>
         <w:t>Sprint Zusammenfassung</w:t>
       </w:r>
-      <w:bookmarkEnd w:id="28"/>
+      <w:bookmarkEnd w:id="31"/>
     </w:p>
     <w:p>
       <w:pPr>
@@ -5999,7 +7811,23 @@
           <w:bCs/>
           <w:lang w:val="de-DE"/>
         </w:rPr>
-        <w:t>Storypointverteilung: 129 offen, 8 offen vom letzten Sprint, 6 geschafft</w:t>
+        <w:t xml:space="preserve">Storypointverteilung: 129 offen, 8 </w:t>
+      </w:r>
+      <w:r>
+        <w:rPr>
+          <w:b/>
+          <w:bCs/>
+          <w:lang w:val="de-DE"/>
+        </w:rPr>
+        <w:t>werden in nächsten übernommen</w:t>
+      </w:r>
+      <w:r>
+        <w:rPr>
+          <w:b/>
+          <w:bCs/>
+          <w:lang w:val="de-DE"/>
+        </w:rPr>
+        <w:t>, 6 geschafft</w:t>
       </w:r>
     </w:p>
     <w:p>
@@ -6254,6 +8082,7 @@
           <w:lang w:val="de-DE"/>
         </w:rPr>
       </w:pPr>
+      <w:bookmarkStart w:id="32" w:name="_Toc128664148"/>
       <w:r>
         <w:rPr>
           <w:lang w:val="de-DE"/>
@@ -6267,6 +8096,7 @@
         </w:rPr>
         <w:t>2</w:t>
       </w:r>
+      <w:bookmarkEnd w:id="32"/>
     </w:p>
     <w:p>
       <w:pPr>
@@ -6281,12 +8111,14 @@
           <w:lang w:val="de-DE"/>
         </w:rPr>
       </w:pPr>
+      <w:bookmarkStart w:id="33" w:name="_Toc128664149"/>
       <w:r>
         <w:rPr>
           <w:lang w:val="de-DE"/>
         </w:rPr>
         <w:t>Sprintplanung</w:t>
       </w:r>
+      <w:bookmarkEnd w:id="33"/>
     </w:p>
     <w:p>
       <w:pPr>
@@ -6460,12 +8292,14 @@
           <w:lang w:val="de-DE"/>
         </w:rPr>
       </w:pPr>
+      <w:bookmarkStart w:id="34" w:name="_Toc128664150"/>
       <w:r>
         <w:rPr>
           <w:lang w:val="de-DE"/>
         </w:rPr>
         <w:t>Sprint Demo</w:t>
       </w:r>
+      <w:bookmarkEnd w:id="34"/>
     </w:p>
     <w:p>
       <w:pPr>
@@ -6497,49 +8331,7 @@
         <w:rPr>
           <w:lang w:val="de-DE"/>
         </w:rPr>
-        <w:br/>
-      </w:r>
-    </w:p>
-    <w:p>
-      <w:pPr>
-        <w:rPr>
-          <w:lang w:val="de-DE"/>
-        </w:rPr>
-      </w:pPr>
-      <w:r>
-        <w:rPr>
-          <w:lang w:val="de-DE"/>
-        </w:rPr>
-        <w:t xml:space="preserve">Anzahl erledigte Story Points: </w:t>
-      </w:r>
-    </w:p>
-    <w:p>
-      <w:pPr>
-        <w:rPr>
-          <w:lang w:val="de-DE"/>
-        </w:rPr>
-      </w:pPr>
-    </w:p>
-    <w:p>
-      <w:pPr>
-        <w:rPr>
-          <w:lang w:val="de-DE"/>
-        </w:rPr>
-      </w:pPr>
-    </w:p>
-    <w:p>
-      <w:pPr>
-        <w:rPr>
-          <w:u w:val="single"/>
-          <w:lang w:val="de-DE"/>
-        </w:rPr>
-      </w:pPr>
-      <w:r>
-        <w:rPr>
-          <w:u w:val="single"/>
-          <w:lang w:val="de-DE"/>
-        </w:rPr>
-        <w:t>Nicht erledigt wurden:</w:t>
+        <w:t>Hotspot</w:t>
       </w:r>
     </w:p>
     <w:p>
@@ -6553,6 +8345,120 @@
           <w:lang w:val="de-DE"/>
         </w:rPr>
       </w:pPr>
+      <w:r>
+        <w:rPr>
+          <w:lang w:val="de-DE"/>
+        </w:rPr>
+        <w:t>Eingestellte Werte speichern/einsehen</w:t>
+      </w:r>
+    </w:p>
+    <w:p>
+      <w:pPr>
+        <w:pStyle w:val="Listenabsatz"/>
+        <w:numPr>
+          <w:ilvl w:val="0"/>
+          <w:numId w:val="4"/>
+        </w:numPr>
+        <w:rPr>
+          <w:lang w:val="de-DE"/>
+        </w:rPr>
+      </w:pPr>
+      <w:r>
+        <w:rPr>
+          <w:lang w:val="de-DE"/>
+        </w:rPr>
+        <w:t>Displaytext länger als 20 Zeichen</w:t>
+      </w:r>
+    </w:p>
+    <w:p>
+      <w:pPr>
+        <w:pStyle w:val="Listenabsatz"/>
+        <w:numPr>
+          <w:ilvl w:val="0"/>
+          <w:numId w:val="4"/>
+        </w:numPr>
+        <w:rPr>
+          <w:lang w:val="de-DE"/>
+        </w:rPr>
+      </w:pPr>
+      <w:r>
+        <w:rPr>
+          <w:lang w:val="de-DE"/>
+        </w:rPr>
+        <w:t>Websitesteuerung</w:t>
+      </w:r>
+      <w:r>
+        <w:rPr>
+          <w:lang w:val="de-DE"/>
+        </w:rPr>
+        <w:br/>
+      </w:r>
+    </w:p>
+    <w:p>
+      <w:pPr>
+        <w:rPr>
+          <w:lang w:val="de-DE"/>
+        </w:rPr>
+      </w:pPr>
+      <w:r>
+        <w:rPr>
+          <w:lang w:val="de-DE"/>
+        </w:rPr>
+        <w:t xml:space="preserve">Anzahl erledigte Story Points: </w:t>
+      </w:r>
+      <w:r>
+        <w:rPr>
+          <w:lang w:val="de-DE"/>
+        </w:rPr>
+        <w:t>36</w:t>
+      </w:r>
+    </w:p>
+    <w:p>
+      <w:pPr>
+        <w:rPr>
+          <w:lang w:val="de-DE"/>
+        </w:rPr>
+      </w:pPr>
+    </w:p>
+    <w:p>
+      <w:pPr>
+        <w:rPr>
+          <w:lang w:val="de-DE"/>
+        </w:rPr>
+      </w:pPr>
+    </w:p>
+    <w:p>
+      <w:pPr>
+        <w:rPr>
+          <w:u w:val="single"/>
+          <w:lang w:val="de-DE"/>
+        </w:rPr>
+      </w:pPr>
+      <w:r>
+        <w:rPr>
+          <w:u w:val="single"/>
+          <w:lang w:val="de-DE"/>
+        </w:rPr>
+        <w:t>Nicht erledigt wurden:</w:t>
+      </w:r>
+    </w:p>
+    <w:p>
+      <w:pPr>
+        <w:pStyle w:val="Listenabsatz"/>
+        <w:numPr>
+          <w:ilvl w:val="0"/>
+          <w:numId w:val="4"/>
+        </w:numPr>
+        <w:rPr>
+          <w:lang w:val="de-DE"/>
+        </w:rPr>
+      </w:pPr>
+      <w:r>
+        <w:rPr>
+          <w:lang w:val="de-DE"/>
+        </w:rPr>
+        <w:t>Websitedesign</w:t>
+      </w:r>
     </w:p>
     <w:p>
       <w:pPr>
@@ -6577,6 +8483,12 @@
         <w:rPr>
           <w:lang w:val="de-DE"/>
         </w:rPr>
+        <w:t>8</w:t>
+      </w:r>
+      <w:r>
+        <w:rPr>
+          <w:lang w:val="de-DE"/>
+        </w:rPr>
         <w:br/>
       </w:r>
     </w:p>
@@ -6598,6 +8510,12 @@
           <w:lang w:val="de-DE"/>
         </w:rPr>
         <w:t>:</w:t>
+      </w:r>
+      <w:r>
+        <w:rPr>
+          <w:lang w:val="de-DE"/>
+        </w:rPr>
+        <w:t xml:space="preserve"> Nicht genug Zeit, wurde angefangen aber nicht beendet.</w:t>
       </w:r>
       <w:r>
         <w:rPr>
@@ -6619,12 +8537,14 @@
           <w:lang w:val="de-DE"/>
         </w:rPr>
       </w:pPr>
+      <w:bookmarkStart w:id="35" w:name="_Toc128664151"/>
       <w:r>
         <w:rPr>
           <w:lang w:val="de-DE"/>
         </w:rPr>
         <w:t>Sprint Retrospektive</w:t>
       </w:r>
+      <w:bookmarkEnd w:id="35"/>
     </w:p>
     <w:p>
       <w:pPr>
@@ -6734,6 +8654,7 @@
           <w:lang w:val="de-DE"/>
         </w:rPr>
       </w:pPr>
+      <w:bookmarkStart w:id="36" w:name="_Toc128664152"/>
       <w:r>
         <w:rPr>
           <w:lang w:val="de-DE"/>
@@ -6741,6 +8662,252 @@
         <w:lastRenderedPageBreak/>
         <w:t>Sprint Zusammenfassung</w:t>
       </w:r>
+      <w:bookmarkEnd w:id="36"/>
+    </w:p>
+    <w:p>
+      <w:pPr>
+        <w:rPr>
+          <w:lang w:val="de-DE"/>
+        </w:rPr>
+      </w:pPr>
+      <w:r>
+        <w:rPr>
+          <w:lang w:val="de-DE"/>
+        </w:rPr>
+        <w:t>Der offengebliebene Punkt „Hotspot“ aus dem vergangenen Sprint wurde abgeschlossen.</w:t>
+      </w:r>
+      <w:r>
+        <w:rPr>
+          <w:lang w:val="de-DE"/>
+        </w:rPr>
+        <w:br/>
+      </w:r>
+    </w:p>
+    <w:p>
+      <w:pPr>
+        <w:rPr>
+          <w:lang w:val="de-DE"/>
+        </w:rPr>
+      </w:pPr>
+      <w:r>
+        <w:rPr>
+          <w:lang w:val="de-DE"/>
+        </w:rPr>
+        <w:t>Es wurde</w:t>
+      </w:r>
+      <w:r>
+        <w:rPr>
+          <w:lang w:val="de-DE"/>
+        </w:rPr>
+        <w:t xml:space="preserve"> an einer Website gearbeitet, über die dann die gesamte Steuerung erfolgen soll. Die Website wurde fertig abgeschlossen, sämtliche Funktionen funktionieren bereits über diese. </w:t>
+      </w:r>
+      <w:r>
+        <w:rPr>
+          <w:lang w:val="de-DE"/>
+        </w:rPr>
+        <w:t>Die Werte werden richtig gespeichert und können eingesehen werden.</w:t>
+      </w:r>
+      <w:r>
+        <w:rPr>
+          <w:lang w:val="de-DE"/>
+        </w:rPr>
+        <w:t xml:space="preserve"> </w:t>
+      </w:r>
+      <w:r>
+        <w:rPr>
+          <w:lang w:val="de-DE"/>
+        </w:rPr>
+        <w:t>Zudem wurde die Möglichkeit gegeben, den Displaytext auf bis zu 10 Zeilen Text verlängern.</w:t>
+      </w:r>
+      <w:r>
+        <w:rPr>
+          <w:lang w:val="de-DE"/>
+        </w:rPr>
+        <w:br/>
+        <w:t>Angefangen wurde mit dem Websitedesign, dazu wurde bereits Feedback eingeholt – dieser Punkt wurde nicht abgeschlossen und wird in den nächsten Sprint gezogen.</w:t>
+      </w:r>
+    </w:p>
+    <w:p>
+      <w:pPr>
+        <w:rPr>
+          <w:lang w:val="de-DE"/>
+        </w:rPr>
+      </w:pPr>
+    </w:p>
+    <w:p>
+      <w:pPr>
+        <w:rPr>
+          <w:lang w:val="de-DE"/>
+        </w:rPr>
+      </w:pPr>
+      <w:r>
+        <w:rPr>
+          <w:lang w:val="de-DE"/>
+        </w:rPr>
+        <w:t>Es wurden keine User Stories hinzugefügt oder entfernt. Alle Schätzungen sind gleichgeblieben.</w:t>
+      </w:r>
+      <w:r>
+        <w:rPr>
+          <w:lang w:val="de-DE"/>
+        </w:rPr>
+        <w:br/>
+      </w:r>
+      <w:r>
+        <w:rPr>
+          <w:b/>
+          <w:bCs/>
+          <w:lang w:val="de-DE"/>
+        </w:rPr>
+        <w:t xml:space="preserve">Storypointverteilung: </w:t>
+      </w:r>
+      <w:r>
+        <w:rPr>
+          <w:b/>
+          <w:bCs/>
+          <w:lang w:val="de-DE"/>
+        </w:rPr>
+        <w:t>93</w:t>
+      </w:r>
+      <w:r>
+        <w:rPr>
+          <w:b/>
+          <w:bCs/>
+          <w:lang w:val="de-DE"/>
+        </w:rPr>
+        <w:t xml:space="preserve"> offen, 8 </w:t>
+      </w:r>
+      <w:r>
+        <w:rPr>
+          <w:b/>
+          <w:bCs/>
+          <w:lang w:val="de-DE"/>
+        </w:rPr>
+        <w:t>werden in nächsten übernommen</w:t>
+      </w:r>
+      <w:r>
+        <w:rPr>
+          <w:b/>
+          <w:bCs/>
+          <w:lang w:val="de-DE"/>
+        </w:rPr>
+        <w:t xml:space="preserve">, </w:t>
+      </w:r>
+      <w:r>
+        <w:rPr>
+          <w:b/>
+          <w:bCs/>
+          <w:lang w:val="de-DE"/>
+        </w:rPr>
+        <w:t>3</w:t>
+      </w:r>
+      <w:r>
+        <w:rPr>
+          <w:b/>
+          <w:bCs/>
+          <w:lang w:val="de-DE"/>
+        </w:rPr>
+        <w:t>6 geschafft</w:t>
+      </w:r>
+    </w:p>
+    <w:p>
+      <w:pPr>
+        <w:rPr>
+          <w:lang w:val="de-DE"/>
+        </w:rPr>
+      </w:pPr>
+    </w:p>
+    <w:p>
+      <w:pPr>
+        <w:rPr>
+          <w:lang w:val="de-DE"/>
+        </w:rPr>
+      </w:pPr>
+    </w:p>
+    <w:p>
+      <w:pPr>
+        <w:rPr>
+          <w:lang w:val="de-AT"/>
+        </w:rPr>
+      </w:pPr>
+      <w:r>
+        <w:rPr>
+          <w:lang w:val="de-AT"/>
+        </w:rPr>
+        <w:t>Laut Team verlief der S</w:t>
+      </w:r>
+      <w:r>
+        <w:rPr>
+          <w:lang w:val="de-AT"/>
+        </w:rPr>
+        <w:t>print ……</w:t>
+      </w:r>
+    </w:p>
+    <w:p>
+      <w:pPr>
+        <w:rPr>
+          <w:lang w:val="de-AT"/>
+        </w:rPr>
+      </w:pPr>
+    </w:p>
+    <w:p>
+      <w:pPr>
+        <w:rPr>
+          <w:lang w:val="de-AT"/>
+        </w:rPr>
+      </w:pPr>
+      <w:r>
+        <w:rPr>
+          <w:lang w:val="de-AT"/>
+        </w:rPr>
+        <w:t>Zeitplanung:</w:t>
+      </w:r>
+    </w:p>
+    <w:p>
+      <w:pPr>
+        <w:rPr>
+          <w:lang w:val="de-AT"/>
+        </w:rPr>
+      </w:pPr>
+      <w:r>
+        <w:rPr>
+          <w:lang w:val="de-AT"/>
+        </w:rPr>
+        <w:t>Aktuell keine Terminverschiebung</w:t>
+      </w:r>
+      <w:r>
+        <w:rPr>
+          <w:lang w:val="de-AT"/>
+        </w:rPr>
+        <w:t>.</w:t>
+      </w:r>
+    </w:p>
+    <w:p>
+      <w:pPr>
+        <w:rPr>
+          <w:lang w:val="de-AT"/>
+        </w:rPr>
+      </w:pPr>
+    </w:p>
+    <w:p>
+      <w:pPr>
+        <w:rPr>
+          <w:lang w:val="de-DE"/>
+        </w:rPr>
+      </w:pPr>
+    </w:p>
+    <w:p>
+      <w:pPr>
+        <w:rPr>
+          <w:lang w:val="de-DE"/>
+        </w:rPr>
+      </w:pPr>
+    </w:p>
+    <w:p>
+      <w:pPr>
+        <w:rPr>
+          <w:lang w:val="de-DE"/>
+        </w:rPr>
+      </w:pPr>
     </w:p>
     <w:p>
       <w:pPr>
@@ -6795,12 +8962,14 @@
           <w:lang w:val="de-DE"/>
         </w:rPr>
       </w:pPr>
+      <w:bookmarkStart w:id="37" w:name="_Toc128664153"/>
       <w:r>
         <w:rPr>
           <w:lang w:val="de-DE"/>
         </w:rPr>
         <w:t>Sprint n</w:t>
       </w:r>
+      <w:bookmarkEnd w:id="37"/>
     </w:p>
     <w:p>
       <w:pPr>
@@ -6815,12 +8984,14 @@
           <w:lang w:val="de-DE"/>
         </w:rPr>
       </w:pPr>
+      <w:bookmarkStart w:id="38" w:name="_Toc128664154"/>
       <w:r>
         <w:rPr>
           <w:lang w:val="de-DE"/>
         </w:rPr>
         <w:t>Sprintplanung</w:t>
       </w:r>
+      <w:bookmarkEnd w:id="38"/>
     </w:p>
     <w:p>
       <w:pPr>
@@ -6934,12 +9105,15 @@
           <w:lang w:val="de-DE"/>
         </w:rPr>
       </w:pPr>
-      <w:r>
-        <w:rPr>
-          <w:lang w:val="de-DE"/>
-        </w:rPr>
+      <w:bookmarkStart w:id="39" w:name="_Toc128664155"/>
+      <w:r>
+        <w:rPr>
+          <w:lang w:val="de-DE"/>
+        </w:rPr>
+        <w:lastRenderedPageBreak/>
         <w:t>Sprint Demo</w:t>
       </w:r>
+      <w:bookmarkEnd w:id="39"/>
     </w:p>
     <w:p>
       <w:pPr>
@@ -7087,12 +9261,14 @@
           <w:lang w:val="de-DE"/>
         </w:rPr>
       </w:pPr>
+      <w:bookmarkStart w:id="40" w:name="_Toc128664156"/>
       <w:r>
         <w:rPr>
           <w:lang w:val="de-DE"/>
         </w:rPr>
         <w:t>Sprint Retrospektive</w:t>
       </w:r>
+      <w:bookmarkEnd w:id="40"/>
     </w:p>
     <w:p>
       <w:pPr>
@@ -7174,7 +9350,6 @@
         <w:rPr>
           <w:lang w:val="de-DE"/>
         </w:rPr>
-        <w:lastRenderedPageBreak/>
         <w:t>Nötige Items/Aktionen laut Team:</w:t>
       </w:r>
     </w:p>
@@ -7203,12 +9378,14 @@
           <w:lang w:val="de-DE"/>
         </w:rPr>
       </w:pPr>
+      <w:bookmarkStart w:id="41" w:name="_Toc128664157"/>
       <w:r>
         <w:rPr>
           <w:lang w:val="de-DE"/>
         </w:rPr>
         <w:t>Sprint Zusammenfassung</w:t>
       </w:r>
+      <w:bookmarkEnd w:id="41"/>
     </w:p>
     <w:p>
       <w:pPr>
@@ -7275,14 +9452,14 @@
           <w:lang w:val="de-DE"/>
         </w:rPr>
       </w:pPr>
-      <w:bookmarkStart w:id="29" w:name="_Toc1526420175"/>
+      <w:bookmarkStart w:id="42" w:name="_Toc128664158"/>
       <w:r>
         <w:rPr>
           <w:lang w:val="de-DE"/>
         </w:rPr>
         <w:t>Installation / Software deployment</w:t>
       </w:r>
-      <w:bookmarkEnd w:id="29"/>
+      <w:bookmarkEnd w:id="42"/>
     </w:p>
     <w:p>
       <w:pPr>
@@ -7311,20 +9488,20 @@
           <w:lang w:val="de-DE"/>
         </w:rPr>
       </w:pPr>
-      <w:bookmarkStart w:id="30" w:name="_Toc1271613368"/>
+      <w:bookmarkStart w:id="43" w:name="_Toc128664159"/>
       <w:r>
         <w:rPr>
           <w:lang w:val="de-DE"/>
         </w:rPr>
         <w:t>Projektabschlu</w:t>
       </w:r>
-      <w:bookmarkEnd w:id="30"/>
       <w:r>
         <w:rPr>
           <w:lang w:val="de-DE"/>
         </w:rPr>
         <w:t>ss</w:t>
       </w:r>
+      <w:bookmarkEnd w:id="43"/>
     </w:p>
     <w:p>
       <w:pPr>
@@ -7338,14 +9515,14 @@
           <w:lang w:val="de-DE"/>
         </w:rPr>
       </w:pPr>
-      <w:bookmarkStart w:id="31" w:name="_Toc1743416473"/>
+      <w:bookmarkStart w:id="44" w:name="_Toc128664160"/>
       <w:r>
         <w:rPr>
           <w:lang w:val="de-DE"/>
         </w:rPr>
         <w:t>Projektzusammenfassung</w:t>
       </w:r>
-      <w:bookmarkEnd w:id="31"/>
+      <w:bookmarkEnd w:id="44"/>
     </w:p>
     <w:p>
       <w:pPr>
@@ -7374,14 +9551,14 @@
           <w:lang w:val="de-DE"/>
         </w:rPr>
       </w:pPr>
-      <w:bookmarkStart w:id="32" w:name="_Toc1717973310"/>
+      <w:bookmarkStart w:id="45" w:name="_Toc128664161"/>
       <w:r>
         <w:rPr>
           <w:lang w:val="de-DE"/>
         </w:rPr>
         <w:t>Attachments</w:t>
       </w:r>
-      <w:bookmarkEnd w:id="32"/>
+      <w:bookmarkEnd w:id="45"/>
     </w:p>
     <w:p>
       <w:pPr>
@@ -8673,7 +10850,7 @@
   <w:style w:type="paragraph" w:default="1" w:styleId="Standard">
     <w:name w:val="Normal"/>
     <w:qFormat/>
-    <w:rsid w:val="00795165"/>
+    <w:rsid w:val="00424A85"/>
     <w:rPr>
       <w:rFonts w:asciiTheme="minorHAnsi" w:eastAsiaTheme="minorHAnsi" w:hAnsiTheme="minorHAnsi" w:cstheme="minorBidi"/>
       <w:sz w:val="24"/>
@@ -8866,7 +11043,6 @@
     <w:basedOn w:val="Standard"/>
     <w:next w:val="Standard"/>
     <w:uiPriority w:val="39"/>
-    <w:semiHidden/>
     <w:unhideWhenUsed/>
     <w:qFormat/>
   </w:style>
@@ -8875,7 +11051,6 @@
     <w:basedOn w:val="Standard"/>
     <w:next w:val="Standard"/>
     <w:uiPriority w:val="39"/>
-    <w:semiHidden/>
     <w:unhideWhenUsed/>
     <w:qFormat/>
     <w:pPr>
@@ -8887,7 +11062,6 @@
     <w:basedOn w:val="Standard"/>
     <w:next w:val="Standard"/>
     <w:uiPriority w:val="39"/>
-    <w:semiHidden/>
     <w:unhideWhenUsed/>
     <w:qFormat/>
     <w:pPr>

</xml_diff>

<commit_message>
Dokumentation Sprint 3 & Vorlage Burndown Chart
</commit_message>
<xml_diff>
--- a/Dokumentation/01032023_TableCastDokumentatio.docx
+++ b/Dokumentation/01032023_TableCastDokumentatio.docx
@@ -239,6 +239,7 @@
                 <w:b/>
               </w:rPr>
             </w:pPr>
+            <w:proofErr w:type="spellStart"/>
             <w:r>
               <w:rPr>
                 <w:rFonts w:ascii="Arial" w:hAnsi="Arial" w:cs="Arial"/>
@@ -246,6 +247,7 @@
               </w:rPr>
               <w:t>Projektbezeichnung</w:t>
             </w:r>
+            <w:proofErr w:type="spellEnd"/>
           </w:p>
         </w:tc>
         <w:tc>
@@ -259,11 +261,99 @@
                 <w:rFonts w:ascii="Arial" w:hAnsi="Arial" w:cs="Arial"/>
               </w:rPr>
             </w:pPr>
+            <w:proofErr w:type="spellStart"/>
             <w:r>
               <w:rPr>
                 <w:rFonts w:ascii="Arial" w:hAnsi="Arial" w:cs="Arial"/>
               </w:rPr>
               <w:t>TableCast</w:t>
+            </w:r>
+            <w:proofErr w:type="spellEnd"/>
+          </w:p>
+        </w:tc>
+      </w:tr>
+      <w:tr>
+        <w:trPr>
+          <w:trHeight w:val="567"/>
+        </w:trPr>
+        <w:tc>
+          <w:tcPr>
+            <w:tcW w:w="2547" w:type="dxa"/>
+            <w:shd w:val="clear" w:color="auto" w:fill="D9D9D9" w:themeFill="background1" w:themeFillShade="D9"/>
+            <w:vAlign w:val="center"/>
+          </w:tcPr>
+          <w:p>
+            <w:pPr>
+              <w:rPr>
+                <w:rFonts w:ascii="Arial" w:hAnsi="Arial" w:cs="Arial"/>
+                <w:b/>
+                <w:lang w:val="de-DE"/>
+              </w:rPr>
+            </w:pPr>
+            <w:proofErr w:type="spellStart"/>
+            <w:r>
+              <w:rPr>
+                <w:rFonts w:ascii="Arial" w:hAnsi="Arial" w:cs="Arial"/>
+                <w:b/>
+              </w:rPr>
+              <w:t>Projekt</w:t>
+            </w:r>
+            <w:r>
+              <w:rPr>
+                <w:rFonts w:ascii="Arial" w:hAnsi="Arial" w:cs="Arial"/>
+                <w:b/>
+                <w:lang w:val="de-DE"/>
+              </w:rPr>
+              <w:t>team</w:t>
+            </w:r>
+            <w:proofErr w:type="spellEnd"/>
+          </w:p>
+        </w:tc>
+        <w:tc>
+          <w:tcPr>
+            <w:tcW w:w="6515" w:type="dxa"/>
+            <w:vAlign w:val="center"/>
+          </w:tcPr>
+          <w:p>
+            <w:pPr>
+              <w:rPr>
+                <w:rFonts w:ascii="Arial" w:hAnsi="Arial" w:cs="Arial"/>
+                <w:color w:val="D9D9D9" w:themeColor="background1" w:themeShade="D9"/>
+              </w:rPr>
+            </w:pPr>
+            <w:r>
+              <w:rPr>
+                <w:rFonts w:ascii="Arial" w:hAnsi="Arial" w:cs="Arial"/>
+              </w:rPr>
+              <w:t xml:space="preserve">Cedric </w:t>
+            </w:r>
+            <w:proofErr w:type="spellStart"/>
+            <w:r>
+              <w:rPr>
+                <w:rFonts w:ascii="Arial" w:hAnsi="Arial" w:cs="Arial"/>
+              </w:rPr>
+              <w:t>Broukx</w:t>
+            </w:r>
+            <w:proofErr w:type="spellEnd"/>
+            <w:r>
+              <w:rPr>
+                <w:rFonts w:ascii="Arial" w:hAnsi="Arial" w:cs="Arial"/>
+              </w:rPr>
+              <w:t xml:space="preserve">, Alessandro Davare, Jan </w:t>
+            </w:r>
+            <w:proofErr w:type="spellStart"/>
+            <w:r>
+              <w:rPr>
+                <w:rFonts w:ascii="Arial" w:hAnsi="Arial" w:cs="Arial"/>
+              </w:rPr>
+              <w:t>Grassegger</w:t>
+            </w:r>
+            <w:proofErr w:type="spellEnd"/>
+            <w:r>
+              <w:rPr>
+                <w:rFonts w:ascii="Arial" w:hAnsi="Arial" w:cs="Arial"/>
+              </w:rPr>
+              <w:t>, Sarah Hagenhofer</w:t>
             </w:r>
           </w:p>
         </w:tc>
@@ -283,70 +373,23 @@
               <w:rPr>
                 <w:rFonts w:ascii="Arial" w:hAnsi="Arial" w:cs="Arial"/>
                 <w:b/>
-                <w:lang w:val="de-DE"/>
               </w:rPr>
             </w:pPr>
+            <w:proofErr w:type="spellStart"/>
             <w:r>
               <w:rPr>
                 <w:rFonts w:ascii="Arial" w:hAnsi="Arial" w:cs="Arial"/>
                 <w:b/>
               </w:rPr>
-              <w:t>Projekt</w:t>
+              <w:t>Erstellt</w:t>
             </w:r>
+            <w:proofErr w:type="spellEnd"/>
             <w:r>
               <w:rPr>
                 <w:rFonts w:ascii="Arial" w:hAnsi="Arial" w:cs="Arial"/>
                 <w:b/>
-                <w:lang w:val="de-DE"/>
-              </w:rPr>
-              <w:t>team</w:t>
-            </w:r>
-          </w:p>
-        </w:tc>
-        <w:tc>
-          <w:tcPr>
-            <w:tcW w:w="6515" w:type="dxa"/>
-            <w:vAlign w:val="center"/>
-          </w:tcPr>
-          <w:p>
-            <w:pPr>
-              <w:rPr>
-                <w:rFonts w:ascii="Arial" w:hAnsi="Arial" w:cs="Arial"/>
-                <w:color w:val="D9D9D9" w:themeColor="background1" w:themeShade="D9"/>
-              </w:rPr>
-            </w:pPr>
-            <w:r>
-              <w:rPr>
-                <w:rFonts w:ascii="Arial" w:hAnsi="Arial" w:cs="Arial"/>
-              </w:rPr>
-              <w:t>Cedric Broukx, Alessandro Davare, Jan Grassegger, Sarah Hagenhofer</w:t>
-            </w:r>
-          </w:p>
-        </w:tc>
-      </w:tr>
-      <w:tr>
-        <w:trPr>
-          <w:trHeight w:val="567"/>
-        </w:trPr>
-        <w:tc>
-          <w:tcPr>
-            <w:tcW w:w="2547" w:type="dxa"/>
-            <w:shd w:val="clear" w:color="auto" w:fill="D9D9D9" w:themeFill="background1" w:themeFillShade="D9"/>
-            <w:vAlign w:val="center"/>
-          </w:tcPr>
-          <w:p>
-            <w:pPr>
-              <w:rPr>
-                <w:rFonts w:ascii="Arial" w:hAnsi="Arial" w:cs="Arial"/>
-                <w:b/>
-              </w:rPr>
-            </w:pPr>
-            <w:r>
-              <w:rPr>
-                <w:rFonts w:ascii="Arial" w:hAnsi="Arial" w:cs="Arial"/>
-                <w:b/>
-              </w:rPr>
-              <w:t>Erstellt am</w:t>
+              </w:rPr>
+              <w:t xml:space="preserve"> am</w:t>
             </w:r>
           </w:p>
         </w:tc>
@@ -394,12 +437,37 @@
                 <w:b/>
               </w:rPr>
             </w:pPr>
+            <w:proofErr w:type="spellStart"/>
             <w:r>
               <w:rPr>
                 <w:rFonts w:ascii="Arial" w:hAnsi="Arial" w:cs="Arial"/>
                 <w:b/>
               </w:rPr>
-              <w:t>Letzte Änderung am</w:t>
+              <w:t>Letzte</w:t>
+            </w:r>
+            <w:proofErr w:type="spellEnd"/>
+            <w:r>
+              <w:rPr>
+                <w:rFonts w:ascii="Arial" w:hAnsi="Arial" w:cs="Arial"/>
+                <w:b/>
+              </w:rPr>
+              <w:t xml:space="preserve"> </w:t>
+            </w:r>
+            <w:proofErr w:type="spellStart"/>
+            <w:r>
+              <w:rPr>
+                <w:rFonts w:ascii="Arial" w:hAnsi="Arial" w:cs="Arial"/>
+                <w:b/>
+              </w:rPr>
+              <w:t>Änderung</w:t>
+            </w:r>
+            <w:proofErr w:type="spellEnd"/>
+            <w:r>
+              <w:rPr>
+                <w:rFonts w:ascii="Arial" w:hAnsi="Arial" w:cs="Arial"/>
+                <w:b/>
+              </w:rPr>
+              <w:t xml:space="preserve"> am</w:t>
             </w:r>
           </w:p>
         </w:tc>
@@ -542,12 +610,21 @@
                 <w:b/>
               </w:rPr>
             </w:pPr>
+            <w:proofErr w:type="spellStart"/>
             <w:r>
               <w:rPr>
                 <w:rFonts w:ascii="Arial" w:hAnsi="Arial" w:cs="Arial"/>
                 <w:b/>
               </w:rPr>
-              <w:t>Aktuelle Version</w:t>
+              <w:t>Aktuelle</w:t>
+            </w:r>
+            <w:proofErr w:type="spellEnd"/>
+            <w:r>
+              <w:rPr>
+                <w:rFonts w:ascii="Arial" w:hAnsi="Arial" w:cs="Arial"/>
+                <w:b/>
+              </w:rPr>
+              <w:t xml:space="preserve"> Version</w:t>
             </w:r>
           </w:p>
         </w:tc>
@@ -628,6 +705,7 @@
           <w:sz w:val="28"/>
         </w:rPr>
       </w:pPr>
+      <w:proofErr w:type="spellStart"/>
       <w:r>
         <w:rPr>
           <w:rFonts w:ascii="Arial" w:hAnsi="Arial" w:cs="Arial"/>
@@ -636,6 +714,7 @@
         </w:rPr>
         <w:t>Änderungsverlauf</w:t>
       </w:r>
+      <w:proofErr w:type="spellEnd"/>
     </w:p>
     <w:p>
       <w:pPr>
@@ -755,14 +834,34 @@
                 <w:sz w:val="20"/>
               </w:rPr>
             </w:pPr>
+            <w:proofErr w:type="spellStart"/>
             <w:r>
               <w:rPr>
                 <w:rFonts w:ascii="Arial" w:hAnsi="Arial" w:cs="Arial"/>
                 <w:b/>
                 <w:sz w:val="20"/>
               </w:rPr>
-              <w:t>Geänderte Kapitel</w:t>
+              <w:t>Geänderte</w:t>
             </w:r>
+            <w:proofErr w:type="spellEnd"/>
+            <w:r>
+              <w:rPr>
+                <w:rFonts w:ascii="Arial" w:hAnsi="Arial" w:cs="Arial"/>
+                <w:b/>
+                <w:sz w:val="20"/>
+              </w:rPr>
+              <w:t xml:space="preserve"> </w:t>
+            </w:r>
+            <w:proofErr w:type="spellStart"/>
+            <w:r>
+              <w:rPr>
+                <w:rFonts w:ascii="Arial" w:hAnsi="Arial" w:cs="Arial"/>
+                <w:b/>
+                <w:sz w:val="20"/>
+              </w:rPr>
+              <w:t>Kapitel</w:t>
+            </w:r>
+            <w:proofErr w:type="spellEnd"/>
           </w:p>
         </w:tc>
         <w:tc>
@@ -786,8 +885,18 @@
                 <w:b/>
                 <w:sz w:val="20"/>
               </w:rPr>
-              <w:t>Art der Änderung</w:t>
+              <w:t xml:space="preserve">Art der </w:t>
             </w:r>
+            <w:proofErr w:type="spellStart"/>
+            <w:r>
+              <w:rPr>
+                <w:rFonts w:ascii="Arial" w:hAnsi="Arial" w:cs="Arial"/>
+                <w:b/>
+                <w:sz w:val="20"/>
+              </w:rPr>
+              <w:t>Änderung</w:t>
+            </w:r>
+            <w:proofErr w:type="spellEnd"/>
           </w:p>
         </w:tc>
         <w:tc>
@@ -5265,7 +5374,21 @@
         <w:rPr>
           <w:lang w:val="de-DE"/>
         </w:rPr>
-        <w:t>Die HTL Saalfelden hat im Werkstätten-Unterricht der Mechatronikabteilung einen Präsentationsteller entworfen. Das Gerät wird von vier Seiten beleuchtet, ein Display zeigt an der Vorderseite einen Schriftzug und der Teller dreht sich durch einen Gleichstrommotor</w:t>
+        <w:t xml:space="preserve">Die HTL Saalfelden hat im Werkstätten-Unterricht der </w:t>
+      </w:r>
+      <w:proofErr w:type="spellStart"/>
+      <w:r>
+        <w:rPr>
+          <w:lang w:val="de-DE"/>
+        </w:rPr>
+        <w:t>Mechatronikabteilung</w:t>
+      </w:r>
+      <w:proofErr w:type="spellEnd"/>
+      <w:r>
+        <w:rPr>
+          <w:lang w:val="de-DE"/>
+        </w:rPr>
+        <w:t xml:space="preserve"> einen Präsentationsteller entworfen. Das Gerät wird von vier Seiten beleuchtet, ein Display zeigt an der Vorderseite einen Schriftzug und der Teller dreht sich durch einen Gleichstrommotor</w:t>
       </w:r>
       <w:r>
         <w:rPr>
@@ -5619,8 +5742,17 @@
                 <w:rFonts w:ascii="Arial" w:hAnsi="Arial" w:cs="Arial"/>
                 <w:sz w:val="20"/>
               </w:rPr>
-              <w:t>Jan Grassegger</w:t>
+              <w:t xml:space="preserve">Jan </w:t>
             </w:r>
+            <w:proofErr w:type="spellStart"/>
+            <w:r>
+              <w:rPr>
+                <w:rFonts w:ascii="Arial" w:hAnsi="Arial" w:cs="Arial"/>
+                <w:sz w:val="20"/>
+              </w:rPr>
+              <w:t>Grassegger</w:t>
+            </w:r>
+            <w:proofErr w:type="spellEnd"/>
             <w:r>
               <w:rPr>
                 <w:rFonts w:ascii="Arial" w:hAnsi="Arial" w:cs="Arial"/>
@@ -5705,8 +5837,17 @@
                 <w:rFonts w:ascii="Arial" w:hAnsi="Arial" w:cs="Arial"/>
                 <w:sz w:val="20"/>
               </w:rPr>
-              <w:t>Cedric Broukx</w:t>
+              <w:t xml:space="preserve">Cedric </w:t>
             </w:r>
+            <w:proofErr w:type="spellStart"/>
+            <w:r>
+              <w:rPr>
+                <w:rFonts w:ascii="Arial" w:hAnsi="Arial" w:cs="Arial"/>
+                <w:sz w:val="20"/>
+              </w:rPr>
+              <w:t>Broukx</w:t>
+            </w:r>
+            <w:proofErr w:type="spellEnd"/>
             <w:r>
               <w:rPr>
                 <w:rFonts w:ascii="Arial" w:hAnsi="Arial" w:cs="Arial"/>
@@ -6255,7 +6396,23 @@
           <w:color w:val="D9D9D9" w:themeColor="background1" w:themeShade="D9"/>
           <w:lang w:val="de-DE"/>
         </w:rPr>
-        <w:t>Gab es einzelne Punkte, die vorher grob getestet wurden um zu Zeigen das die Umsetzung grundsätzlich möglich ist.</w:t>
+        <w:t xml:space="preserve">Gab es einzelne Punkte, die vorher grob getestet wurden um zu </w:t>
+      </w:r>
+      <w:proofErr w:type="spellStart"/>
+      <w:r>
+        <w:rPr>
+          <w:color w:val="D9D9D9" w:themeColor="background1" w:themeShade="D9"/>
+          <w:lang w:val="de-DE"/>
+        </w:rPr>
+        <w:t>Zeigen</w:t>
+      </w:r>
+      <w:proofErr w:type="spellEnd"/>
+      <w:r>
+        <w:rPr>
+          <w:color w:val="D9D9D9" w:themeColor="background1" w:themeShade="D9"/>
+          <w:lang w:val="de-DE"/>
+        </w:rPr>
+        <w:t xml:space="preserve"> das die Umsetzung grundsätzlich möglich ist.</w:t>
       </w:r>
     </w:p>
     <w:p>
@@ -6864,11 +7021,19 @@
           <w:color w:val="D9D9D9" w:themeColor="background1" w:themeShade="D9"/>
         </w:rPr>
       </w:pPr>
+      <w:proofErr w:type="spellStart"/>
       <w:r>
         <w:rPr>
           <w:color w:val="D9D9D9" w:themeColor="background1" w:themeShade="D9"/>
         </w:rPr>
-        <w:t>z.B.: Visual Studio 2022,...</w:t>
+        <w:t>z.B.</w:t>
+      </w:r>
+      <w:proofErr w:type="spellEnd"/>
+      <w:r>
+        <w:rPr>
+          <w:color w:val="D9D9D9" w:themeColor="background1" w:themeShade="D9"/>
+        </w:rPr>
+        <w:t>: Visual Studio 2022,...</w:t>
       </w:r>
     </w:p>
     <w:p>
@@ -6878,9 +7043,14 @@
       </w:pPr>
       <w:bookmarkStart w:id="25" w:name="_Toc128664141"/>
       <w:r>
-        <w:t>5.5.2 SW Komponenten</w:t>
+        <w:t xml:space="preserve">5.5.2 SW </w:t>
+      </w:r>
+      <w:proofErr w:type="spellStart"/>
+      <w:r>
+        <w:t>Komponenten</w:t>
       </w:r>
       <w:bookmarkEnd w:id="25"/>
+      <w:proofErr w:type="spellEnd"/>
     </w:p>
     <w:p>
       <w:pPr>
@@ -6894,22 +7064,54 @@
           <w:color w:val="D9D9D9" w:themeColor="background1" w:themeShade="D9"/>
           <w:lang w:val="de-DE"/>
         </w:rPr>
-        <w:t>Auflistung aller verwendeten SW Komponenten welche für den Betrieb der SW benötigt werden. z.B.: Java Version, Apache Webserver, DotNet Framework, SW Library XY</w:t>
-      </w:r>
-    </w:p>
-    <w:p>
-      <w:pPr>
+        <w:t xml:space="preserve">Auflistung aller verwendeten SW Komponenten welche für den Betrieb der SW benötigt werden. z.B.: Java Version, Apache Webserver, </w:t>
+      </w:r>
+      <w:proofErr w:type="spellStart"/>
+      <w:r>
         <w:rPr>
           <w:color w:val="D9D9D9" w:themeColor="background1" w:themeShade="D9"/>
           <w:lang w:val="de-DE"/>
         </w:rPr>
-      </w:pPr>
+        <w:t>DotNet</w:t>
+      </w:r>
+      <w:proofErr w:type="spellEnd"/>
       <w:r>
         <w:rPr>
           <w:color w:val="D9D9D9" w:themeColor="background1" w:themeShade="D9"/>
           <w:lang w:val="de-DE"/>
         </w:rPr>
-        <w:t>inkl. Versiosnummer, Hersteller, Bezugsquelle (Downloadlink, ...) und SW-Lizenz (GPL, LGPL, Apache License, ...</w:t>
+        <w:t xml:space="preserve"> Framework, SW Library XY</w:t>
+      </w:r>
+    </w:p>
+    <w:p>
+      <w:pPr>
+        <w:rPr>
+          <w:color w:val="D9D9D9" w:themeColor="background1" w:themeShade="D9"/>
+          <w:lang w:val="de-DE"/>
+        </w:rPr>
+      </w:pPr>
+      <w:r>
+        <w:rPr>
+          <w:color w:val="D9D9D9" w:themeColor="background1" w:themeShade="D9"/>
+          <w:lang w:val="de-DE"/>
+        </w:rPr>
+        <w:t xml:space="preserve">inkl. </w:t>
+      </w:r>
+      <w:proofErr w:type="spellStart"/>
+      <w:r>
+        <w:rPr>
+          <w:color w:val="D9D9D9" w:themeColor="background1" w:themeShade="D9"/>
+          <w:lang w:val="de-DE"/>
+        </w:rPr>
+        <w:t>Versiosnummer</w:t>
+      </w:r>
+      <w:proofErr w:type="spellEnd"/>
+      <w:r>
+        <w:rPr>
+          <w:color w:val="D9D9D9" w:themeColor="background1" w:themeShade="D9"/>
+          <w:lang w:val="de-DE"/>
+        </w:rPr>
+        <w:t>, Hersteller, Bezugsquelle (Downloadlink, ...) und SW-Lizenz (GPL, LGPL, Apache License, ...</w:t>
       </w:r>
     </w:p>
     <w:p>
@@ -7060,7 +7262,21 @@
         <w:rPr>
           <w:lang w:val="de-DE"/>
         </w:rPr>
-        <w:t xml:space="preserve">Anzahl Story points: </w:t>
+        <w:t xml:space="preserve">Anzahl Story </w:t>
+      </w:r>
+      <w:proofErr w:type="spellStart"/>
+      <w:r>
+        <w:rPr>
+          <w:lang w:val="de-DE"/>
+        </w:rPr>
+        <w:t>points</w:t>
+      </w:r>
+      <w:proofErr w:type="spellEnd"/>
+      <w:r>
+        <w:rPr>
+          <w:lang w:val="de-DE"/>
+        </w:rPr>
+        <w:t xml:space="preserve">: </w:t>
       </w:r>
       <w:r>
         <w:rPr>
@@ -7392,7 +7608,21 @@
         <w:rPr>
           <w:lang w:val="de-DE"/>
         </w:rPr>
-        <w:t>(Bewertung des Sprints auf reetro.app)</w:t>
+        <w:t xml:space="preserve">(Bewertung des Sprints auf </w:t>
+      </w:r>
+      <w:proofErr w:type="spellStart"/>
+      <w:r>
+        <w:rPr>
+          <w:lang w:val="de-DE"/>
+        </w:rPr>
+        <w:t>reetro.app</w:t>
+      </w:r>
+      <w:proofErr w:type="spellEnd"/>
+      <w:r>
+        <w:rPr>
+          <w:lang w:val="de-DE"/>
+        </w:rPr>
+        <w:t>)</w:t>
       </w:r>
     </w:p>
     <w:p>
@@ -7462,11 +7692,19 @@
           <w:lang w:val="de-DE"/>
         </w:rPr>
       </w:pPr>
-      <w:r>
-        <w:rPr>
-          <w:lang w:val="de-DE"/>
-        </w:rPr>
-        <w:t>Flask anschauen und erste Versionen schreiben</w:t>
+      <w:proofErr w:type="spellStart"/>
+      <w:r>
+        <w:rPr>
+          <w:lang w:val="de-DE"/>
+        </w:rPr>
+        <w:t>Flask</w:t>
+      </w:r>
+      <w:proofErr w:type="spellEnd"/>
+      <w:r>
+        <w:rPr>
+          <w:lang w:val="de-DE"/>
+        </w:rPr>
+        <w:t xml:space="preserve"> anschauen und erste Versionen schreiben</w:t>
       </w:r>
     </w:p>
     <w:p>
@@ -7524,12 +7762,14 @@
         </w:rPr>
         <w:t xml:space="preserve">User-Story </w:t>
       </w:r>
+      <w:proofErr w:type="spellStart"/>
       <w:r>
         <w:rPr>
           <w:lang w:val="de-DE"/>
         </w:rPr>
         <w:t>Storypointschätzung</w:t>
       </w:r>
+      <w:proofErr w:type="spellEnd"/>
     </w:p>
     <w:p>
       <w:pPr>
@@ -7761,7 +8001,49 @@
         <w:rPr>
           <w:lang w:val="de-DE"/>
         </w:rPr>
-        <w:t>. Auch wurde die User Story „Zeitabhängiges Ein- und Ausschalten“ während dem Sprint auf Befehl vom Product Owner hinzugefügt und mit 40 Storypoints bewertet – die Story wird voraussichtlich erst im letzten Sprint bearbeitet</w:t>
+        <w:t xml:space="preserve">. Auch wurde die User Story „Zeitabhängiges Ein- und Ausschalten“ während dem Sprint auf Befehl vom </w:t>
+      </w:r>
+      <w:proofErr w:type="spellStart"/>
+      <w:r>
+        <w:rPr>
+          <w:lang w:val="de-DE"/>
+        </w:rPr>
+        <w:t>Product</w:t>
+      </w:r>
+      <w:proofErr w:type="spellEnd"/>
+      <w:r>
+        <w:rPr>
+          <w:lang w:val="de-DE"/>
+        </w:rPr>
+        <w:t xml:space="preserve"> </w:t>
+      </w:r>
+      <w:proofErr w:type="spellStart"/>
+      <w:r>
+        <w:rPr>
+          <w:lang w:val="de-DE"/>
+        </w:rPr>
+        <w:t>Owner</w:t>
+      </w:r>
+      <w:proofErr w:type="spellEnd"/>
+      <w:r>
+        <w:rPr>
+          <w:lang w:val="de-DE"/>
+        </w:rPr>
+        <w:t xml:space="preserve"> hinzugefügt und mit 40 </w:t>
+      </w:r>
+      <w:proofErr w:type="spellStart"/>
+      <w:r>
+        <w:rPr>
+          <w:lang w:val="de-DE"/>
+        </w:rPr>
+        <w:t>Storypoints</w:t>
+      </w:r>
+      <w:proofErr w:type="spellEnd"/>
+      <w:r>
+        <w:rPr>
+          <w:lang w:val="de-DE"/>
+        </w:rPr>
+        <w:t xml:space="preserve"> bewertet – die Story wird voraussichtlich erst im letzten Sprint bearbeitet</w:t>
       </w:r>
       <w:r>
         <w:rPr>
@@ -7779,7 +8061,21 @@
         <w:rPr>
           <w:lang w:val="de-DE"/>
         </w:rPr>
-        <w:t xml:space="preserve"> Die Storypoints des Punktes „Hotspot“ wurden angepasst, da sich das Team informiert hat und den Punkt </w:t>
+        <w:t xml:space="preserve"> Die </w:t>
+      </w:r>
+      <w:proofErr w:type="spellStart"/>
+      <w:r>
+        <w:rPr>
+          <w:lang w:val="de-DE"/>
+        </w:rPr>
+        <w:t>Storypoints</w:t>
+      </w:r>
+      <w:proofErr w:type="spellEnd"/>
+      <w:r>
+        <w:rPr>
+          <w:lang w:val="de-DE"/>
+        </w:rPr>
+        <w:t xml:space="preserve"> des Punktes „Hotspot“ wurden angepasst, da sich das Team informiert hat und den Punkt </w:t>
       </w:r>
       <w:r>
         <w:rPr>
@@ -7805,13 +8101,23 @@
         </w:rPr>
         <w:br/>
       </w:r>
+      <w:proofErr w:type="spellStart"/>
       <w:r>
         <w:rPr>
           <w:b/>
           <w:bCs/>
           <w:lang w:val="de-DE"/>
         </w:rPr>
-        <w:t xml:space="preserve">Storypointverteilung: 129 offen, 8 </w:t>
+        <w:t>Storypointverteilung</w:t>
+      </w:r>
+      <w:proofErr w:type="spellEnd"/>
+      <w:r>
+        <w:rPr>
+          <w:b/>
+          <w:bCs/>
+          <w:lang w:val="de-DE"/>
+        </w:rPr>
+        <w:t xml:space="preserve">: 129 offen, 8 </w:t>
       </w:r>
       <w:r>
         <w:rPr>
@@ -8207,7 +8513,21 @@
         <w:rPr>
           <w:lang w:val="de-DE"/>
         </w:rPr>
-        <w:t xml:space="preserve">Anzahl Story points: </w:t>
+        <w:t xml:space="preserve">Anzahl Story </w:t>
+      </w:r>
+      <w:proofErr w:type="spellStart"/>
+      <w:r>
+        <w:rPr>
+          <w:lang w:val="de-DE"/>
+        </w:rPr>
+        <w:t>points</w:t>
+      </w:r>
+      <w:proofErr w:type="spellEnd"/>
+      <w:r>
+        <w:rPr>
+          <w:lang w:val="de-DE"/>
+        </w:rPr>
+        <w:t xml:space="preserve">: </w:t>
       </w:r>
       <w:r>
         <w:rPr>
@@ -8515,13 +8835,56 @@
         <w:rPr>
           <w:lang w:val="de-DE"/>
         </w:rPr>
-        <w:t xml:space="preserve"> Nicht genug Zeit, wurde angefangen aber nicht beendet.</w:t>
-      </w:r>
-      <w:r>
-        <w:rPr>
-          <w:lang w:val="de-DE"/>
-        </w:rPr>
-        <w:br/>
+        <w:t xml:space="preserve"> Nicht genug Zeit</w:t>
+      </w:r>
+      <w:r>
+        <w:rPr>
+          <w:lang w:val="de-DE"/>
+        </w:rPr>
+        <w:t xml:space="preserve"> </w:t>
+      </w:r>
+      <w:r>
+        <w:rPr>
+          <w:lang w:val="de-DE"/>
+        </w:rPr>
+        <w:sym w:font="Wingdings" w:char="F0E0"/>
+      </w:r>
+      <w:r>
+        <w:rPr>
+          <w:lang w:val="de-DE"/>
+        </w:rPr>
+        <w:t xml:space="preserve"> </w:t>
+      </w:r>
+      <w:r>
+        <w:rPr>
+          <w:lang w:val="de-DE"/>
+        </w:rPr>
+        <w:t xml:space="preserve"> wurde angefangen</w:t>
+      </w:r>
+      <w:r>
+        <w:rPr>
+          <w:lang w:val="de-DE"/>
+        </w:rPr>
+        <w:t>,</w:t>
+      </w:r>
+      <w:r>
+        <w:rPr>
+          <w:lang w:val="de-DE"/>
+        </w:rPr>
+        <w:t xml:space="preserve"> aber nicht beendet.</w:t>
+      </w:r>
+    </w:p>
+    <w:p>
+      <w:pPr>
+        <w:rPr>
+          <w:lang w:val="de-DE"/>
+        </w:rPr>
+      </w:pPr>
+      <w:r>
+        <w:rPr>
+          <w:lang w:val="de-DE"/>
+        </w:rPr>
+        <w:br w:type="page"/>
       </w:r>
     </w:p>
     <w:p>
@@ -8542,6 +8905,7 @@
         <w:rPr>
           <w:lang w:val="de-DE"/>
         </w:rPr>
+        <w:lastRenderedPageBreak/>
         <w:t>Sprint Retrospektive</w:t>
       </w:r>
       <w:bookmarkEnd w:id="35"/>
@@ -8556,27 +8920,53 @@
         <w:rPr>
           <w:lang w:val="de-DE"/>
         </w:rPr>
-        <w:t>(Bewertung des Sprints auf reetro.app)</w:t>
-      </w:r>
-    </w:p>
-    <w:p>
-      <w:pPr>
-        <w:rPr>
-          <w:lang w:val="de-DE"/>
-        </w:rPr>
-      </w:pPr>
-    </w:p>
-    <w:p>
-      <w:pPr>
-        <w:rPr>
-          <w:lang w:val="de-DE"/>
-        </w:rPr>
-      </w:pPr>
-      <w:r>
-        <w:rPr>
-          <w:lang w:val="de-DE"/>
-        </w:rPr>
-        <w:t>Gut lief laut Team während Sprint1 folgendes:</w:t>
+        <w:t xml:space="preserve">(Bewertung des Sprints auf </w:t>
+      </w:r>
+      <w:proofErr w:type="spellStart"/>
+      <w:r>
+        <w:rPr>
+          <w:lang w:val="de-DE"/>
+        </w:rPr>
+        <w:t>reetro.app</w:t>
+      </w:r>
+      <w:proofErr w:type="spellEnd"/>
+      <w:r>
+        <w:rPr>
+          <w:lang w:val="de-DE"/>
+        </w:rPr>
+        <w:t>)</w:t>
+      </w:r>
+    </w:p>
+    <w:p>
+      <w:pPr>
+        <w:rPr>
+          <w:lang w:val="de-DE"/>
+        </w:rPr>
+      </w:pPr>
+    </w:p>
+    <w:p>
+      <w:pPr>
+        <w:rPr>
+          <w:lang w:val="de-DE"/>
+        </w:rPr>
+      </w:pPr>
+      <w:r>
+        <w:rPr>
+          <w:lang w:val="de-DE"/>
+        </w:rPr>
+        <w:t>Gut lief laut Team während Sprint</w:t>
+      </w:r>
+      <w:r>
+        <w:rPr>
+          <w:lang w:val="de-DE"/>
+        </w:rPr>
+        <w:t>2</w:t>
+      </w:r>
+      <w:r>
+        <w:rPr>
+          <w:lang w:val="de-DE"/>
+        </w:rPr>
+        <w:t xml:space="preserve"> folgendes:</w:t>
       </w:r>
     </w:p>
     <w:p>
@@ -8590,18 +8980,11 @@
           <w:lang w:val="de-DE"/>
         </w:rPr>
       </w:pPr>
-    </w:p>
-    <w:p>
-      <w:pPr>
-        <w:rPr>
-          <w:lang w:val="de-DE"/>
-        </w:rPr>
-      </w:pPr>
-      <w:r>
-        <w:rPr>
-          <w:lang w:val="de-DE"/>
-        </w:rPr>
-        <w:t>Zu verbessern ist laut Team:</w:t>
+      <w:r>
+        <w:rPr>
+          <w:lang w:val="de-DE"/>
+        </w:rPr>
+        <w:t>Designkritik</w:t>
       </w:r>
     </w:p>
     <w:p>
@@ -8615,6 +8998,105 @@
           <w:lang w:val="de-DE"/>
         </w:rPr>
       </w:pPr>
+      <w:r>
+        <w:rPr>
+          <w:lang w:val="de-DE"/>
+        </w:rPr>
+        <w:t>Visual Studio öffnen</w:t>
+      </w:r>
+    </w:p>
+    <w:p>
+      <w:pPr>
+        <w:pStyle w:val="Listenabsatz"/>
+        <w:numPr>
+          <w:ilvl w:val="0"/>
+          <w:numId w:val="6"/>
+        </w:numPr>
+        <w:rPr>
+          <w:lang w:val="de-DE"/>
+        </w:rPr>
+      </w:pPr>
+      <w:r>
+        <w:rPr>
+          <w:lang w:val="de-DE"/>
+        </w:rPr>
+        <w:t>Backend</w:t>
+      </w:r>
+    </w:p>
+    <w:p>
+      <w:pPr>
+        <w:pStyle w:val="Listenabsatz"/>
+        <w:numPr>
+          <w:ilvl w:val="0"/>
+          <w:numId w:val="6"/>
+        </w:numPr>
+        <w:rPr>
+          <w:lang w:val="de-DE"/>
+        </w:rPr>
+      </w:pPr>
+      <w:proofErr w:type="spellStart"/>
+      <w:r>
+        <w:rPr>
+          <w:lang w:val="de-DE"/>
+        </w:rPr>
+        <w:t>Flask</w:t>
+      </w:r>
+      <w:proofErr w:type="spellEnd"/>
+      <w:r>
+        <w:rPr>
+          <w:lang w:val="de-DE"/>
+        </w:rPr>
+        <w:t xml:space="preserve"> Seite</w:t>
+      </w:r>
+    </w:p>
+    <w:p>
+      <w:pPr>
+        <w:rPr>
+          <w:lang w:val="de-DE"/>
+        </w:rPr>
+      </w:pPr>
+      <w:r>
+        <w:rPr>
+          <w:lang w:val="de-DE"/>
+        </w:rPr>
+        <w:t>Zu verbessern ist laut Team:</w:t>
+      </w:r>
+    </w:p>
+    <w:p>
+      <w:pPr>
+        <w:pStyle w:val="Listenabsatz"/>
+        <w:numPr>
+          <w:ilvl w:val="0"/>
+          <w:numId w:val="6"/>
+        </w:numPr>
+        <w:rPr>
+          <w:lang w:val="de-DE"/>
+        </w:rPr>
+      </w:pPr>
+      <w:r>
+        <w:rPr>
+          <w:lang w:val="de-DE"/>
+        </w:rPr>
+        <w:t>Kommunikation</w:t>
+      </w:r>
+    </w:p>
+    <w:p>
+      <w:pPr>
+        <w:pStyle w:val="Listenabsatz"/>
+        <w:numPr>
+          <w:ilvl w:val="0"/>
+          <w:numId w:val="6"/>
+        </w:numPr>
+        <w:rPr>
+          <w:lang w:val="de-DE"/>
+        </w:rPr>
+      </w:pPr>
+      <w:r>
+        <w:rPr>
+          <w:lang w:val="de-DE"/>
+        </w:rPr>
+        <w:t>Website</w:t>
+      </w:r>
     </w:p>
     <w:p>
       <w:pPr>
@@ -8659,7 +9141,6 @@
         <w:rPr>
           <w:lang w:val="de-DE"/>
         </w:rPr>
-        <w:lastRenderedPageBreak/>
         <w:t>Sprint Zusammenfassung</w:t>
       </w:r>
       <w:bookmarkEnd w:id="36"/>
@@ -8752,21 +9233,23 @@
         </w:rPr>
         <w:br/>
       </w:r>
+      <w:proofErr w:type="spellStart"/>
       <w:r>
         <w:rPr>
           <w:b/>
           <w:bCs/>
           <w:lang w:val="de-DE"/>
         </w:rPr>
-        <w:t xml:space="preserve">Storypointverteilung: </w:t>
-      </w:r>
+        <w:t>Storypointverteilung</w:t>
+      </w:r>
+      <w:proofErr w:type="spellEnd"/>
       <w:r>
         <w:rPr>
           <w:b/>
           <w:bCs/>
           <w:lang w:val="de-DE"/>
         </w:rPr>
-        <w:t>93</w:t>
+        <w:t xml:space="preserve">: </w:t>
       </w:r>
       <w:r>
         <w:rPr>
@@ -8774,7 +9257,7 @@
           <w:bCs/>
           <w:lang w:val="de-DE"/>
         </w:rPr>
-        <w:t xml:space="preserve"> offen, 8 </w:t>
+        <w:t>101</w:t>
       </w:r>
       <w:r>
         <w:rPr>
@@ -8782,7 +9265,7 @@
           <w:bCs/>
           <w:lang w:val="de-DE"/>
         </w:rPr>
-        <w:t>werden in nächsten übernommen</w:t>
+        <w:t xml:space="preserve"> offen, 8 </w:t>
       </w:r>
       <w:r>
         <w:rPr>
@@ -8790,7 +9273,7 @@
           <w:bCs/>
           <w:lang w:val="de-DE"/>
         </w:rPr>
-        <w:t xml:space="preserve">, </w:t>
+        <w:t>werden in nächsten übernommen</w:t>
       </w:r>
       <w:r>
         <w:rPr>
@@ -8798,7 +9281,7 @@
           <w:bCs/>
           <w:lang w:val="de-DE"/>
         </w:rPr>
-        <w:t>3</w:t>
+        <w:t xml:space="preserve">, </w:t>
       </w:r>
       <w:r>
         <w:rPr>
@@ -8806,6 +9289,14 @@
           <w:bCs/>
           <w:lang w:val="de-DE"/>
         </w:rPr>
+        <w:t>3</w:t>
+      </w:r>
+      <w:r>
+        <w:rPr>
+          <w:b/>
+          <w:bCs/>
+          <w:lang w:val="de-DE"/>
+        </w:rPr>
         <w:t>6 geschafft</w:t>
       </w:r>
     </w:p>
@@ -8839,26 +9330,126 @@
         <w:rPr>
           <w:lang w:val="de-AT"/>
         </w:rPr>
-        <w:t>print ……</w:t>
-      </w:r>
-    </w:p>
-    <w:p>
-      <w:pPr>
+        <w:t xml:space="preserve">print </w:t>
+      </w:r>
+      <w:r>
         <w:rPr>
           <w:lang w:val="de-AT"/>
         </w:rPr>
-      </w:pPr>
-    </w:p>
-    <w:p>
-      <w:pPr>
+        <w:t>gut, es wurden viele Punkte bearbeitet und abgeschlossen. Das Websitedesign bringt Schwierigkeiten, die im nächsten Sprint noch abgearbeitet werde</w:t>
+      </w:r>
+      <w:r>
         <w:rPr>
           <w:lang w:val="de-AT"/>
         </w:rPr>
-      </w:pPr>
+        <w:t xml:space="preserve">n </w:t>
+      </w:r>
       <w:r>
         <w:rPr>
           <w:lang w:val="de-AT"/>
         </w:rPr>
+        <w:t xml:space="preserve">sollen. </w:t>
+      </w:r>
+      <w:r>
+        <w:rPr>
+          <w:lang w:val="de-AT"/>
+        </w:rPr>
+        <w:t>Nötige Aktionen gibt es keine.</w:t>
+      </w:r>
+    </w:p>
+    <w:p>
+      <w:pPr>
+        <w:rPr>
+          <w:lang w:val="de-AT"/>
+        </w:rPr>
+      </w:pPr>
+      <w:r>
+        <w:rPr>
+          <w:lang w:val="de-AT"/>
+        </w:rPr>
+        <w:t xml:space="preserve">Ab nächstem Sprint wird die SCRUM-Planung in </w:t>
+      </w:r>
+      <w:proofErr w:type="spellStart"/>
+      <w:r>
+        <w:rPr>
+          <w:lang w:val="de-AT"/>
+        </w:rPr>
+        <w:t>Trello</w:t>
+      </w:r>
+      <w:proofErr w:type="spellEnd"/>
+      <w:r>
+        <w:rPr>
+          <w:lang w:val="de-AT"/>
+        </w:rPr>
+        <w:t xml:space="preserve"> vorgenommen – Velocity und </w:t>
+      </w:r>
+      <w:proofErr w:type="spellStart"/>
+      <w:r>
+        <w:rPr>
+          <w:lang w:val="de-AT"/>
+        </w:rPr>
+        <w:t>Burndown</w:t>
+      </w:r>
+      <w:proofErr w:type="spellEnd"/>
+      <w:r>
+        <w:rPr>
+          <w:lang w:val="de-AT"/>
+        </w:rPr>
+        <w:t>-Chart werden selbst dokumentiert.</w:t>
+      </w:r>
+      <w:r>
+        <w:rPr>
+          <w:lang w:val="de-AT"/>
+        </w:rPr>
+        <w:t xml:space="preserve"> Das </w:t>
+      </w:r>
+      <w:proofErr w:type="spellStart"/>
+      <w:r>
+        <w:rPr>
+          <w:lang w:val="de-AT"/>
+        </w:rPr>
+        <w:t>Trello</w:t>
+      </w:r>
+      <w:proofErr w:type="spellEnd"/>
+      <w:r>
+        <w:rPr>
+          <w:lang w:val="de-AT"/>
+        </w:rPr>
+        <w:t xml:space="preserve">-Chart ist hier zu finden: </w:t>
+      </w:r>
+      <w:hyperlink r:id="rId17" w:history="1">
+        <w:r>
+          <w:rPr>
+            <w:rStyle w:val="Hyperlink"/>
+            <w:lang w:val="de-AT"/>
+          </w:rPr>
+          <w:t>https://trello.com/b/lc6CWpEH/t1tablecast</w:t>
+        </w:r>
+      </w:hyperlink>
+      <w:r>
+        <w:rPr>
+          <w:lang w:val="de-AT"/>
+        </w:rPr>
+        <w:t xml:space="preserve"> </w:t>
+      </w:r>
+    </w:p>
+    <w:p>
+      <w:pPr>
+        <w:rPr>
+          <w:lang w:val="de-AT"/>
+        </w:rPr>
+      </w:pPr>
+    </w:p>
+    <w:p>
+      <w:pPr>
+        <w:rPr>
+          <w:lang w:val="de-AT"/>
+        </w:rPr>
+      </w:pPr>
+      <w:r>
+        <w:rPr>
+          <w:lang w:val="de-AT"/>
+        </w:rPr>
         <w:t>Zeitplanung:</w:t>
       </w:r>
     </w:p>
@@ -8908,38 +9499,187 @@
           <w:lang w:val="de-DE"/>
         </w:rPr>
       </w:pPr>
-    </w:p>
-    <w:p>
-      <w:pPr>
-        <w:rPr>
-          <w:lang w:val="de-DE"/>
-        </w:rPr>
-      </w:pPr>
-      <w:r>
-        <w:rPr>
-          <w:lang w:val="de-DE"/>
-        </w:rPr>
-        <w:t>Burndown-Chart:</w:t>
-      </w:r>
-    </w:p>
-    <w:p>
-      <w:pPr>
-        <w:rPr>
-          <w:lang w:val="de-DE"/>
-        </w:rPr>
-      </w:pPr>
-    </w:p>
-    <w:p>
-      <w:pPr>
-        <w:rPr>
-          <w:lang w:val="de-DE"/>
-        </w:rPr>
-      </w:pPr>
-      <w:r>
-        <w:rPr>
-          <w:lang w:val="de-DE"/>
-        </w:rPr>
-        <w:t>Velocity – aktuell bei :</w:t>
+      <w:r>
+        <w:rPr>
+          <w:lang w:val="de-DE"/>
+        </w:rPr>
+        <w:br w:type="page"/>
+      </w:r>
+    </w:p>
+    <w:p>
+      <w:pPr>
+        <w:rPr>
+          <w:lang w:val="de-DE"/>
+        </w:rPr>
+      </w:pPr>
+      <w:proofErr w:type="spellStart"/>
+      <w:r>
+        <w:rPr>
+          <w:lang w:val="de-DE"/>
+        </w:rPr>
+        <w:lastRenderedPageBreak/>
+        <w:t>Burndown</w:t>
+      </w:r>
+      <w:proofErr w:type="spellEnd"/>
+      <w:r>
+        <w:rPr>
+          <w:lang w:val="de-DE"/>
+        </w:rPr>
+        <w:t>-Chart:</w:t>
+      </w:r>
+    </w:p>
+    <w:p>
+      <w:pPr>
+        <w:rPr>
+          <w:lang w:val="de-DE"/>
+        </w:rPr>
+      </w:pPr>
+      <w:r>
+        <w:drawing>
+          <wp:inline distT="0" distB="0" distL="0" distR="0" wp14:anchorId="2B0778A2" wp14:editId="17785417">
+            <wp:extent cx="5727700" cy="3621405"/>
+            <wp:effectExtent l="0" t="0" r="6350" b="0"/>
+            <wp:docPr id="5" name="Grafik 5" descr="Ein Bild, das Text, Monitor, drinnen, Screenshot enthält.&#10;&#10;Automatisch generierte Beschreibung">
+              <a:extLst xmlns:a="http://schemas.openxmlformats.org/drawingml/2006/main">
+                <a:ext uri="{FF2B5EF4-FFF2-40B4-BE49-F238E27FC236}">
+                  <a16:creationId xmlns:a16="http://schemas.microsoft.com/office/drawing/2014/main" id="{F7B587D7-9315-4BCB-B499-5C5D878151F5}"/>
+                </a:ext>
+              </a:extLst>
+            </wp:docPr>
+            <wp:cNvGraphicFramePr>
+              <a:graphicFrameLocks xmlns:a="http://schemas.openxmlformats.org/drawingml/2006/main" noChangeAspect="1"/>
+            </wp:cNvGraphicFramePr>
+            <a:graphic xmlns:a="http://schemas.openxmlformats.org/drawingml/2006/main">
+              <a:graphicData uri="http://schemas.openxmlformats.org/drawingml/2006/picture">
+                <pic:pic xmlns:pic="http://schemas.openxmlformats.org/drawingml/2006/picture">
+                  <pic:nvPicPr>
+                    <pic:cNvPr id="5" name="Grafik 5" descr="Ein Bild, das Text, Monitor, drinnen, Screenshot enthält.&#10;&#10;Automatisch generierte Beschreibung">
+                      <a:extLst>
+                        <a:ext uri="{FF2B5EF4-FFF2-40B4-BE49-F238E27FC236}">
+                          <a16:creationId xmlns:a16="http://schemas.microsoft.com/office/drawing/2014/main" id="{F7B587D7-9315-4BCB-B499-5C5D878151F5}"/>
+                        </a:ext>
+                      </a:extLst>
+                    </pic:cNvPr>
+                    <pic:cNvPicPr>
+                      <a:picLocks noChangeAspect="1"/>
+                    </pic:cNvPicPr>
+                  </pic:nvPicPr>
+                  <pic:blipFill>
+                    <a:blip r:embed="rId18"/>
+                    <a:stretch>
+                      <a:fillRect/>
+                    </a:stretch>
+                  </pic:blipFill>
+                  <pic:spPr>
+                    <a:xfrm>
+                      <a:off x="0" y="0"/>
+                      <a:ext cx="5727700" cy="3621405"/>
+                    </a:xfrm>
+                    <a:prstGeom prst="rect">
+                      <a:avLst/>
+                    </a:prstGeom>
+                  </pic:spPr>
+                </pic:pic>
+              </a:graphicData>
+            </a:graphic>
+          </wp:inline>
+        </w:drawing>
+      </w:r>
+    </w:p>
+    <w:p>
+      <w:pPr>
+        <w:rPr>
+          <w:lang w:val="de-DE"/>
+        </w:rPr>
+      </w:pPr>
+    </w:p>
+    <w:p>
+      <w:pPr>
+        <w:tabs>
+          <w:tab w:val="left" w:pos="2580"/>
+        </w:tabs>
+        <w:rPr>
+          <w:lang w:val="de-DE"/>
+        </w:rPr>
+      </w:pPr>
+      <w:r>
+        <w:rPr>
+          <w:lang w:val="de-DE"/>
+        </w:rPr>
+        <w:t>Velocity – aktuell bei:</w:t>
+      </w:r>
+      <w:r>
+        <w:rPr>
+          <w:lang w:val="de-DE"/>
+        </w:rPr>
+        <w:t xml:space="preserve"> 21</w:t>
+      </w:r>
+      <w:r>
+        <w:rPr>
+          <w:lang w:val="de-DE"/>
+        </w:rPr>
+        <w:tab/>
+      </w:r>
+    </w:p>
+    <w:p>
+      <w:pPr>
+        <w:tabs>
+          <w:tab w:val="left" w:pos="2580"/>
+        </w:tabs>
+        <w:rPr>
+          <w:lang w:val="de-DE"/>
+        </w:rPr>
+      </w:pPr>
+      <w:r>
+        <w:drawing>
+          <wp:inline distT="0" distB="0" distL="0" distR="0" wp14:anchorId="6D2CEA4D" wp14:editId="7210C8EE">
+            <wp:extent cx="5727700" cy="3427095"/>
+            <wp:effectExtent l="0" t="0" r="6350" b="1905"/>
+            <wp:docPr id="7" name="Grafik 7">
+              <a:extLst xmlns:a="http://schemas.openxmlformats.org/drawingml/2006/main">
+                <a:ext uri="{FF2B5EF4-FFF2-40B4-BE49-F238E27FC236}">
+                  <a16:creationId xmlns:a16="http://schemas.microsoft.com/office/drawing/2014/main" id="{730ACB8A-E617-B2FB-E415-28288A97AA9C}"/>
+                </a:ext>
+              </a:extLst>
+            </wp:docPr>
+            <wp:cNvGraphicFramePr>
+              <a:graphicFrameLocks xmlns:a="http://schemas.openxmlformats.org/drawingml/2006/main" noChangeAspect="1"/>
+            </wp:cNvGraphicFramePr>
+            <a:graphic xmlns:a="http://schemas.openxmlformats.org/drawingml/2006/main">
+              <a:graphicData uri="http://schemas.openxmlformats.org/drawingml/2006/picture">
+                <pic:pic xmlns:pic="http://schemas.openxmlformats.org/drawingml/2006/picture">
+                  <pic:nvPicPr>
+                    <pic:cNvPr id="4" name="Grafik 3">
+                      <a:extLst>
+                        <a:ext uri="{FF2B5EF4-FFF2-40B4-BE49-F238E27FC236}">
+                          <a16:creationId xmlns:a16="http://schemas.microsoft.com/office/drawing/2014/main" id="{730ACB8A-E617-B2FB-E415-28288A97AA9C}"/>
+                        </a:ext>
+                      </a:extLst>
+                    </pic:cNvPr>
+                    <pic:cNvPicPr>
+                      <a:picLocks noChangeAspect="1"/>
+                    </pic:cNvPicPr>
+                  </pic:nvPicPr>
+                  <pic:blipFill>
+                    <a:blip r:embed="rId19"/>
+                    <a:stretch>
+                      <a:fillRect/>
+                    </a:stretch>
+                  </pic:blipFill>
+                  <pic:spPr>
+                    <a:xfrm>
+                      <a:off x="0" y="0"/>
+                      <a:ext cx="5727700" cy="3427095"/>
+                    </a:xfrm>
+                    <a:prstGeom prst="rect">
+                      <a:avLst/>
+                    </a:prstGeom>
+                  </pic:spPr>
+                </pic:pic>
+              </a:graphicData>
+            </a:graphic>
+          </wp:inline>
+        </w:drawing>
       </w:r>
     </w:p>
     <w:p>
@@ -8967,6 +9707,7 @@
         <w:rPr>
           <w:lang w:val="de-DE"/>
         </w:rPr>
+        <w:lastRenderedPageBreak/>
         <w:t>Sprint n</w:t>
       </w:r>
       <w:bookmarkEnd w:id="37"/>
@@ -9056,7 +9797,21 @@
         <w:rPr>
           <w:lang w:val="de-DE"/>
         </w:rPr>
-        <w:t xml:space="preserve">Anzahl Story points: </w:t>
+        <w:t xml:space="preserve">Anzahl Story </w:t>
+      </w:r>
+      <w:proofErr w:type="spellStart"/>
+      <w:r>
+        <w:rPr>
+          <w:lang w:val="de-DE"/>
+        </w:rPr>
+        <w:t>points</w:t>
+      </w:r>
+      <w:proofErr w:type="spellEnd"/>
+      <w:r>
+        <w:rPr>
+          <w:lang w:val="de-DE"/>
+        </w:rPr>
+        <w:t xml:space="preserve">: </w:t>
       </w:r>
     </w:p>
     <w:p>
@@ -9110,7 +9865,6 @@
         <w:rPr>
           <w:lang w:val="de-DE"/>
         </w:rPr>
-        <w:lastRenderedPageBreak/>
         <w:t>Sprint Demo</w:t>
       </w:r>
       <w:bookmarkEnd w:id="39"/>
@@ -9280,7 +10034,21 @@
         <w:rPr>
           <w:lang w:val="de-DE"/>
         </w:rPr>
-        <w:t>(Bewertung des Sprints auf reetro.app)</w:t>
+        <w:t xml:space="preserve">(Bewertung des Sprints auf </w:t>
+      </w:r>
+      <w:proofErr w:type="spellStart"/>
+      <w:r>
+        <w:rPr>
+          <w:lang w:val="de-DE"/>
+        </w:rPr>
+        <w:t>reetro.app</w:t>
+      </w:r>
+      <w:proofErr w:type="spellEnd"/>
+      <w:r>
+        <w:rPr>
+          <w:lang w:val="de-DE"/>
+        </w:rPr>
+        <w:t>)</w:t>
       </w:r>
     </w:p>
     <w:p>
@@ -9393,30 +10161,39 @@
           <w:lang w:val="de-DE"/>
         </w:rPr>
       </w:pPr>
-      <w:r>
-        <w:rPr>
-          <w:lang w:val="de-DE"/>
-        </w:rPr>
-        <w:t>Burndown-Chart:</w:t>
-      </w:r>
-    </w:p>
-    <w:p>
-      <w:pPr>
-        <w:rPr>
-          <w:lang w:val="de-DE"/>
-        </w:rPr>
-      </w:pPr>
-    </w:p>
-    <w:p>
-      <w:pPr>
-        <w:rPr>
-          <w:lang w:val="de-DE"/>
-        </w:rPr>
-      </w:pPr>
-      <w:r>
-        <w:rPr>
-          <w:lang w:val="de-DE"/>
-        </w:rPr>
+      <w:proofErr w:type="spellStart"/>
+      <w:r>
+        <w:rPr>
+          <w:lang w:val="de-DE"/>
+        </w:rPr>
+        <w:t>Burndown</w:t>
+      </w:r>
+      <w:proofErr w:type="spellEnd"/>
+      <w:r>
+        <w:rPr>
+          <w:lang w:val="de-DE"/>
+        </w:rPr>
+        <w:t>-Chart:</w:t>
+      </w:r>
+    </w:p>
+    <w:p>
+      <w:pPr>
+        <w:rPr>
+          <w:lang w:val="de-DE"/>
+        </w:rPr>
+      </w:pPr>
+    </w:p>
+    <w:p>
+      <w:pPr>
+        <w:rPr>
+          <w:lang w:val="de-DE"/>
+        </w:rPr>
+      </w:pPr>
+      <w:r>
+        <w:rPr>
+          <w:lang w:val="de-DE"/>
+        </w:rPr>
+        <w:lastRenderedPageBreak/>
         <w:t>Velocity – aktuell bei :</w:t>
       </w:r>
     </w:p>
@@ -9457,9 +10234,17 @@
         <w:rPr>
           <w:lang w:val="de-DE"/>
         </w:rPr>
-        <w:t>Installation / Software deployment</w:t>
+        <w:t xml:space="preserve">Installation / Software </w:t>
+      </w:r>
+      <w:proofErr w:type="spellStart"/>
+      <w:r>
+        <w:rPr>
+          <w:lang w:val="de-DE"/>
+        </w:rPr>
+        <w:t>deployment</w:t>
       </w:r>
       <w:bookmarkEnd w:id="42"/>
+      <w:proofErr w:type="spellEnd"/>
     </w:p>
     <w:p>
       <w:pPr>
@@ -9606,9 +10391,9 @@
       </w:pPr>
     </w:p>
     <w:sectPr>
-      <w:headerReference w:type="default" r:id="rId17"/>
-      <w:footerReference w:type="even" r:id="rId18"/>
-      <w:footerReference w:type="default" r:id="rId19"/>
+      <w:headerReference w:type="default" r:id="rId20"/>
+      <w:footerReference w:type="even" r:id="rId21"/>
+      <w:footerReference w:type="default" r:id="rId22"/>
       <w:pgSz w:w="11900" w:h="16840"/>
       <w:pgMar w:top="1440" w:right="1440" w:bottom="1440" w:left="1440" w:header="708" w:footer="708" w:gutter="0"/>
       <w:cols w:space="708"/>
@@ -9695,12 +10480,14 @@
         <w:lang w:val="de-DE"/>
       </w:rPr>
     </w:pPr>
+    <w:proofErr w:type="spellStart"/>
     <w:r>
       <w:rPr>
         <w:lang w:val="de-DE"/>
       </w:rPr>
       <w:t>TableCast</w:t>
     </w:r>
+    <w:proofErr w:type="spellEnd"/>
     <w:r>
       <w:ptab w:relativeTo="margin" w:alignment="center" w:leader="none"/>
     </w:r>
@@ -9730,7 +10517,7 @@
         <w:rPr>
           <w:noProof/>
         </w:rPr>
-        <w:t>14</w:t>
+        <w:t>16</w:t>
       </w:r>
     </w:fldSimple>
   </w:p>
@@ -9826,8 +10613,13 @@
       <w:ptab w:relativeTo="margin" w:alignment="center" w:leader="none"/>
     </w:r>
     <w:r>
-      <w:t>HTL Saalfelden</w:t>
+      <w:t xml:space="preserve">HTL </w:t>
     </w:r>
+    <w:proofErr w:type="spellStart"/>
+    <w:r>
+      <w:t>Saalfelden</w:t>
+    </w:r>
+    <w:proofErr w:type="spellEnd"/>
     <w:r>
       <w:ptab w:relativeTo="margin" w:alignment="right" w:leader="none"/>
     </w:r>
@@ -10923,7 +11715,6 @@
   <w:style w:type="character" w:default="1" w:styleId="Absatz-Standardschriftart">
     <w:name w:val="Default Paragraph Font"/>
     <w:uiPriority w:val="1"/>
-    <w:semiHidden/>
     <w:unhideWhenUsed/>
   </w:style>
   <w:style w:type="table" w:default="1" w:styleId="NormaleTabelle">
@@ -11450,15 +12241,6 @@
 </file>
 
 <file path=customXml/item1.xml><?xml version="1.0" encoding="utf-8"?>
-<?mso-contentType ?>
-<FormTemplates xmlns="http://schemas.microsoft.com/sharepoint/v3/contenttype/forms">
-  <Display>DocumentLibraryForm</Display>
-  <Edit>DocumentLibraryForm</Edit>
-  <New>DocumentLibraryForm</New>
-</FormTemplates>
-</file>
-
-<file path=customXml/item2.xml><?xml version="1.0" encoding="utf-8"?>
 <ct:contentTypeSchema xmlns:ct="http://schemas.microsoft.com/office/2006/metadata/contentType" xmlns:ma="http://schemas.microsoft.com/office/2006/metadata/properties/metaAttributes" ct:_="" ma:_="" ma:contentTypeName="Document" ma:contentTypeID="0x010100F96FFEA2697AA44F9422BCE6ED89663D" ma:contentTypeVersion="0" ma:contentTypeDescription="Create a new document." ma:contentTypeScope="" ma:versionID="025cd894cac13b0fed07ca99a4b50f27">
   <xsd:schema xmlns:xsd="http://www.w3.org/2001/XMLSchema" xmlns:xs="http://www.w3.org/2001/XMLSchema" xmlns:p="http://schemas.microsoft.com/office/2006/metadata/properties" targetNamespace="http://schemas.microsoft.com/office/2006/metadata/properties" ma:root="true" ma:fieldsID="b34f15b030d40ffca33e4aeb8eb001f5">
     <xsd:element name="properties">
@@ -11572,15 +12354,16 @@
 </ct:contentTypeSchema>
 </file>
 
-<file path=customXml/itemProps1.xml><?xml version="1.0" encoding="utf-8"?>
-<ds:datastoreItem xmlns:ds="http://schemas.openxmlformats.org/officeDocument/2006/customXml" ds:itemID="{360CC860-57E5-460E-9107-803CB5B3020B}">
-  <ds:schemaRefs>
-    <ds:schemaRef ds:uri="http://schemas.microsoft.com/sharepoint/v3/contenttype/forms"/>
-  </ds:schemaRefs>
-</ds:datastoreItem>
+<file path=customXml/item2.xml><?xml version="1.0" encoding="utf-8"?>
+<?mso-contentType ?>
+<FormTemplates xmlns="http://schemas.microsoft.com/sharepoint/v3/contenttype/forms">
+  <Display>DocumentLibraryForm</Display>
+  <Edit>DocumentLibraryForm</Edit>
+  <New>DocumentLibraryForm</New>
+</FormTemplates>
 </file>
 
-<file path=customXml/itemProps2.xml><?xml version="1.0" encoding="utf-8"?>
+<file path=customXml/itemProps1.xml><?xml version="1.0" encoding="utf-8"?>
 <ds:datastoreItem xmlns:ds="http://schemas.openxmlformats.org/officeDocument/2006/customXml" ds:itemID="{6A7F75CB-F355-488D-92D4-88D0728A8CB9}">
   <ds:schemaRefs>
     <ds:schemaRef ds:uri="http://schemas.microsoft.com/office/2006/metadata/contentType"/>
@@ -11594,4 +12377,12 @@
     <ds:schemaRef ds:uri="http://schemas.microsoft.com/office/infopath/2007/PartnerControls"/>
   </ds:schemaRefs>
 </ds:datastoreItem>
+</file>
+
+<file path=customXml/itemProps2.xml><?xml version="1.0" encoding="utf-8"?>
+<ds:datastoreItem xmlns:ds="http://schemas.openxmlformats.org/officeDocument/2006/customXml" ds:itemID="{360CC860-57E5-460E-9107-803CB5B3020B}">
+  <ds:schemaRefs>
+    <ds:schemaRef ds:uri="http://schemas.microsoft.com/sharepoint/v3/contenttype/forms"/>
+  </ds:schemaRefs>
+</ds:datastoreItem>
 </file>
</xml_diff>